<commit_message>
chapter 'similitude of heat transfer' added
</commit_message>
<xml_diff>
--- a/Bachelorthesis_v2.5.docx
+++ b/Bachelorthesis_v2.5.docx
@@ -2523,7 +2523,7 @@
         <w:rPr>
           <w:noProof/>
         </w:rPr>
-        <w:t>8</w:t>
+        <w:t>7</w:t>
       </w:r>
       <w:r>
         <w:rPr>
@@ -2839,7 +2839,7 @@
         <w:rPr>
           <w:noProof/>
         </w:rPr>
-        <w:t>11</w:t>
+        <w:t>12</w:t>
       </w:r>
       <w:r>
         <w:rPr>
@@ -3076,7 +3076,7 @@
         <w:rPr>
           <w:noProof/>
         </w:rPr>
-        <w:t>12</w:t>
+        <w:t>13</w:t>
       </w:r>
       <w:r>
         <w:rPr>
@@ -4019,7 +4019,7 @@
         <w:fldChar w:fldCharType="separate"/>
       </w:r>
       <w:r>
-        <w:t>23</w:t>
+        <w:t>22</w:t>
       </w:r>
       <w:r>
         <w:fldChar w:fldCharType="end"/>
@@ -5550,17 +5550,31 @@
       <w:pPr>
         <w:pStyle w:val="StandardTitelseite"/>
         <w:spacing w:line="360" w:lineRule="auto"/>
+        <w:rPr>
+          <w:rFonts w:ascii="Arial" w:hAnsi="Arial" w:cs="Arial"/>
+          <w:sz w:val="24"/>
+          <w:highlight w:val="yellow"/>
+          <w:lang w:val="en-GB"/>
+        </w:rPr>
+      </w:pPr>
+    </w:p>
+    <w:p>
+      <w:pPr>
+        <w:pStyle w:val="StandardTitelseite"/>
+        <w:spacing w:line="360" w:lineRule="auto"/>
         <w:ind w:firstLine="720"/>
         <w:rPr>
           <w:rFonts w:ascii="Arial" w:hAnsi="Arial" w:cs="Arial"/>
           <w:sz w:val="24"/>
-          <w:lang w:val="en-GB"/>
-        </w:rPr>
-      </w:pPr>
-      <w:r>
-        <w:rPr>
-          <w:rFonts w:ascii="Arial" w:hAnsi="Arial" w:cs="Arial"/>
-          <w:sz w:val="24"/>
+          <w:highlight w:val="yellow"/>
+          <w:lang w:val="en-GB"/>
+        </w:rPr>
+      </w:pPr>
+      <w:r>
+        <w:rPr>
+          <w:rFonts w:ascii="Arial" w:hAnsi="Arial" w:cs="Arial"/>
+          <w:sz w:val="24"/>
+          <w:highlight w:val="yellow"/>
           <w:lang w:val="en-GB"/>
         </w:rPr>
         <w:t>The majority of the work for this thesis was acquiring the necessery theoretical knowledge and subsequent the execution of the practical simulation by means of the Ansys Software Ansys ICEM 14.0 and Ansys CFX 15.0.</w:t>
@@ -5575,6 +5589,7 @@
       <w:r>
         <w:rPr>
           <w:rFonts w:ascii="Arial" w:hAnsi="Arial" w:cs="Arial"/>
+          <w:highlight w:val="yellow"/>
         </w:rPr>
         <w:t>...</w:t>
       </w:r>
@@ -6759,6 +6774,726 @@
     <w:p/>
     <w:p>
       <w:pPr>
+        <w:pStyle w:val="berschrift2"/>
+      </w:pPr>
+      <w:r>
+        <w:t>Similitude of Heat Transfer</w:t>
+      </w:r>
+    </w:p>
+    <w:p>
+      <w:pPr>
+        <w:rPr>
+          <w:rFonts w:ascii="Arial" w:hAnsi="Arial" w:cs="Arial"/>
+        </w:rPr>
+      </w:pPr>
+      <w:r>
+        <w:rPr>
+          <w:rFonts w:ascii="Arial" w:hAnsi="Arial" w:cs="Arial"/>
+        </w:rPr>
+        <w:t>It is impossible to determine the heat transfer for every technical problem experimentally. Furtuanatelly it is possible to tra</w:t>
+      </w:r>
+      <w:bookmarkStart w:id="19" w:name="_GoBack"/>
+      <w:bookmarkEnd w:id="19"/>
+      <w:r>
+        <w:rPr>
+          <w:rFonts w:ascii="Arial" w:hAnsi="Arial" w:cs="Arial"/>
+        </w:rPr>
+        <w:t xml:space="preserve">nsfer existing results to physically simiar objects </w:t>
+      </w:r>
+      <w:r>
+        <w:rPr>
+          <w:rFonts w:ascii="Arial" w:hAnsi="Arial" w:cs="Arial"/>
+        </w:rPr>
+        <w:t>from which the heat transfer coefficient can then be obtained.</w:t>
+      </w:r>
+    </w:p>
+    <w:p>
+      <w:pPr>
+        <w:rPr>
+          <w:rFonts w:ascii="Arial" w:hAnsi="Arial" w:cs="Arial"/>
+        </w:rPr>
+      </w:pPr>
+      <w:r>
+        <w:rPr>
+          <w:rFonts w:ascii="Arial" w:hAnsi="Arial" w:cs="Arial"/>
+        </w:rPr>
+        <w:tab/>
+        <w:t>The originator of this similitude theorem is Wilhelm Nußelt. The Nußelt number, which is a form of the differential equation of the heat transfer, but with dimensionless parameters, is named after him. It is the dimensionless form of the heat transfer coefficient.</w:t>
+      </w:r>
+    </w:p>
+    <w:p>
+      <w:pPr>
+        <w:rPr>
+          <w:rFonts w:ascii="Arial" w:hAnsi="Arial" w:cs="Arial"/>
+        </w:rPr>
+      </w:pPr>
+      <w:r>
+        <w:rPr>
+          <w:rFonts w:ascii="Arial" w:hAnsi="Arial" w:cs="Arial"/>
+        </w:rPr>
+        <w:t xml:space="preserve">Nu = </w:t>
+      </w:r>
+    </w:p>
+    <w:p>
+      <w:pPr>
+        <w:rPr>
+          <w:rFonts w:ascii="Arial" w:hAnsi="Arial" w:cs="Arial"/>
+        </w:rPr>
+      </w:pPr>
+      <w:r>
+        <w:rPr>
+          <w:rFonts w:ascii="Arial" w:hAnsi="Arial" w:cs="Arial"/>
+        </w:rPr>
+        <w:t xml:space="preserve">Once the Nußelt number of a specific problem is known the heat transfer coefficient alpha can be easyly calculated. The Nußelt number itself is dependent from other dimensionless number which describe flow- and heat transfer processes. </w:t>
+      </w:r>
+    </w:p>
+    <w:p>
+      <w:pPr>
+        <w:rPr>
+          <w:rFonts w:ascii="Arial" w:hAnsi="Arial" w:cs="Arial"/>
+        </w:rPr>
+      </w:pPr>
+      <w:r>
+        <w:rPr>
+          <w:rFonts w:ascii="Arial" w:hAnsi="Arial" w:cs="Arial"/>
+        </w:rPr>
+        <w:t>The most important ones are the Reynolds number</w:t>
+      </w:r>
+      <w:r>
+        <w:rPr>
+          <w:rFonts w:ascii="Arial" w:hAnsi="Arial" w:cs="Arial"/>
+        </w:rPr>
+        <w:t xml:space="preserve"> and the Prandtl number. The Reynolds number is capable of predicting similar flow patterns in different fluid flow situations and is defined as </w:t>
+      </w:r>
+    </w:p>
+    <w:p>
+      <w:pPr>
+        <w:rPr>
+          <w:rFonts w:ascii="Arial" w:hAnsi="Arial" w:cs="Arial"/>
+        </w:rPr>
+      </w:pPr>
+      <w:r>
+        <w:rPr>
+          <w:rFonts w:ascii="Arial" w:hAnsi="Arial" w:cs="Arial"/>
+        </w:rPr>
+        <w:t>RE,</w:t>
+      </w:r>
+    </w:p>
+    <w:p>
+      <w:pPr>
+        <w:rPr>
+          <w:rFonts w:ascii="Arial" w:hAnsi="Arial" w:cs="Arial"/>
+        </w:rPr>
+      </w:pPr>
+      <w:r>
+        <w:rPr>
+          <w:rFonts w:ascii="Arial" w:hAnsi="Arial" w:cs="Arial"/>
+        </w:rPr>
+        <w:t xml:space="preserve">where omega is the caracteristic velocity of the fluid, </w:t>
+      </w:r>
+      <w:r>
+        <w:rPr>
+          <w:rFonts w:ascii="Arial" w:hAnsi="Arial" w:cs="Arial"/>
+        </w:rPr>
+        <w:t>l a caracteristic length of the problem (for example the inner radius of a pipe, which is flowed through by a fluid), and ypsilon, the kinematic viscosity of the fluid.</w:t>
+      </w:r>
+    </w:p>
+    <w:p>
+      <w:pPr>
+        <w:rPr>
+          <w:rFonts w:ascii="Arial" w:hAnsi="Arial" w:cs="Arial"/>
+        </w:rPr>
+      </w:pPr>
+      <w:r>
+        <w:rPr>
+          <w:rFonts w:ascii="Arial" w:hAnsi="Arial" w:cs="Arial"/>
+        </w:rPr>
+        <w:t xml:space="preserve">The Prandtl number </w:t>
+      </w:r>
+      <w:r>
+        <w:rPr>
+          <w:rFonts w:ascii="Arial" w:hAnsi="Arial" w:cs="Arial"/>
+        </w:rPr>
+        <w:t>is named after the German physicist Ludwig Prandtl and defined as</w:t>
+      </w:r>
+    </w:p>
+    <w:p>
+      <w:pPr>
+        <w:rPr>
+          <w:rFonts w:ascii="Arial" w:hAnsi="Arial" w:cs="Arial"/>
+        </w:rPr>
+      </w:pPr>
+      <w:r>
+        <w:rPr>
+          <w:rFonts w:ascii="Arial" w:hAnsi="Arial" w:cs="Arial"/>
+        </w:rPr>
+        <w:t xml:space="preserve">Pr, </w:t>
+      </w:r>
+    </w:p>
+    <w:p>
+      <w:pPr>
+        <w:rPr>
+          <w:rFonts w:ascii="Arial" w:hAnsi="Arial" w:cs="Arial"/>
+        </w:rPr>
+      </w:pPr>
+      <w:r>
+        <w:rPr>
+          <w:rFonts w:ascii="Arial" w:hAnsi="Arial" w:cs="Arial"/>
+        </w:rPr>
+        <w:t>with eta for the dynamic viscosity of the fluid, cp as the specific heat and lambda as the thermal conductivity</w:t>
+      </w:r>
+      <w:r>
+        <w:rPr>
+          <w:rFonts w:ascii="Arial" w:hAnsi="Arial" w:cs="Arial"/>
+        </w:rPr>
+        <w:t xml:space="preserve">. As a heavily on temperature dependent material property, it can be often found tables of heat transfer properties. For air and many other gases a Prandtl number of 0.7 to 0.8 is common, under normal circumstances. </w:t>
+      </w:r>
+      <w:r>
+        <w:rPr>
+          <w:rFonts w:ascii="Arial" w:hAnsi="Arial" w:cs="Arial"/>
+        </w:rPr>
+        <w:t>Unlike the Reynolds number, the Prandl number contains no length scale variable, but is dependent only on the fluid and the fluid state.</w:t>
+      </w:r>
+    </w:p>
+    <w:p>
+      <w:pPr>
+        <w:rPr>
+          <w:rFonts w:ascii="Arial" w:hAnsi="Arial" w:cs="Arial"/>
+        </w:rPr>
+      </w:pPr>
+      <w:r>
+        <w:rPr>
+          <w:rFonts w:ascii="Arial" w:hAnsi="Arial" w:cs="Arial"/>
+        </w:rPr>
+        <w:t>For forces convection the Nußelt number is a function or the Reynolds- and the Prandtl number.</w:t>
+      </w:r>
+    </w:p>
+    <w:p>
+      <w:pPr>
+        <w:rPr>
+          <w:rFonts w:ascii="Arial" w:hAnsi="Arial" w:cs="Arial"/>
+        </w:rPr>
+      </w:pPr>
+      <w:r>
+        <w:rPr>
+          <w:rFonts w:ascii="Arial" w:hAnsi="Arial" w:cs="Arial"/>
+        </w:rPr>
+        <w:t>Nu = Nu( Re, Pr )</w:t>
+      </w:r>
+    </w:p>
+    <w:p>
+      <w:pPr>
+        <w:rPr>
+          <w:rFonts w:ascii="Arial" w:hAnsi="Arial" w:cs="Arial"/>
+        </w:rPr>
+      </w:pPr>
+      <w:r>
+        <w:rPr>
+          <w:rFonts w:ascii="Arial" w:hAnsi="Arial" w:cs="Arial"/>
+        </w:rPr>
+        <w:t>For many technical applications and problems the functional relation of these paramters is known. The value of the Nußelt number at the stagnation line of a cylinder with laminar flow is given by</w:t>
+      </w:r>
+    </w:p>
+    <w:p>
+      <w:pPr>
+        <w:rPr>
+          <w:rFonts w:ascii="Arial" w:hAnsi="Arial" w:cs="Arial"/>
+        </w:rPr>
+      </w:pPr>
+      <w:r>
+        <w:rPr>
+          <w:rFonts w:ascii="Arial" w:hAnsi="Arial" w:cs="Arial"/>
+        </w:rPr>
+        <w:t xml:space="preserve">Nu = 1.14Pr^0.4 * Re^0.5 . </w:t>
+      </w:r>
+    </w:p>
+    <w:p>
+      <w:pPr>
+        <w:rPr>
+          <w:rFonts w:ascii="Arial" w:hAnsi="Arial" w:cs="Arial"/>
+        </w:rPr>
+      </w:pPr>
+    </w:p>
+    <w:p>
+      <w:pPr>
+        <w:rPr>
+          <w:rFonts w:ascii="Arial" w:hAnsi="Arial" w:cs="Arial"/>
+        </w:rPr>
+      </w:pPr>
+    </w:p>
+    <w:p>
+      <w:pPr>
+        <w:rPr>
+          <w:rFonts w:ascii="Arial" w:hAnsi="Arial" w:cs="Arial"/>
+        </w:rPr>
+      </w:pPr>
+      <w:r>
+        <w:rPr>
+          <w:rFonts w:ascii="Arial" w:hAnsi="Arial" w:cs="Arial"/>
+        </w:rPr>
+        <w:t xml:space="preserve">quer angeströmte Zylinder können als Platten angesehen werden, wenn für die characteristische Länge die Länge der Oberfläche verwendet wird. The Nu number and thus the heat transfer coefficient alpha increase with the Reynolds number. This leads to an improved heat transfer at higher velocities. </w:t>
+      </w:r>
+    </w:p>
+    <w:p>
+      <w:pPr>
+        <w:rPr>
+          <w:rFonts w:ascii="Arial" w:hAnsi="Arial" w:cs="Arial"/>
+        </w:rPr>
+      </w:pPr>
+      <w:r>
+        <w:rPr>
+          <w:rFonts w:ascii="Arial" w:hAnsi="Arial" w:cs="Arial"/>
+        </w:rPr>
+        <w:t>Table ?? shows, reachable, as well as for practical application common values for the heat transfer coefficient.</w:t>
+      </w:r>
+    </w:p>
+    <w:tbl>
+      <w:tblPr>
+        <w:tblStyle w:val="Tabellenraster"/>
+        <w:tblW w:w="0" w:type="auto"/>
+        <w:tblLook w:val="04A0" w:firstRow="1" w:lastRow="0" w:firstColumn="1" w:lastColumn="0" w:noHBand="0" w:noVBand="1"/>
+      </w:tblPr>
+      <w:tblGrid>
+        <w:gridCol w:w="3070"/>
+        <w:gridCol w:w="3070"/>
+        <w:gridCol w:w="3070"/>
+      </w:tblGrid>
+      <w:tr>
+        <w:tc>
+          <w:tcPr>
+            <w:tcW w:w="3070" w:type="dxa"/>
+          </w:tcPr>
+          <w:p>
+            <w:pPr>
+              <w:rPr>
+                <w:rFonts w:ascii="Arial" w:hAnsi="Arial" w:cs="Arial"/>
+              </w:rPr>
+            </w:pPr>
+          </w:p>
+        </w:tc>
+        <w:tc>
+          <w:tcPr>
+            <w:tcW w:w="6140" w:type="dxa"/>
+            <w:gridSpan w:val="2"/>
+          </w:tcPr>
+          <w:p>
+            <w:pPr>
+              <w:rPr>
+                <w:rFonts w:ascii="Arial" w:hAnsi="Arial" w:cs="Arial"/>
+              </w:rPr>
+            </w:pPr>
+            <w:r>
+              <w:rPr>
+                <w:rFonts w:ascii="Arial" w:hAnsi="Arial" w:cs="Arial"/>
+              </w:rPr>
+              <w:t>Heat Transfer coefficient alpha</w:t>
+            </w:r>
+          </w:p>
+        </w:tc>
+      </w:tr>
+      <w:tr>
+        <w:tc>
+          <w:tcPr>
+            <w:tcW w:w="3070" w:type="dxa"/>
+          </w:tcPr>
+          <w:p>
+            <w:pPr>
+              <w:rPr>
+                <w:rFonts w:ascii="Arial" w:hAnsi="Arial" w:cs="Arial"/>
+              </w:rPr>
+            </w:pPr>
+          </w:p>
+        </w:tc>
+        <w:tc>
+          <w:tcPr>
+            <w:tcW w:w="3070" w:type="dxa"/>
+          </w:tcPr>
+          <w:p>
+            <w:pPr>
+              <w:rPr>
+                <w:rFonts w:ascii="Arial" w:hAnsi="Arial" w:cs="Arial"/>
+              </w:rPr>
+            </w:pPr>
+            <w:r>
+              <w:rPr>
+                <w:rFonts w:ascii="Arial" w:hAnsi="Arial" w:cs="Arial"/>
+              </w:rPr>
+              <w:t>acquirable values</w:t>
+            </w:r>
+          </w:p>
+        </w:tc>
+        <w:tc>
+          <w:tcPr>
+            <w:tcW w:w="3070" w:type="dxa"/>
+          </w:tcPr>
+          <w:p>
+            <w:pPr>
+              <w:rPr>
+                <w:rFonts w:ascii="Arial" w:hAnsi="Arial" w:cs="Arial"/>
+              </w:rPr>
+            </w:pPr>
+            <w:r>
+              <w:rPr>
+                <w:rFonts w:ascii="Arial" w:hAnsi="Arial" w:cs="Arial"/>
+              </w:rPr>
+              <w:t>common values</w:t>
+            </w:r>
+          </w:p>
+        </w:tc>
+      </w:tr>
+      <w:tr>
+        <w:tc>
+          <w:tcPr>
+            <w:tcW w:w="3070" w:type="dxa"/>
+          </w:tcPr>
+          <w:p>
+            <w:pPr>
+              <w:rPr>
+                <w:rFonts w:ascii="Arial" w:hAnsi="Arial" w:cs="Arial"/>
+              </w:rPr>
+            </w:pPr>
+            <w:r>
+              <w:rPr>
+                <w:rFonts w:ascii="Arial" w:hAnsi="Arial" w:cs="Arial"/>
+              </w:rPr>
+              <w:t>Gases</w:t>
+            </w:r>
+          </w:p>
+        </w:tc>
+        <w:tc>
+          <w:tcPr>
+            <w:tcW w:w="3070" w:type="dxa"/>
+          </w:tcPr>
+          <w:p>
+            <w:pPr>
+              <w:rPr>
+                <w:rFonts w:ascii="Arial" w:hAnsi="Arial" w:cs="Arial"/>
+              </w:rPr>
+            </w:pPr>
+          </w:p>
+        </w:tc>
+        <w:tc>
+          <w:tcPr>
+            <w:tcW w:w="3070" w:type="dxa"/>
+          </w:tcPr>
+          <w:p>
+            <w:pPr>
+              <w:rPr>
+                <w:rFonts w:ascii="Arial" w:hAnsi="Arial" w:cs="Arial"/>
+              </w:rPr>
+            </w:pPr>
+          </w:p>
+        </w:tc>
+      </w:tr>
+      <w:tr>
+        <w:tc>
+          <w:tcPr>
+            <w:tcW w:w="3070" w:type="dxa"/>
+          </w:tcPr>
+          <w:p>
+            <w:pPr>
+              <w:rPr>
+                <w:rFonts w:ascii="Arial" w:hAnsi="Arial" w:cs="Arial"/>
+              </w:rPr>
+            </w:pPr>
+            <w:r>
+              <w:rPr>
+                <w:rFonts w:ascii="Arial" w:hAnsi="Arial" w:cs="Arial"/>
+              </w:rPr>
+              <w:t>- free convection</w:t>
+            </w:r>
+          </w:p>
+        </w:tc>
+        <w:tc>
+          <w:tcPr>
+            <w:tcW w:w="3070" w:type="dxa"/>
+          </w:tcPr>
+          <w:p>
+            <w:pPr>
+              <w:rPr>
+                <w:rFonts w:ascii="Arial" w:hAnsi="Arial" w:cs="Arial"/>
+              </w:rPr>
+            </w:pPr>
+            <w:r>
+              <w:rPr>
+                <w:rFonts w:ascii="Arial" w:hAnsi="Arial" w:cs="Arial"/>
+              </w:rPr>
+              <w:t>5 ... 25</w:t>
+            </w:r>
+          </w:p>
+        </w:tc>
+        <w:tc>
+          <w:tcPr>
+            <w:tcW w:w="3070" w:type="dxa"/>
+          </w:tcPr>
+          <w:p>
+            <w:pPr>
+              <w:rPr>
+                <w:rFonts w:ascii="Arial" w:hAnsi="Arial" w:cs="Arial"/>
+              </w:rPr>
+            </w:pPr>
+            <w:r>
+              <w:rPr>
+                <w:rFonts w:ascii="Arial" w:hAnsi="Arial" w:cs="Arial"/>
+              </w:rPr>
+              <w:t>8 ... 15</w:t>
+            </w:r>
+          </w:p>
+        </w:tc>
+      </w:tr>
+      <w:tr>
+        <w:tc>
+          <w:tcPr>
+            <w:tcW w:w="3070" w:type="dxa"/>
+          </w:tcPr>
+          <w:p>
+            <w:pPr>
+              <w:rPr>
+                <w:rFonts w:ascii="Arial" w:hAnsi="Arial" w:cs="Arial"/>
+              </w:rPr>
+            </w:pPr>
+            <w:r>
+              <w:rPr>
+                <w:rFonts w:ascii="Arial" w:hAnsi="Arial" w:cs="Arial"/>
+              </w:rPr>
+              <w:t>- forces convection</w:t>
+            </w:r>
+          </w:p>
+        </w:tc>
+        <w:tc>
+          <w:tcPr>
+            <w:tcW w:w="3070" w:type="dxa"/>
+          </w:tcPr>
+          <w:p>
+            <w:pPr>
+              <w:rPr>
+                <w:rFonts w:ascii="Arial" w:hAnsi="Arial" w:cs="Arial"/>
+              </w:rPr>
+            </w:pPr>
+            <w:r>
+              <w:rPr>
+                <w:rFonts w:ascii="Arial" w:hAnsi="Arial" w:cs="Arial"/>
+              </w:rPr>
+              <w:t>12 ... 120</w:t>
+            </w:r>
+          </w:p>
+        </w:tc>
+        <w:tc>
+          <w:tcPr>
+            <w:tcW w:w="3070" w:type="dxa"/>
+          </w:tcPr>
+          <w:p>
+            <w:pPr>
+              <w:rPr>
+                <w:rFonts w:ascii="Arial" w:hAnsi="Arial" w:cs="Arial"/>
+              </w:rPr>
+            </w:pPr>
+            <w:r>
+              <w:rPr>
+                <w:rFonts w:ascii="Arial" w:hAnsi="Arial" w:cs="Arial"/>
+              </w:rPr>
+              <w:t>20 ... 60</w:t>
+            </w:r>
+          </w:p>
+        </w:tc>
+      </w:tr>
+      <w:tr>
+        <w:tc>
+          <w:tcPr>
+            <w:tcW w:w="3070" w:type="dxa"/>
+          </w:tcPr>
+          <w:p>
+            <w:pPr>
+              <w:rPr>
+                <w:rFonts w:ascii="Arial" w:hAnsi="Arial" w:cs="Arial"/>
+              </w:rPr>
+            </w:pPr>
+            <w:r>
+              <w:rPr>
+                <w:rFonts w:ascii="Arial" w:hAnsi="Arial" w:cs="Arial"/>
+              </w:rPr>
+              <w:t>Fluids</w:t>
+            </w:r>
+          </w:p>
+        </w:tc>
+        <w:tc>
+          <w:tcPr>
+            <w:tcW w:w="3070" w:type="dxa"/>
+          </w:tcPr>
+          <w:p>
+            <w:pPr>
+              <w:rPr>
+                <w:rFonts w:ascii="Arial" w:hAnsi="Arial" w:cs="Arial"/>
+              </w:rPr>
+            </w:pPr>
+          </w:p>
+        </w:tc>
+        <w:tc>
+          <w:tcPr>
+            <w:tcW w:w="3070" w:type="dxa"/>
+          </w:tcPr>
+          <w:p>
+            <w:pPr>
+              <w:rPr>
+                <w:rFonts w:ascii="Arial" w:hAnsi="Arial" w:cs="Arial"/>
+              </w:rPr>
+            </w:pPr>
+          </w:p>
+        </w:tc>
+      </w:tr>
+      <w:tr>
+        <w:tc>
+          <w:tcPr>
+            <w:tcW w:w="3070" w:type="dxa"/>
+          </w:tcPr>
+          <w:p>
+            <w:pPr>
+              <w:rPr>
+                <w:rFonts w:ascii="Arial" w:hAnsi="Arial" w:cs="Arial"/>
+              </w:rPr>
+            </w:pPr>
+            <w:r>
+              <w:rPr>
+                <w:rFonts w:ascii="Arial" w:hAnsi="Arial" w:cs="Arial"/>
+              </w:rPr>
+              <w:t>- free convection</w:t>
+            </w:r>
+          </w:p>
+        </w:tc>
+        <w:tc>
+          <w:tcPr>
+            <w:tcW w:w="3070" w:type="dxa"/>
+          </w:tcPr>
+          <w:p>
+            <w:pPr>
+              <w:rPr>
+                <w:rFonts w:ascii="Arial" w:hAnsi="Arial" w:cs="Arial"/>
+              </w:rPr>
+            </w:pPr>
+            <w:r>
+              <w:rPr>
+                <w:rFonts w:ascii="Arial" w:hAnsi="Arial" w:cs="Arial"/>
+              </w:rPr>
+              <w:t>70 ... 700</w:t>
+            </w:r>
+          </w:p>
+        </w:tc>
+        <w:tc>
+          <w:tcPr>
+            <w:tcW w:w="3070" w:type="dxa"/>
+          </w:tcPr>
+          <w:p>
+            <w:pPr>
+              <w:rPr>
+                <w:rFonts w:ascii="Arial" w:hAnsi="Arial" w:cs="Arial"/>
+              </w:rPr>
+            </w:pPr>
+            <w:r>
+              <w:rPr>
+                <w:rFonts w:ascii="Arial" w:hAnsi="Arial" w:cs="Arial"/>
+              </w:rPr>
+              <w:t>200 ... 400</w:t>
+            </w:r>
+          </w:p>
+        </w:tc>
+      </w:tr>
+      <w:tr>
+        <w:tc>
+          <w:tcPr>
+            <w:tcW w:w="3070" w:type="dxa"/>
+          </w:tcPr>
+          <w:p>
+            <w:pPr>
+              <w:rPr>
+                <w:rFonts w:ascii="Arial" w:hAnsi="Arial" w:cs="Arial"/>
+              </w:rPr>
+            </w:pPr>
+            <w:r>
+              <w:rPr>
+                <w:rFonts w:ascii="Arial" w:hAnsi="Arial" w:cs="Arial"/>
+              </w:rPr>
+              <w:t>- forces convection</w:t>
+            </w:r>
+          </w:p>
+        </w:tc>
+        <w:tc>
+          <w:tcPr>
+            <w:tcW w:w="3070" w:type="dxa"/>
+          </w:tcPr>
+          <w:p>
+            <w:pPr>
+              <w:rPr>
+                <w:rFonts w:ascii="Arial" w:hAnsi="Arial" w:cs="Arial"/>
+              </w:rPr>
+            </w:pPr>
+            <w:r>
+              <w:rPr>
+                <w:rFonts w:ascii="Arial" w:hAnsi="Arial" w:cs="Arial"/>
+              </w:rPr>
+              <w:t>600 ... 12,000</w:t>
+            </w:r>
+          </w:p>
+        </w:tc>
+        <w:tc>
+          <w:tcPr>
+            <w:tcW w:w="3070" w:type="dxa"/>
+          </w:tcPr>
+          <w:p>
+            <w:pPr>
+              <w:rPr>
+                <w:rFonts w:ascii="Arial" w:hAnsi="Arial" w:cs="Arial"/>
+              </w:rPr>
+            </w:pPr>
+            <w:r>
+              <w:rPr>
+                <w:rFonts w:ascii="Arial" w:hAnsi="Arial" w:cs="Arial"/>
+              </w:rPr>
+              <w:t>2,000 ... 4,000</w:t>
+            </w:r>
+          </w:p>
+        </w:tc>
+      </w:tr>
+      <w:tr>
+        <w:tc>
+          <w:tcPr>
+            <w:tcW w:w="3070" w:type="dxa"/>
+          </w:tcPr>
+          <w:p>
+            <w:pPr>
+              <w:rPr>
+                <w:rFonts w:ascii="Arial" w:hAnsi="Arial" w:cs="Arial"/>
+              </w:rPr>
+            </w:pPr>
+          </w:p>
+        </w:tc>
+        <w:tc>
+          <w:tcPr>
+            <w:tcW w:w="3070" w:type="dxa"/>
+          </w:tcPr>
+          <w:p>
+            <w:pPr>
+              <w:rPr>
+                <w:rFonts w:ascii="Arial" w:hAnsi="Arial" w:cs="Arial"/>
+              </w:rPr>
+            </w:pPr>
+          </w:p>
+        </w:tc>
+        <w:tc>
+          <w:tcPr>
+            <w:tcW w:w="3070" w:type="dxa"/>
+          </w:tcPr>
+          <w:p>
+            <w:pPr>
+              <w:rPr>
+                <w:rFonts w:ascii="Arial" w:hAnsi="Arial" w:cs="Arial"/>
+              </w:rPr>
+            </w:pPr>
+          </w:p>
+        </w:tc>
+      </w:tr>
+    </w:tbl>
+    <w:p>
+      <w:pPr>
         <w:rPr>
           <w:rFonts w:ascii="Arial" w:hAnsi="Arial" w:cs="Arial"/>
         </w:rPr>
@@ -6777,7 +7512,7 @@
         </w:rPr>
         <w:br w:type="page"/>
       </w:r>
-      <w:bookmarkStart w:id="19" w:name="_Toc286439992"/>
+      <w:bookmarkStart w:id="20" w:name="_Toc286439992"/>
       <w:r>
         <w:rPr>
           <w:lang w:val="en-GB"/>
@@ -6790,7 +7525,7 @@
         </w:rPr>
         <w:t>ds</w:t>
       </w:r>
-      <w:bookmarkEnd w:id="19"/>
+      <w:bookmarkEnd w:id="20"/>
     </w:p>
     <w:p>
       <w:pPr>
@@ -6847,14 +7582,14 @@
           <w:lang w:val="en-GB"/>
         </w:rPr>
       </w:pPr>
-      <w:bookmarkStart w:id="20" w:name="_Toc286439993"/>
+      <w:bookmarkStart w:id="21" w:name="_Toc286439993"/>
       <w:r>
         <w:rPr>
           <w:lang w:val="en-GB"/>
         </w:rPr>
         <w:t>Technology used</w:t>
       </w:r>
-      <w:bookmarkEnd w:id="20"/>
+      <w:bookmarkEnd w:id="21"/>
     </w:p>
     <w:p>
       <w:pPr>
@@ -6912,14 +7647,14 @@
           <w:lang w:val="en-GB"/>
         </w:rPr>
       </w:pPr>
-      <w:bookmarkStart w:id="21" w:name="_Toc286439994"/>
+      <w:bookmarkStart w:id="22" w:name="_Toc286439994"/>
       <w:r>
         <w:rPr>
           <w:lang w:val="en-GB"/>
         </w:rPr>
         <w:t>Hardware</w:t>
       </w:r>
-      <w:bookmarkEnd w:id="21"/>
+      <w:bookmarkEnd w:id="22"/>
     </w:p>
     <w:p>
       <w:r>
@@ -6997,7 +7732,42 @@
           <w:tcPr>
             <w:tcW w:w="4605" w:type="dxa"/>
           </w:tcPr>
-          <w:p/>
+          <w:p>
+            <w:r>
+              <w:t>Intel</w:t>
+            </w:r>
+            <w:r>
+              <w:rPr>
+                <w:vertAlign w:val="superscript"/>
+              </w:rPr>
+              <w:t>®</w:t>
+            </w:r>
+            <w:r>
+              <w:t xml:space="preserve"> Xeon(R) CPU X5690</w:t>
+            </w:r>
+          </w:p>
+        </w:tc>
+      </w:tr>
+      <w:tr>
+        <w:tc>
+          <w:tcPr>
+            <w:tcW w:w="4605" w:type="dxa"/>
+          </w:tcPr>
+          <w:p>
+            <w:r>
+              <w:t>Architecture</w:t>
+            </w:r>
+          </w:p>
+        </w:tc>
+        <w:tc>
+          <w:tcPr>
+            <w:tcW w:w="4605" w:type="dxa"/>
+          </w:tcPr>
+          <w:p>
+            <w:r>
+              <w:t>x86_64</w:t>
+            </w:r>
+          </w:p>
         </w:tc>
       </w:tr>
       <w:tr>
@@ -7015,7 +7785,11 @@
           <w:tcPr>
             <w:tcW w:w="4605" w:type="dxa"/>
           </w:tcPr>
-          <w:p/>
+          <w:p>
+            <w:r>
+              <w:t>1596 MHz</w:t>
+            </w:r>
+          </w:p>
         </w:tc>
       </w:tr>
       <w:tr>
@@ -7033,7 +7807,11 @@
           <w:tcPr>
             <w:tcW w:w="4605" w:type="dxa"/>
           </w:tcPr>
-          <w:p/>
+          <w:p>
+            <w:r>
+              <w:t>12</w:t>
+            </w:r>
+          </w:p>
         </w:tc>
       </w:tr>
       <w:tr>
@@ -7051,7 +7829,11 @@
           <w:tcPr>
             <w:tcW w:w="4605" w:type="dxa"/>
           </w:tcPr>
-          <w:p/>
+          <w:p>
+            <w:r>
+              <w:t>23.6 GB</w:t>
+            </w:r>
+          </w:p>
         </w:tc>
       </w:tr>
     </w:tbl>
@@ -7063,14 +7845,14 @@
           <w:lang w:val="en-GB"/>
         </w:rPr>
       </w:pPr>
-      <w:bookmarkStart w:id="22" w:name="_Toc286439995"/>
+      <w:bookmarkStart w:id="23" w:name="_Toc286439995"/>
       <w:r>
         <w:rPr>
           <w:lang w:val="en-GB"/>
         </w:rPr>
         <w:t>Software</w:t>
       </w:r>
-      <w:bookmarkEnd w:id="22"/>
+      <w:bookmarkEnd w:id="23"/>
     </w:p>
     <w:p>
       <w:pPr>
@@ -7090,31 +7872,21 @@
         </w:rPr>
         <w:t xml:space="preserve">The computers in the HPC laboratory feature the operating system </w:t>
       </w:r>
-      <w:proofErr w:type="gramStart"/>
-      <w:r>
-        <w:rPr>
-          <w:rFonts w:ascii="Arial" w:hAnsi="Arial" w:cs="Arial"/>
-          <w:sz w:val="24"/>
-          <w:lang w:val="en-GB"/>
-        </w:rPr>
-        <w:t>Debian ?</w:t>
-      </w:r>
-      <w:proofErr w:type="gramEnd"/>
-      <w:r>
-        <w:rPr>
-          <w:rFonts w:ascii="Arial" w:hAnsi="Arial" w:cs="Arial"/>
-          <w:sz w:val="24"/>
-          <w:lang w:val="en-GB"/>
-        </w:rPr>
-        <w:t>?</w:t>
-      </w:r>
-      <w:r>
-        <w:rPr>
-          <w:rFonts w:ascii="Arial" w:hAnsi="Arial" w:cs="Arial"/>
-          <w:sz w:val="24"/>
-          <w:lang w:val="en-GB"/>
-        </w:rPr>
-        <w:t xml:space="preserve">. Each has the programs ANSYS ICEM </w:t>
+      <w:r>
+        <w:rPr>
+          <w:rFonts w:ascii="Arial" w:hAnsi="Arial" w:cs="Arial"/>
+          <w:sz w:val="24"/>
+          <w:lang w:val="en-GB"/>
+        </w:rPr>
+        <w:t>Debian 7.8 (wheezy).</w:t>
+      </w:r>
+      <w:r>
+        <w:rPr>
+          <w:rFonts w:ascii="Arial" w:hAnsi="Arial" w:cs="Arial"/>
+          <w:sz w:val="24"/>
+          <w:lang w:val="en-GB"/>
+        </w:rPr>
+        <w:t xml:space="preserve"> Each has the programs ANSYS ICEM </w:t>
       </w:r>
       <w:r>
         <w:rPr>
@@ -7130,7 +7902,23 @@
           <w:sz w:val="24"/>
           <w:lang w:val="en-GB"/>
         </w:rPr>
-        <w:t xml:space="preserve"> and ANSYS CFX 15.0, which were used for conducting the simulation, installed. Additionally minor calculation, as well as the analysis and visualisation of the results was done with MATLAB</w:t>
+        <w:t xml:space="preserve"> and ANSYS CFX 15.0</w:t>
+      </w:r>
+      <w:r>
+        <w:rPr>
+          <w:rFonts w:ascii="Arial" w:hAnsi="Arial" w:cs="Arial"/>
+          <w:sz w:val="24"/>
+          <w:lang w:val="en-GB"/>
+        </w:rPr>
+        <w:t xml:space="preserve"> installed</w:t>
+      </w:r>
+      <w:r>
+        <w:rPr>
+          <w:rFonts w:ascii="Arial" w:hAnsi="Arial" w:cs="Arial"/>
+          <w:sz w:val="24"/>
+          <w:lang w:val="en-GB"/>
+        </w:rPr>
+        <w:t>, which were used for conducting the simulation, installed. Additionally minor calculation, as well as the analysis and visualisation of the results was done with MATLAB</w:t>
       </w:r>
       <w:r>
         <w:rPr>
@@ -7262,14 +8050,14 @@
           <w:lang w:val="en-GB"/>
         </w:rPr>
       </w:pPr>
-      <w:bookmarkStart w:id="23" w:name="_Toc286439996"/>
+      <w:bookmarkStart w:id="24" w:name="_Toc286439996"/>
       <w:r>
         <w:rPr>
           <w:lang w:val="en-GB"/>
         </w:rPr>
         <w:t>Mesh generation with Ansys ICEM 14</w:t>
       </w:r>
-      <w:bookmarkEnd w:id="23"/>
+      <w:bookmarkEnd w:id="24"/>
     </w:p>
     <w:p>
       <w:pPr>
@@ -8208,14 +8996,14 @@
           <w:lang w:val="en-GB"/>
         </w:rPr>
       </w:pPr>
-      <w:bookmarkStart w:id="24" w:name="_Toc286439997"/>
+      <w:bookmarkStart w:id="25" w:name="_Toc286439997"/>
       <w:r>
         <w:rPr>
           <w:lang w:val="en-GB"/>
         </w:rPr>
         <w:t>Y+ Value</w:t>
       </w:r>
-      <w:bookmarkEnd w:id="24"/>
+      <w:bookmarkEnd w:id="25"/>
     </w:p>
     <w:p>
       <w:pPr>
@@ -8999,14 +9787,14 @@
           <w:lang w:val="en-GB"/>
         </w:rPr>
       </w:pPr>
-      <w:bookmarkStart w:id="25" w:name="_Toc286439998"/>
+      <w:bookmarkStart w:id="26" w:name="_Toc286439998"/>
       <w:r>
         <w:rPr>
           <w:lang w:val="en-GB"/>
         </w:rPr>
         <w:t>Simulation Setup in Ansys CFX-Pre 15</w:t>
       </w:r>
-      <w:bookmarkEnd w:id="25"/>
+      <w:bookmarkEnd w:id="26"/>
     </w:p>
     <w:p>
       <w:pPr>
@@ -9154,14 +9942,14 @@
           <w:lang w:val="en-GB"/>
         </w:rPr>
       </w:pPr>
-      <w:bookmarkStart w:id="26" w:name="_Toc286439999"/>
+      <w:bookmarkStart w:id="27" w:name="_Toc286439999"/>
       <w:r>
         <w:rPr>
           <w:lang w:val="en-GB"/>
         </w:rPr>
         <w:t>Domain</w:t>
       </w:r>
-      <w:bookmarkEnd w:id="26"/>
+      <w:bookmarkEnd w:id="27"/>
     </w:p>
     <w:p>
       <w:r>
@@ -9256,14 +10044,14 @@
           <w:lang w:val="en-US"/>
         </w:rPr>
       </w:pPr>
-      <w:bookmarkStart w:id="27" w:name="_Toc286440000"/>
+      <w:bookmarkStart w:id="28" w:name="_Toc286440000"/>
       <w:r>
         <w:rPr>
           <w:lang w:val="en-US"/>
         </w:rPr>
         <w:t>Analysis Type</w:t>
       </w:r>
-      <w:bookmarkEnd w:id="27"/>
+      <w:bookmarkEnd w:id="28"/>
     </w:p>
     <w:p>
       <w:pPr>
@@ -9364,14 +10152,14 @@
           <w:lang w:val="en-US"/>
         </w:rPr>
       </w:pPr>
-      <w:bookmarkStart w:id="28" w:name="_Toc286440001"/>
+      <w:bookmarkStart w:id="29" w:name="_Toc286440001"/>
       <w:r>
         <w:rPr>
           <w:lang w:val="en-US"/>
         </w:rPr>
         <w:t>Boundary Conditions</w:t>
       </w:r>
-      <w:bookmarkEnd w:id="28"/>
+      <w:bookmarkEnd w:id="29"/>
     </w:p>
     <w:p>
       <w:r>
@@ -9410,14 +10198,14 @@
           <w:lang w:val="en-GB"/>
         </w:rPr>
       </w:pPr>
-      <w:bookmarkStart w:id="29" w:name="_Toc286440002"/>
+      <w:bookmarkStart w:id="30" w:name="_Toc286440002"/>
       <w:r>
         <w:rPr>
           <w:lang w:val="en-GB"/>
         </w:rPr>
         <w:t>Initial Conditions</w:t>
       </w:r>
-      <w:bookmarkEnd w:id="29"/>
+      <w:bookmarkEnd w:id="30"/>
     </w:p>
     <w:p>
       <w:r>
@@ -9439,14 +10227,14 @@
           <w:lang w:val="en-GB"/>
         </w:rPr>
       </w:pPr>
-      <w:bookmarkStart w:id="30" w:name="_Toc286440003"/>
+      <w:bookmarkStart w:id="31" w:name="_Toc286440003"/>
       <w:r>
         <w:rPr>
           <w:lang w:val="en-GB"/>
         </w:rPr>
         <w:t>Solver Control Settings</w:t>
       </w:r>
-      <w:bookmarkEnd w:id="30"/>
+      <w:bookmarkEnd w:id="31"/>
     </w:p>
     <w:p>
       <w:pPr>
@@ -10020,14 +10808,14 @@
           <w:lang w:val="en-GB"/>
         </w:rPr>
       </w:pPr>
-      <w:bookmarkStart w:id="31" w:name="_Toc286440004"/>
+      <w:bookmarkStart w:id="32" w:name="_Toc286440004"/>
       <w:r>
         <w:rPr>
           <w:lang w:val="en-GB"/>
         </w:rPr>
         <w:t>Output Control</w:t>
       </w:r>
-      <w:bookmarkEnd w:id="31"/>
+      <w:bookmarkEnd w:id="32"/>
     </w:p>
     <w:p>
       <w:r>
@@ -10085,14 +10873,12 @@
           <w:lang w:val="en-GB"/>
         </w:rPr>
       </w:pPr>
-      <w:bookmarkStart w:id="32" w:name="_Toc286440005"/>
-      <w:r>
-        <w:rPr>
-          <w:lang w:val="en-GB"/>
-        </w:rPr>
-        <w:t>Solution Coupling</w:t>
-      </w:r>
-      <w:bookmarkEnd w:id="32"/>
+      <w:r>
+        <w:rPr>
+          <w:lang w:val="en-GB"/>
+        </w:rPr>
+        <w:t>Simulation Control</w:t>
+      </w:r>
     </w:p>
     <w:p>
       <w:pPr>
@@ -10167,7 +10953,10 @@
     <w:p>
       <w:r>
         <w:tab/>
-        <w:t xml:space="preserve">Due to the adjustments in the [simulation control?] the solver started with the stationary simulation, which finished normally after ... . Thereafter the transient one was conducted. </w:t>
+        <w:t xml:space="preserve">Due to the adjustments in the </w:t>
+      </w:r>
+      <w:r>
+        <w:t xml:space="preserve">simulation control the solver started with the stationary simulation, which finished normally after ... . Thereafter the transient one was conducted. </w:t>
       </w:r>
       <w:r>
         <w:t>In total it took 1.307e6 seconds (15 days, 3 hours, 3 minutes, 58 seconds) to calculate all 18,555 timesteps, after writing 1,855 transient result files and 200 backup files.</w:t>
@@ -10924,35 +11713,259 @@
         <w:tblLook w:val="04A0" w:firstRow="1" w:lastRow="0" w:firstColumn="1" w:lastColumn="0" w:noHBand="0" w:noVBand="1"/>
       </w:tblPr>
       <w:tblGrid>
-        <w:gridCol w:w="4605"/>
-        <w:gridCol w:w="4605"/>
+        <w:gridCol w:w="3510"/>
+        <w:gridCol w:w="5700"/>
       </w:tblGrid>
       <w:tr>
         <w:tc>
           <w:tcPr>
-            <w:tcW w:w="4605" w:type="dxa"/>
+            <w:tcW w:w="3510" w:type="dxa"/>
           </w:tcPr>
-          <w:p/>
+          <w:p>
+            <w:r>
+              <w:t>18450</w:t>
+            </w:r>
+          </w:p>
         </w:tc>
         <w:tc>
           <w:tcPr>
-            <w:tcW w:w="4605" w:type="dxa"/>
+            <w:tcW w:w="5700" w:type="dxa"/>
           </w:tcPr>
-          <w:p/>
+          <w:p>
+            <w:r>
+              <w:t>0.104639763906978</w:t>
+            </w:r>
+          </w:p>
         </w:tc>
       </w:tr>
       <w:tr>
         <w:tc>
           <w:tcPr>
-            <w:tcW w:w="4605" w:type="dxa"/>
+            <w:tcW w:w="3510" w:type="dxa"/>
           </w:tcPr>
-          <w:p/>
+          <w:p>
+            <w:r>
+              <w:t>18460</w:t>
+            </w:r>
+          </w:p>
         </w:tc>
         <w:tc>
           <w:tcPr>
-            <w:tcW w:w="4605" w:type="dxa"/>
+            <w:tcW w:w="5700" w:type="dxa"/>
           </w:tcPr>
-          <w:p/>
+          <w:p>
+            <w:r>
+              <w:t>0.104639857472925</w:t>
+            </w:r>
+          </w:p>
+        </w:tc>
+      </w:tr>
+      <w:tr>
+        <w:tc>
+          <w:tcPr>
+            <w:tcW w:w="3510" w:type="dxa"/>
+          </w:tcPr>
+          <w:p>
+            <w:r>
+              <w:t>18470</w:t>
+            </w:r>
+          </w:p>
+        </w:tc>
+        <w:tc>
+          <w:tcPr>
+            <w:tcW w:w="5700" w:type="dxa"/>
+          </w:tcPr>
+          <w:p>
+            <w:r>
+              <w:t>0.104640025982683</w:t>
+            </w:r>
+          </w:p>
+        </w:tc>
+      </w:tr>
+      <w:tr>
+        <w:tc>
+          <w:tcPr>
+            <w:tcW w:w="3510" w:type="dxa"/>
+          </w:tcPr>
+          <w:p>
+            <w:r>
+              <w:t>18480</w:t>
+            </w:r>
+          </w:p>
+        </w:tc>
+        <w:tc>
+          <w:tcPr>
+            <w:tcW w:w="5700" w:type="dxa"/>
+          </w:tcPr>
+          <w:p>
+            <w:pPr>
+              <w:tabs>
+                <w:tab w:val="left" w:pos="3146"/>
+              </w:tabs>
+            </w:pPr>
+            <w:r>
+              <w:t>0.104640124290383</w:t>
+            </w:r>
+          </w:p>
+        </w:tc>
+      </w:tr>
+      <w:tr>
+        <w:tc>
+          <w:tcPr>
+            <w:tcW w:w="3510" w:type="dxa"/>
+          </w:tcPr>
+          <w:p>
+            <w:r>
+              <w:t>18490</w:t>
+            </w:r>
+          </w:p>
+        </w:tc>
+        <w:tc>
+          <w:tcPr>
+            <w:tcW w:w="5700" w:type="dxa"/>
+          </w:tcPr>
+          <w:p>
+            <w:r>
+              <w:t>0.104640333687198</w:t>
+            </w:r>
+          </w:p>
+        </w:tc>
+      </w:tr>
+      <w:tr>
+        <w:tc>
+          <w:tcPr>
+            <w:tcW w:w="3510" w:type="dxa"/>
+          </w:tcPr>
+          <w:p>
+            <w:r>
+              <w:t>18500</w:t>
+            </w:r>
+          </w:p>
+        </w:tc>
+        <w:tc>
+          <w:tcPr>
+            <w:tcW w:w="5700" w:type="dxa"/>
+          </w:tcPr>
+          <w:p>
+            <w:r>
+              <w:t>0.104640527598881</w:t>
+            </w:r>
+          </w:p>
+        </w:tc>
+      </w:tr>
+      <w:tr>
+        <w:tc>
+          <w:tcPr>
+            <w:tcW w:w="3510" w:type="dxa"/>
+          </w:tcPr>
+          <w:p>
+            <w:r>
+              <w:t>18510</w:t>
+            </w:r>
+          </w:p>
+        </w:tc>
+        <w:tc>
+          <w:tcPr>
+            <w:tcW w:w="5700" w:type="dxa"/>
+          </w:tcPr>
+          <w:p>
+            <w:pPr>
+              <w:tabs>
+                <w:tab w:val="left" w:pos="3146"/>
+              </w:tabs>
+            </w:pPr>
+            <w:r>
+              <w:t>0.104640735058614</w:t>
+            </w:r>
+          </w:p>
+        </w:tc>
+      </w:tr>
+      <w:tr>
+        <w:tc>
+          <w:tcPr>
+            <w:tcW w:w="3510" w:type="dxa"/>
+          </w:tcPr>
+          <w:p>
+            <w:r>
+              <w:t>18520</w:t>
+            </w:r>
+          </w:p>
+        </w:tc>
+        <w:tc>
+          <w:tcPr>
+            <w:tcW w:w="5700" w:type="dxa"/>
+          </w:tcPr>
+          <w:p>
+            <w:r>
+              <w:t>0.104640635962194</w:t>
+            </w:r>
+          </w:p>
+        </w:tc>
+      </w:tr>
+      <w:tr>
+        <w:tc>
+          <w:tcPr>
+            <w:tcW w:w="3510" w:type="dxa"/>
+          </w:tcPr>
+          <w:p>
+            <w:r>
+              <w:t>18530</w:t>
+            </w:r>
+          </w:p>
+        </w:tc>
+        <w:tc>
+          <w:tcPr>
+            <w:tcW w:w="5700" w:type="dxa"/>
+          </w:tcPr>
+          <w:p>
+            <w:r>
+              <w:t>0.104640528407586</w:t>
+            </w:r>
+          </w:p>
+        </w:tc>
+      </w:tr>
+      <w:tr>
+        <w:tc>
+          <w:tcPr>
+            <w:tcW w:w="3510" w:type="dxa"/>
+          </w:tcPr>
+          <w:p>
+            <w:r>
+              <w:t>18540</w:t>
+            </w:r>
+          </w:p>
+        </w:tc>
+        <w:tc>
+          <w:tcPr>
+            <w:tcW w:w="5700" w:type="dxa"/>
+          </w:tcPr>
+          <w:p>
+            <w:r>
+              <w:t>0.104640719551398</w:t>
+            </w:r>
+          </w:p>
+        </w:tc>
+      </w:tr>
+      <w:tr>
+        <w:tc>
+          <w:tcPr>
+            <w:tcW w:w="3510" w:type="dxa"/>
+          </w:tcPr>
+          <w:p>
+            <w:r>
+              <w:t>18550</w:t>
+            </w:r>
+          </w:p>
+        </w:tc>
+        <w:tc>
+          <w:tcPr>
+            <w:tcW w:w="5700" w:type="dxa"/>
+          </w:tcPr>
+          <w:p>
+            <w:r>
+              <w:t>0.104640922019082</w:t>
+            </w:r>
+          </w:p>
         </w:tc>
       </w:tr>
     </w:tbl>
@@ -11311,6 +12324,109 @@
     </w:p>
     <w:p>
       <w:pPr>
+        <w:pStyle w:val="StandardTitelseite"/>
+        <w:numPr>
+          <w:ilvl w:val="0"/>
+          <w:numId w:val="26"/>
+        </w:numPr>
+        <w:spacing w:line="360" w:lineRule="auto"/>
+        <w:rPr>
+          <w:rFonts w:ascii="Arial" w:hAnsi="Arial" w:cs="Arial"/>
+          <w:sz w:val="24"/>
+          <w:lang w:val="en-GB"/>
+        </w:rPr>
+      </w:pPr>
+      <w:r>
+        <w:rPr>
+          <w:rFonts w:ascii="Arial" w:hAnsi="Arial" w:cs="Arial"/>
+          <w:sz w:val="24"/>
+          <w:lang w:val="en-GB"/>
+        </w:rPr>
+        <w:t>Fr Zahl mit Nasendurchmesser (am Anfang vergleichen), vgl. Zylinder</w:t>
+      </w:r>
+    </w:p>
+    <w:p>
+      <w:pPr>
+        <w:pStyle w:val="StandardTitelseite"/>
+        <w:numPr>
+          <w:ilvl w:val="0"/>
+          <w:numId w:val="26"/>
+        </w:numPr>
+        <w:spacing w:line="360" w:lineRule="auto"/>
+        <w:rPr>
+          <w:rFonts w:ascii="Arial" w:hAnsi="Arial" w:cs="Arial"/>
+          <w:sz w:val="24"/>
+          <w:lang w:val="en-GB"/>
+        </w:rPr>
+      </w:pPr>
+      <w:r>
+        <w:rPr>
+          <w:rFonts w:ascii="Arial" w:hAnsi="Arial" w:cs="Arial"/>
+          <w:sz w:val="24"/>
+          <w:lang w:val="en-GB"/>
+        </w:rPr>
+        <w:t>Fr Zahl für Zylinder = 1</w:t>
+      </w:r>
+    </w:p>
+    <w:p>
+      <w:pPr>
+        <w:pStyle w:val="StandardTitelseite"/>
+        <w:numPr>
+          <w:ilvl w:val="0"/>
+          <w:numId w:val="26"/>
+        </w:numPr>
+        <w:spacing w:line="360" w:lineRule="auto"/>
+        <w:rPr>
+          <w:rFonts w:ascii="Arial" w:hAnsi="Arial" w:cs="Arial"/>
+          <w:sz w:val="24"/>
+          <w:lang w:val="en-GB"/>
+        </w:rPr>
+      </w:pPr>
+      <w:r>
+        <w:rPr>
+          <w:rFonts w:ascii="Arial" w:hAnsi="Arial" w:cs="Arial"/>
+          <w:sz w:val="24"/>
+          <w:lang w:val="en-GB"/>
+        </w:rPr>
+        <w:t>Fehler am Anfang wegen laminar-turbulenten übergang des SSD-models</w:t>
+      </w:r>
+    </w:p>
+    <w:p>
+      <w:pPr>
+        <w:pStyle w:val="StandardTitelseite"/>
+        <w:numPr>
+          <w:ilvl w:val="0"/>
+          <w:numId w:val="26"/>
+        </w:numPr>
+        <w:spacing w:line="360" w:lineRule="auto"/>
+        <w:rPr>
+          <w:rFonts w:ascii="Arial" w:hAnsi="Arial" w:cs="Arial"/>
+          <w:sz w:val="24"/>
+          <w:lang w:val="en-GB"/>
+        </w:rPr>
+      </w:pPr>
+      <w:r>
+        <w:rPr>
+          <w:rFonts w:ascii="Arial" w:hAnsi="Arial" w:cs="Arial"/>
+          <w:sz w:val="24"/>
+          <w:lang w:val="en-GB"/>
+        </w:rPr>
+        <w:t>Ausschlag am Anfang zu hoch - &gt; weitere Nachforschung notwendig</w:t>
+      </w:r>
+    </w:p>
+    <w:p>
+      <w:pPr>
+        <w:pStyle w:val="StandardTitelseite"/>
+        <w:spacing w:line="360" w:lineRule="auto"/>
+        <w:rPr>
+          <w:rFonts w:ascii="Arial" w:hAnsi="Arial" w:cs="Arial"/>
+          <w:sz w:val="24"/>
+          <w:lang w:val="en-GB"/>
+        </w:rPr>
+      </w:pPr>
+    </w:p>
+    <w:p>
+      <w:pPr>
         <w:pStyle w:val="berschrift2"/>
         <w:rPr>
           <w:lang w:val="en-GB"/>
@@ -11455,22 +12571,6 @@
     </w:p>
     <w:p>
       <w:pPr>
-        <w:pStyle w:val="berschrift2"/>
-        <w:rPr>
-          <w:lang w:val="en-GB"/>
-        </w:rPr>
-      </w:pPr>
-      <w:bookmarkStart w:id="41" w:name="_Toc286440013"/>
-      <w:r>
-        <w:rPr>
-          <w:lang w:val="en-GB"/>
-        </w:rPr>
-        <w:t>Comparison Large Eddy Simulation and RANS Equations</w:t>
-      </w:r>
-      <w:bookmarkEnd w:id="41"/>
-    </w:p>
-    <w:p>
-      <w:pPr>
         <w:pStyle w:val="StandardTitelseite"/>
         <w:spacing w:line="360" w:lineRule="auto"/>
         <w:rPr>
@@ -11483,12 +12583,47 @@
         <w:rPr>
           <w:rFonts w:ascii="Arial" w:hAnsi="Arial" w:cs="Arial"/>
           <w:sz w:val="24"/>
-          <w:lang w:val="en-GB"/>
-        </w:rPr>
-        <w:t>As already mentioned the Large Eddy Simulation requires massive ressources and a very sophisticated mesh compared to the RANS equations. However there are significant reasons, why LES becomes more and more attractive than RANS. One major drawback of the RANS equations is, that they are not sufficiently reliable in terms of prediction of heat transfers. Furthermore LES is capable of dealing with plenty of different flow conditions, without relying on a priori assumptions.</w:t>
-      </w:r>
-      <w:bookmarkStart w:id="42" w:name="_GoBack"/>
-      <w:bookmarkEnd w:id="42"/>
+          <w:highlight w:val="red"/>
+          <w:lang w:val="en-GB"/>
+        </w:rPr>
+        <w:t xml:space="preserve">Sowohl bei erzwungener </w:t>
+      </w:r>
+      <w:proofErr w:type="gramStart"/>
+      <w:r>
+        <w:rPr>
+          <w:rFonts w:ascii="Arial" w:hAnsi="Arial" w:cs="Arial"/>
+          <w:sz w:val="24"/>
+          <w:highlight w:val="red"/>
+          <w:lang w:val="en-GB"/>
+        </w:rPr>
+        <w:t>als</w:t>
+      </w:r>
+      <w:proofErr w:type="gramEnd"/>
+      <w:r>
+        <w:rPr>
+          <w:rFonts w:ascii="Arial" w:hAnsi="Arial" w:cs="Arial"/>
+          <w:sz w:val="24"/>
+          <w:highlight w:val="red"/>
+          <w:lang w:val="en-GB"/>
+        </w:rPr>
+        <w:t xml:space="preserve"> auch bei freier Konvektion ist bei turbulenter Strömung der Wärmeübergang besser als bei laminarer Strömung, da die turbulente Mischbewegung den Energieaustausch begünstigt.</w:t>
+      </w:r>
+    </w:p>
+    <w:p>
+      <w:pPr>
+        <w:pStyle w:val="berschrift2"/>
+        <w:rPr>
+          <w:lang w:val="en-GB"/>
+        </w:rPr>
+      </w:pPr>
+      <w:bookmarkStart w:id="41" w:name="_Toc286440013"/>
+      <w:r>
+        <w:rPr>
+          <w:lang w:val="en-GB"/>
+        </w:rPr>
+        <w:t>Comparison Large Eddy Simulation and RANS Equations</w:t>
+      </w:r>
+      <w:bookmarkEnd w:id="41"/>
     </w:p>
     <w:p>
       <w:pPr>
@@ -11500,6 +12635,25 @@
           <w:lang w:val="en-GB"/>
         </w:rPr>
       </w:pPr>
+      <w:r>
+        <w:rPr>
+          <w:rFonts w:ascii="Arial" w:hAnsi="Arial" w:cs="Arial"/>
+          <w:sz w:val="24"/>
+          <w:lang w:val="en-GB"/>
+        </w:rPr>
+        <w:t>As already mentioned the Large Eddy Simulation requires massive ressources and a very sophisticated mesh compared to the RANS equations. However there are significant reasons, why LES becomes more and more attractive than RANS. One major drawback of the RANS equations is, that they are not sufficiently reliable in terms of prediction of heat transfers. Furthermore LES is capable of dealing with plenty of different flow conditions, without relying on a priori assumptions.</w:t>
+      </w:r>
+    </w:p>
+    <w:p>
+      <w:pPr>
+        <w:pStyle w:val="StandardTitelseite"/>
+        <w:spacing w:line="360" w:lineRule="auto"/>
+        <w:rPr>
+          <w:rFonts w:ascii="Arial" w:hAnsi="Arial" w:cs="Arial"/>
+          <w:sz w:val="24"/>
+          <w:lang w:val="en-GB"/>
+        </w:rPr>
+      </w:pPr>
     </w:p>
     <w:p>
       <w:pPr>
@@ -11508,22 +12662,22 @@
           <w:lang w:val="en-GB"/>
         </w:rPr>
       </w:pPr>
-      <w:bookmarkStart w:id="43" w:name="_Toc253042031"/>
+      <w:bookmarkStart w:id="42" w:name="_Toc253042031"/>
+      <w:bookmarkEnd w:id="42"/>
+      <w:r>
+        <w:rPr>
+          <w:lang w:val="en-GB"/>
+        </w:rPr>
+        <w:br w:type="page"/>
+      </w:r>
+      <w:bookmarkStart w:id="43" w:name="_Toc286440014"/>
+      <w:r>
+        <w:rPr>
+          <w:lang w:val="en-GB"/>
+        </w:rPr>
+        <w:t>Conclusions</w:t>
+      </w:r>
       <w:bookmarkEnd w:id="43"/>
-      <w:r>
-        <w:rPr>
-          <w:lang w:val="en-GB"/>
-        </w:rPr>
-        <w:br w:type="page"/>
-      </w:r>
-      <w:bookmarkStart w:id="44" w:name="_Toc286440014"/>
-      <w:r>
-        <w:rPr>
-          <w:lang w:val="en-GB"/>
-        </w:rPr>
-        <w:t>Conclusions</w:t>
-      </w:r>
-      <w:bookmarkEnd w:id="44"/>
     </w:p>
     <w:p>
       <w:pPr>
@@ -11703,14 +12857,14 @@
         </w:rPr>
         <w:br w:type="page"/>
       </w:r>
-      <w:bookmarkStart w:id="45" w:name="_Toc286440015"/>
+      <w:bookmarkStart w:id="44" w:name="_Toc286440015"/>
       <w:r>
         <w:rPr>
           <w:lang w:val="en-GB"/>
         </w:rPr>
         <w:t>References</w:t>
       </w:r>
-      <w:bookmarkEnd w:id="45"/>
+      <w:bookmarkEnd w:id="44"/>
     </w:p>
     <w:p>
       <w:pPr>
@@ -11993,7 +13147,7 @@
         </w:rPr>
         <w:br w:type="page"/>
       </w:r>
-      <w:bookmarkStart w:id="46" w:name="_Toc286440016"/>
+      <w:bookmarkStart w:id="45" w:name="_Toc286440016"/>
       <w:r>
         <w:rPr>
           <w:lang w:val="en-GB"/>
@@ -12030,7 +13184,7 @@
         </w:rPr>
         <w:t>Source Code or Similar Appendices</w:t>
       </w:r>
-      <w:bookmarkEnd w:id="46"/>
+      <w:bookmarkEnd w:id="45"/>
     </w:p>
     <w:p>
       <w:pPr>
@@ -13289,6 +14443,1144 @@
         </w:rPr>
         <w:t xml:space="preserve"> )</w:t>
       </w:r>
+    </w:p>
+    <w:p>
+      <w:pPr>
+        <w:spacing w:line="240" w:lineRule="auto"/>
+        <w:jc w:val="left"/>
+        <w:rPr>
+          <w:rFonts w:ascii="Arial" w:hAnsi="Arial" w:cs="Arial"/>
+          <w:sz w:val="24"/>
+          <w:lang w:val="en-GB"/>
+        </w:rPr>
+      </w:pPr>
+      <w:r>
+        <w:rPr>
+          <w:rFonts w:ascii="Arial" w:hAnsi="Arial" w:cs="Arial"/>
+          <w:sz w:val="24"/>
+          <w:lang w:val="en-GB"/>
+        </w:rPr>
+        <w:br w:type="page"/>
+      </w:r>
+    </w:p>
+    <w:p>
+      <w:pPr>
+        <w:widowControl w:val="0"/>
+        <w:autoSpaceDE w:val="0"/>
+        <w:autoSpaceDN w:val="0"/>
+        <w:adjustRightInd w:val="0"/>
+        <w:spacing w:line="240" w:lineRule="auto"/>
+        <w:jc w:val="left"/>
+        <w:rPr>
+          <w:rFonts w:ascii="Courier" w:hAnsi="Courier"/>
+          <w:sz w:val="24"/>
+        </w:rPr>
+      </w:pPr>
+      <w:r>
+        <w:rPr>
+          <w:rFonts w:ascii="Courier" w:hAnsi="Courier" w:cs="Courier"/>
+          <w:color w:val="228B22"/>
+          <w:sz w:val="20"/>
+          <w:szCs w:val="20"/>
+        </w:rPr>
+        <w:t>%%%%%%%%%%%%%%%%%%%%%%%%%%%%%%%%%%%%%%%%%%%%%%%%%%%%%%%%%%%%%%%%%%%%%%%%%%%</w:t>
+      </w:r>
+    </w:p>
+    <w:p>
+      <w:pPr>
+        <w:widowControl w:val="0"/>
+        <w:autoSpaceDE w:val="0"/>
+        <w:autoSpaceDN w:val="0"/>
+        <w:adjustRightInd w:val="0"/>
+        <w:spacing w:line="240" w:lineRule="auto"/>
+        <w:jc w:val="left"/>
+        <w:rPr>
+          <w:rFonts w:ascii="Courier" w:hAnsi="Courier"/>
+          <w:sz w:val="24"/>
+        </w:rPr>
+      </w:pPr>
+      <w:r>
+        <w:rPr>
+          <w:rFonts w:ascii="Courier" w:hAnsi="Courier" w:cs="Courier"/>
+          <w:color w:val="228B22"/>
+          <w:sz w:val="20"/>
+          <w:szCs w:val="20"/>
+        </w:rPr>
+        <w:t>%</w:t>
+      </w:r>
+    </w:p>
+    <w:p>
+      <w:pPr>
+        <w:widowControl w:val="0"/>
+        <w:autoSpaceDE w:val="0"/>
+        <w:autoSpaceDN w:val="0"/>
+        <w:adjustRightInd w:val="0"/>
+        <w:spacing w:line="240" w:lineRule="auto"/>
+        <w:jc w:val="left"/>
+        <w:rPr>
+          <w:rFonts w:ascii="Courier" w:hAnsi="Courier"/>
+          <w:sz w:val="24"/>
+        </w:rPr>
+      </w:pPr>
+      <w:r>
+        <w:rPr>
+          <w:rFonts w:ascii="Courier" w:hAnsi="Courier" w:cs="Courier"/>
+          <w:color w:val="228B22"/>
+          <w:sz w:val="20"/>
+          <w:szCs w:val="20"/>
+        </w:rPr>
+        <w:t>% Title:            drag_coefficient.m</w:t>
+      </w:r>
+    </w:p>
+    <w:p>
+      <w:pPr>
+        <w:widowControl w:val="0"/>
+        <w:autoSpaceDE w:val="0"/>
+        <w:autoSpaceDN w:val="0"/>
+        <w:adjustRightInd w:val="0"/>
+        <w:spacing w:line="240" w:lineRule="auto"/>
+        <w:jc w:val="left"/>
+        <w:rPr>
+          <w:rFonts w:ascii="Courier" w:hAnsi="Courier"/>
+          <w:sz w:val="24"/>
+        </w:rPr>
+      </w:pPr>
+      <w:r>
+        <w:rPr>
+          <w:rFonts w:ascii="Courier" w:hAnsi="Courier" w:cs="Courier"/>
+          <w:color w:val="228B22"/>
+          <w:sz w:val="20"/>
+          <w:szCs w:val="20"/>
+        </w:rPr>
+        <w:t>% Version:          1.2</w:t>
+      </w:r>
+    </w:p>
+    <w:p>
+      <w:pPr>
+        <w:widowControl w:val="0"/>
+        <w:autoSpaceDE w:val="0"/>
+        <w:autoSpaceDN w:val="0"/>
+        <w:adjustRightInd w:val="0"/>
+        <w:spacing w:line="240" w:lineRule="auto"/>
+        <w:jc w:val="left"/>
+        <w:rPr>
+          <w:rFonts w:ascii="Courier" w:hAnsi="Courier"/>
+          <w:sz w:val="24"/>
+        </w:rPr>
+      </w:pPr>
+      <w:r>
+        <w:rPr>
+          <w:rFonts w:ascii="Courier" w:hAnsi="Courier" w:cs="Courier"/>
+          <w:color w:val="228B22"/>
+          <w:sz w:val="20"/>
+          <w:szCs w:val="20"/>
+        </w:rPr>
+        <w:t>% Author:           Stefan Lengauer</w:t>
+      </w:r>
+    </w:p>
+    <w:p>
+      <w:pPr>
+        <w:widowControl w:val="0"/>
+        <w:autoSpaceDE w:val="0"/>
+        <w:autoSpaceDN w:val="0"/>
+        <w:adjustRightInd w:val="0"/>
+        <w:spacing w:line="240" w:lineRule="auto"/>
+        <w:jc w:val="left"/>
+        <w:rPr>
+          <w:rFonts w:ascii="Courier" w:hAnsi="Courier"/>
+          <w:sz w:val="24"/>
+        </w:rPr>
+      </w:pPr>
+      <w:r>
+        <w:rPr>
+          <w:rFonts w:ascii="Courier" w:hAnsi="Courier" w:cs="Courier"/>
+          <w:color w:val="228B22"/>
+          <w:sz w:val="20"/>
+          <w:szCs w:val="20"/>
+        </w:rPr>
+        <w:t>% Date:             13 Februar 2015</w:t>
+      </w:r>
+    </w:p>
+    <w:p>
+      <w:pPr>
+        <w:widowControl w:val="0"/>
+        <w:autoSpaceDE w:val="0"/>
+        <w:autoSpaceDN w:val="0"/>
+        <w:adjustRightInd w:val="0"/>
+        <w:spacing w:line="240" w:lineRule="auto"/>
+        <w:jc w:val="left"/>
+        <w:rPr>
+          <w:rFonts w:ascii="Courier" w:hAnsi="Courier"/>
+          <w:sz w:val="24"/>
+        </w:rPr>
+      </w:pPr>
+      <w:r>
+        <w:rPr>
+          <w:rFonts w:ascii="Courier" w:hAnsi="Courier" w:cs="Courier"/>
+          <w:color w:val="228B22"/>
+          <w:sz w:val="20"/>
+          <w:szCs w:val="20"/>
+        </w:rPr>
+        <w:t>% Required Files:   force_x_18450.csv</w:t>
+      </w:r>
+    </w:p>
+    <w:p>
+      <w:pPr>
+        <w:widowControl w:val="0"/>
+        <w:autoSpaceDE w:val="0"/>
+        <w:autoSpaceDN w:val="0"/>
+        <w:adjustRightInd w:val="0"/>
+        <w:spacing w:line="240" w:lineRule="auto"/>
+        <w:jc w:val="left"/>
+        <w:rPr>
+          <w:rFonts w:ascii="Courier" w:hAnsi="Courier"/>
+          <w:sz w:val="24"/>
+        </w:rPr>
+      </w:pPr>
+      <w:r>
+        <w:rPr>
+          <w:rFonts w:ascii="Courier" w:hAnsi="Courier" w:cs="Courier"/>
+          <w:color w:val="228B22"/>
+          <w:sz w:val="20"/>
+          <w:szCs w:val="20"/>
+        </w:rPr>
+        <w:t>%                   force_x_18460.csv</w:t>
+      </w:r>
+    </w:p>
+    <w:p>
+      <w:pPr>
+        <w:widowControl w:val="0"/>
+        <w:autoSpaceDE w:val="0"/>
+        <w:autoSpaceDN w:val="0"/>
+        <w:adjustRightInd w:val="0"/>
+        <w:spacing w:line="240" w:lineRule="auto"/>
+        <w:jc w:val="left"/>
+        <w:rPr>
+          <w:rFonts w:ascii="Courier" w:hAnsi="Courier"/>
+          <w:sz w:val="24"/>
+        </w:rPr>
+      </w:pPr>
+      <w:r>
+        <w:rPr>
+          <w:rFonts w:ascii="Courier" w:hAnsi="Courier" w:cs="Courier"/>
+          <w:color w:val="228B22"/>
+          <w:sz w:val="20"/>
+          <w:szCs w:val="20"/>
+        </w:rPr>
+        <w:t>%                   force_x_18470.csv</w:t>
+      </w:r>
+    </w:p>
+    <w:p>
+      <w:pPr>
+        <w:widowControl w:val="0"/>
+        <w:autoSpaceDE w:val="0"/>
+        <w:autoSpaceDN w:val="0"/>
+        <w:adjustRightInd w:val="0"/>
+        <w:spacing w:line="240" w:lineRule="auto"/>
+        <w:jc w:val="left"/>
+        <w:rPr>
+          <w:rFonts w:ascii="Courier" w:hAnsi="Courier"/>
+          <w:sz w:val="24"/>
+        </w:rPr>
+      </w:pPr>
+      <w:r>
+        <w:rPr>
+          <w:rFonts w:ascii="Courier" w:hAnsi="Courier" w:cs="Courier"/>
+          <w:color w:val="228B22"/>
+          <w:sz w:val="20"/>
+          <w:szCs w:val="20"/>
+        </w:rPr>
+        <w:t>%                   force_x_18480.csv</w:t>
+      </w:r>
+    </w:p>
+    <w:p>
+      <w:pPr>
+        <w:widowControl w:val="0"/>
+        <w:autoSpaceDE w:val="0"/>
+        <w:autoSpaceDN w:val="0"/>
+        <w:adjustRightInd w:val="0"/>
+        <w:spacing w:line="240" w:lineRule="auto"/>
+        <w:jc w:val="left"/>
+        <w:rPr>
+          <w:rFonts w:ascii="Courier" w:hAnsi="Courier"/>
+          <w:sz w:val="24"/>
+        </w:rPr>
+      </w:pPr>
+      <w:r>
+        <w:rPr>
+          <w:rFonts w:ascii="Courier" w:hAnsi="Courier" w:cs="Courier"/>
+          <w:color w:val="228B22"/>
+          <w:sz w:val="20"/>
+          <w:szCs w:val="20"/>
+        </w:rPr>
+        <w:t>%                   force_x_18490.csv</w:t>
+      </w:r>
+    </w:p>
+    <w:p>
+      <w:pPr>
+        <w:widowControl w:val="0"/>
+        <w:autoSpaceDE w:val="0"/>
+        <w:autoSpaceDN w:val="0"/>
+        <w:adjustRightInd w:val="0"/>
+        <w:spacing w:line="240" w:lineRule="auto"/>
+        <w:jc w:val="left"/>
+        <w:rPr>
+          <w:rFonts w:ascii="Courier" w:hAnsi="Courier"/>
+          <w:sz w:val="24"/>
+        </w:rPr>
+      </w:pPr>
+      <w:r>
+        <w:rPr>
+          <w:rFonts w:ascii="Courier" w:hAnsi="Courier" w:cs="Courier"/>
+          <w:color w:val="228B22"/>
+          <w:sz w:val="20"/>
+          <w:szCs w:val="20"/>
+        </w:rPr>
+        <w:t>%                   force_x_18500.csv</w:t>
+      </w:r>
+    </w:p>
+    <w:p>
+      <w:pPr>
+        <w:widowControl w:val="0"/>
+        <w:autoSpaceDE w:val="0"/>
+        <w:autoSpaceDN w:val="0"/>
+        <w:adjustRightInd w:val="0"/>
+        <w:spacing w:line="240" w:lineRule="auto"/>
+        <w:jc w:val="left"/>
+        <w:rPr>
+          <w:rFonts w:ascii="Courier" w:hAnsi="Courier"/>
+          <w:sz w:val="24"/>
+        </w:rPr>
+      </w:pPr>
+      <w:r>
+        <w:rPr>
+          <w:rFonts w:ascii="Courier" w:hAnsi="Courier" w:cs="Courier"/>
+          <w:color w:val="228B22"/>
+          <w:sz w:val="20"/>
+          <w:szCs w:val="20"/>
+        </w:rPr>
+        <w:t>%                   force_x_18510.csv</w:t>
+      </w:r>
+    </w:p>
+    <w:p>
+      <w:pPr>
+        <w:widowControl w:val="0"/>
+        <w:autoSpaceDE w:val="0"/>
+        <w:autoSpaceDN w:val="0"/>
+        <w:adjustRightInd w:val="0"/>
+        <w:spacing w:line="240" w:lineRule="auto"/>
+        <w:jc w:val="left"/>
+        <w:rPr>
+          <w:rFonts w:ascii="Courier" w:hAnsi="Courier"/>
+          <w:sz w:val="24"/>
+        </w:rPr>
+      </w:pPr>
+      <w:r>
+        <w:rPr>
+          <w:rFonts w:ascii="Courier" w:hAnsi="Courier" w:cs="Courier"/>
+          <w:color w:val="228B22"/>
+          <w:sz w:val="20"/>
+          <w:szCs w:val="20"/>
+        </w:rPr>
+        <w:t>%                   force_x_18520.csv</w:t>
+      </w:r>
+    </w:p>
+    <w:p>
+      <w:pPr>
+        <w:widowControl w:val="0"/>
+        <w:autoSpaceDE w:val="0"/>
+        <w:autoSpaceDN w:val="0"/>
+        <w:adjustRightInd w:val="0"/>
+        <w:spacing w:line="240" w:lineRule="auto"/>
+        <w:jc w:val="left"/>
+        <w:rPr>
+          <w:rFonts w:ascii="Courier" w:hAnsi="Courier"/>
+          <w:sz w:val="24"/>
+        </w:rPr>
+      </w:pPr>
+      <w:r>
+        <w:rPr>
+          <w:rFonts w:ascii="Courier" w:hAnsi="Courier" w:cs="Courier"/>
+          <w:color w:val="228B22"/>
+          <w:sz w:val="20"/>
+          <w:szCs w:val="20"/>
+        </w:rPr>
+        <w:t>%                   force_x_18530.csv</w:t>
+      </w:r>
+    </w:p>
+    <w:p>
+      <w:pPr>
+        <w:widowControl w:val="0"/>
+        <w:autoSpaceDE w:val="0"/>
+        <w:autoSpaceDN w:val="0"/>
+        <w:adjustRightInd w:val="0"/>
+        <w:spacing w:line="240" w:lineRule="auto"/>
+        <w:jc w:val="left"/>
+        <w:rPr>
+          <w:rFonts w:ascii="Courier" w:hAnsi="Courier"/>
+          <w:sz w:val="24"/>
+        </w:rPr>
+      </w:pPr>
+      <w:r>
+        <w:rPr>
+          <w:rFonts w:ascii="Courier" w:hAnsi="Courier" w:cs="Courier"/>
+          <w:color w:val="228B22"/>
+          <w:sz w:val="20"/>
+          <w:szCs w:val="20"/>
+        </w:rPr>
+        <w:t>%                   force_x_18540.csv</w:t>
+      </w:r>
+    </w:p>
+    <w:p>
+      <w:pPr>
+        <w:widowControl w:val="0"/>
+        <w:autoSpaceDE w:val="0"/>
+        <w:autoSpaceDN w:val="0"/>
+        <w:adjustRightInd w:val="0"/>
+        <w:spacing w:line="240" w:lineRule="auto"/>
+        <w:jc w:val="left"/>
+        <w:rPr>
+          <w:rFonts w:ascii="Courier" w:hAnsi="Courier"/>
+          <w:sz w:val="24"/>
+        </w:rPr>
+      </w:pPr>
+      <w:r>
+        <w:rPr>
+          <w:rFonts w:ascii="Courier" w:hAnsi="Courier" w:cs="Courier"/>
+          <w:color w:val="228B22"/>
+          <w:sz w:val="20"/>
+          <w:szCs w:val="20"/>
+        </w:rPr>
+        <w:t>%                   force_x_18550.csv</w:t>
+      </w:r>
+    </w:p>
+    <w:p>
+      <w:pPr>
+        <w:widowControl w:val="0"/>
+        <w:autoSpaceDE w:val="0"/>
+        <w:autoSpaceDN w:val="0"/>
+        <w:adjustRightInd w:val="0"/>
+        <w:spacing w:line="240" w:lineRule="auto"/>
+        <w:jc w:val="left"/>
+        <w:rPr>
+          <w:rFonts w:ascii="Courier" w:hAnsi="Courier"/>
+          <w:sz w:val="24"/>
+        </w:rPr>
+      </w:pPr>
+      <w:r>
+        <w:rPr>
+          <w:rFonts w:ascii="Courier" w:hAnsi="Courier" w:cs="Courier"/>
+          <w:color w:val="228B22"/>
+          <w:sz w:val="20"/>
+          <w:szCs w:val="20"/>
+        </w:rPr>
+        <w:t>% Description:      File for computing the drag coefficient of the airfoil</w:t>
+      </w:r>
+    </w:p>
+    <w:p>
+      <w:pPr>
+        <w:widowControl w:val="0"/>
+        <w:autoSpaceDE w:val="0"/>
+        <w:autoSpaceDN w:val="0"/>
+        <w:adjustRightInd w:val="0"/>
+        <w:spacing w:line="240" w:lineRule="auto"/>
+        <w:jc w:val="left"/>
+        <w:rPr>
+          <w:rFonts w:ascii="Courier" w:hAnsi="Courier"/>
+          <w:sz w:val="24"/>
+        </w:rPr>
+      </w:pPr>
+      <w:r>
+        <w:rPr>
+          <w:rFonts w:ascii="Courier" w:hAnsi="Courier" w:cs="Courier"/>
+          <w:color w:val="228B22"/>
+          <w:sz w:val="20"/>
+          <w:szCs w:val="20"/>
+        </w:rPr>
+        <w:t>%                   for the last 100 timesteps.</w:t>
+      </w:r>
+    </w:p>
+    <w:p>
+      <w:pPr>
+        <w:widowControl w:val="0"/>
+        <w:autoSpaceDE w:val="0"/>
+        <w:autoSpaceDN w:val="0"/>
+        <w:adjustRightInd w:val="0"/>
+        <w:spacing w:line="240" w:lineRule="auto"/>
+        <w:jc w:val="left"/>
+        <w:rPr>
+          <w:rFonts w:ascii="Courier" w:hAnsi="Courier"/>
+          <w:sz w:val="24"/>
+        </w:rPr>
+      </w:pPr>
+      <w:r>
+        <w:rPr>
+          <w:rFonts w:ascii="Courier" w:hAnsi="Courier" w:cs="Courier"/>
+          <w:color w:val="228B22"/>
+          <w:sz w:val="20"/>
+          <w:szCs w:val="20"/>
+        </w:rPr>
+        <w:t>%</w:t>
+      </w:r>
+    </w:p>
+    <w:p>
+      <w:pPr>
+        <w:widowControl w:val="0"/>
+        <w:autoSpaceDE w:val="0"/>
+        <w:autoSpaceDN w:val="0"/>
+        <w:adjustRightInd w:val="0"/>
+        <w:spacing w:line="240" w:lineRule="auto"/>
+        <w:jc w:val="left"/>
+        <w:rPr>
+          <w:rFonts w:ascii="Courier" w:hAnsi="Courier"/>
+          <w:sz w:val="24"/>
+        </w:rPr>
+      </w:pPr>
+      <w:r>
+        <w:rPr>
+          <w:rFonts w:ascii="Courier" w:hAnsi="Courier" w:cs="Courier"/>
+          <w:color w:val="228B22"/>
+          <w:sz w:val="20"/>
+          <w:szCs w:val="20"/>
+        </w:rPr>
+        <w:t>%%%%%%%%%%%%%%%%%%%%%%%%%%%%%%%%%%%%%%%%%%%%%%%%%%%%%%%%%%%%%%%%%%%%%%%%%%%</w:t>
+      </w:r>
+    </w:p>
+    <w:p>
+      <w:pPr>
+        <w:widowControl w:val="0"/>
+        <w:autoSpaceDE w:val="0"/>
+        <w:autoSpaceDN w:val="0"/>
+        <w:adjustRightInd w:val="0"/>
+        <w:spacing w:line="240" w:lineRule="auto"/>
+        <w:jc w:val="left"/>
+        <w:rPr>
+          <w:rFonts w:ascii="Courier" w:hAnsi="Courier"/>
+          <w:sz w:val="24"/>
+        </w:rPr>
+      </w:pPr>
+      <w:r>
+        <w:rPr>
+          <w:rFonts w:ascii="Courier" w:hAnsi="Courier" w:cs="Courier"/>
+          <w:color w:val="228B22"/>
+          <w:sz w:val="20"/>
+          <w:szCs w:val="20"/>
+        </w:rPr>
+        <w:t xml:space="preserve"> </w:t>
+      </w:r>
+    </w:p>
+    <w:p>
+      <w:pPr>
+        <w:widowControl w:val="0"/>
+        <w:autoSpaceDE w:val="0"/>
+        <w:autoSpaceDN w:val="0"/>
+        <w:adjustRightInd w:val="0"/>
+        <w:spacing w:line="240" w:lineRule="auto"/>
+        <w:jc w:val="left"/>
+        <w:rPr>
+          <w:rFonts w:ascii="Courier" w:hAnsi="Courier"/>
+          <w:sz w:val="24"/>
+        </w:rPr>
+      </w:pPr>
+      <w:r>
+        <w:rPr>
+          <w:rFonts w:ascii="Courier" w:hAnsi="Courier" w:cs="Courier"/>
+          <w:color w:val="228B22"/>
+          <w:sz w:val="20"/>
+          <w:szCs w:val="20"/>
+        </w:rPr>
+        <w:t xml:space="preserve"> </w:t>
+      </w:r>
+    </w:p>
+    <w:p>
+      <w:pPr>
+        <w:widowControl w:val="0"/>
+        <w:autoSpaceDE w:val="0"/>
+        <w:autoSpaceDN w:val="0"/>
+        <w:adjustRightInd w:val="0"/>
+        <w:spacing w:line="240" w:lineRule="auto"/>
+        <w:jc w:val="left"/>
+        <w:rPr>
+          <w:rFonts w:ascii="Courier" w:hAnsi="Courier"/>
+          <w:sz w:val="24"/>
+        </w:rPr>
+      </w:pPr>
+      <w:r>
+        <w:rPr>
+          <w:rFonts w:ascii="Courier" w:hAnsi="Courier" w:cs="Courier"/>
+          <w:color w:val="000000"/>
+          <w:sz w:val="20"/>
+          <w:szCs w:val="20"/>
+        </w:rPr>
+        <w:t xml:space="preserve">rho = 1.1839;           </w:t>
+      </w:r>
+      <w:r>
+        <w:rPr>
+          <w:rFonts w:ascii="Courier" w:hAnsi="Courier" w:cs="Courier"/>
+          <w:color w:val="228B22"/>
+          <w:sz w:val="20"/>
+          <w:szCs w:val="20"/>
+        </w:rPr>
+        <w:t>% [kg m?</w:t>
+      </w:r>
+      <w:proofErr w:type="gramStart"/>
+      <w:r>
+        <w:rPr>
+          <w:rFonts w:ascii="Courier" w:hAnsi="Courier" w:cs="Courier"/>
+          <w:color w:val="228B22"/>
+          <w:sz w:val="20"/>
+          <w:szCs w:val="20"/>
+        </w:rPr>
+        <w:t>3</w:t>
+      </w:r>
+      <w:proofErr w:type="gramEnd"/>
+      <w:r>
+        <w:rPr>
+          <w:rFonts w:ascii="Courier" w:hAnsi="Courier" w:cs="Courier"/>
+          <w:color w:val="228B22"/>
+          <w:sz w:val="20"/>
+          <w:szCs w:val="20"/>
+        </w:rPr>
+        <w:t>] density of air at 25 degrees</w:t>
+      </w:r>
+    </w:p>
+    <w:p>
+      <w:pPr>
+        <w:widowControl w:val="0"/>
+        <w:autoSpaceDE w:val="0"/>
+        <w:autoSpaceDN w:val="0"/>
+        <w:adjustRightInd w:val="0"/>
+        <w:spacing w:line="240" w:lineRule="auto"/>
+        <w:jc w:val="left"/>
+        <w:rPr>
+          <w:rFonts w:ascii="Courier" w:hAnsi="Courier"/>
+          <w:sz w:val="24"/>
+        </w:rPr>
+      </w:pPr>
+      <w:r>
+        <w:rPr>
+          <w:rFonts w:ascii="Courier" w:hAnsi="Courier" w:cs="Courier"/>
+          <w:color w:val="000000"/>
+          <w:sz w:val="20"/>
+          <w:szCs w:val="20"/>
+        </w:rPr>
+        <w:t xml:space="preserve">u = 66.8;               </w:t>
+      </w:r>
+      <w:r>
+        <w:rPr>
+          <w:rFonts w:ascii="Courier" w:hAnsi="Courier" w:cs="Courier"/>
+          <w:color w:val="228B22"/>
+          <w:sz w:val="20"/>
+          <w:szCs w:val="20"/>
+        </w:rPr>
+        <w:t>% [m s^-1] inlet speed</w:t>
+      </w:r>
+    </w:p>
+    <w:p>
+      <w:pPr>
+        <w:widowControl w:val="0"/>
+        <w:autoSpaceDE w:val="0"/>
+        <w:autoSpaceDN w:val="0"/>
+        <w:adjustRightInd w:val="0"/>
+        <w:spacing w:line="240" w:lineRule="auto"/>
+        <w:jc w:val="left"/>
+        <w:rPr>
+          <w:rFonts w:ascii="Courier" w:hAnsi="Courier"/>
+          <w:sz w:val="24"/>
+        </w:rPr>
+      </w:pPr>
+      <w:r>
+        <w:rPr>
+          <w:rFonts w:ascii="Courier" w:hAnsi="Courier" w:cs="Courier"/>
+          <w:color w:val="000000"/>
+          <w:sz w:val="20"/>
+          <w:szCs w:val="20"/>
+        </w:rPr>
+        <w:t xml:space="preserve">max_thickness = 0.12;   </w:t>
+      </w:r>
+      <w:r>
+        <w:rPr>
+          <w:rFonts w:ascii="Courier" w:hAnsi="Courier" w:cs="Courier"/>
+          <w:color w:val="228B22"/>
+          <w:sz w:val="20"/>
+          <w:szCs w:val="20"/>
+        </w:rPr>
+        <w:t>% [m] max thickness of the profile</w:t>
+      </w:r>
+    </w:p>
+    <w:p>
+      <w:pPr>
+        <w:widowControl w:val="0"/>
+        <w:autoSpaceDE w:val="0"/>
+        <w:autoSpaceDN w:val="0"/>
+        <w:adjustRightInd w:val="0"/>
+        <w:spacing w:line="240" w:lineRule="auto"/>
+        <w:jc w:val="left"/>
+        <w:rPr>
+          <w:rFonts w:ascii="Courier" w:hAnsi="Courier"/>
+          <w:sz w:val="24"/>
+        </w:rPr>
+      </w:pPr>
+      <w:r>
+        <w:rPr>
+          <w:rFonts w:ascii="Courier" w:hAnsi="Courier" w:cs="Courier"/>
+          <w:color w:val="000000"/>
+          <w:sz w:val="20"/>
+          <w:szCs w:val="20"/>
+        </w:rPr>
+        <w:t xml:space="preserve">width = 0.3;            </w:t>
+      </w:r>
+      <w:r>
+        <w:rPr>
+          <w:rFonts w:ascii="Courier" w:hAnsi="Courier" w:cs="Courier"/>
+          <w:color w:val="228B22"/>
+          <w:sz w:val="20"/>
+          <w:szCs w:val="20"/>
+        </w:rPr>
+        <w:t>% [m] profile width</w:t>
+      </w:r>
+    </w:p>
+    <w:p>
+      <w:pPr>
+        <w:widowControl w:val="0"/>
+        <w:autoSpaceDE w:val="0"/>
+        <w:autoSpaceDN w:val="0"/>
+        <w:adjustRightInd w:val="0"/>
+        <w:spacing w:line="240" w:lineRule="auto"/>
+        <w:jc w:val="left"/>
+        <w:rPr>
+          <w:rFonts w:ascii="Courier" w:hAnsi="Courier"/>
+          <w:sz w:val="24"/>
+        </w:rPr>
+      </w:pPr>
+      <w:r>
+        <w:rPr>
+          <w:rFonts w:ascii="Courier" w:hAnsi="Courier" w:cs="Courier"/>
+          <w:color w:val="228B22"/>
+          <w:sz w:val="20"/>
+          <w:szCs w:val="20"/>
+        </w:rPr>
+        <w:t xml:space="preserve"> </w:t>
+      </w:r>
+    </w:p>
+    <w:p>
+      <w:pPr>
+        <w:widowControl w:val="0"/>
+        <w:autoSpaceDE w:val="0"/>
+        <w:autoSpaceDN w:val="0"/>
+        <w:adjustRightInd w:val="0"/>
+        <w:spacing w:line="240" w:lineRule="auto"/>
+        <w:jc w:val="left"/>
+        <w:rPr>
+          <w:rFonts w:ascii="Courier" w:hAnsi="Courier"/>
+          <w:sz w:val="24"/>
+        </w:rPr>
+      </w:pPr>
+      <w:r>
+        <w:rPr>
+          <w:rFonts w:ascii="Courier" w:hAnsi="Courier" w:cs="Courier"/>
+          <w:color w:val="228B22"/>
+          <w:sz w:val="20"/>
+          <w:szCs w:val="20"/>
+        </w:rPr>
+        <w:t xml:space="preserve"> </w:t>
+      </w:r>
+    </w:p>
+    <w:p>
+      <w:pPr>
+        <w:widowControl w:val="0"/>
+        <w:autoSpaceDE w:val="0"/>
+        <w:autoSpaceDN w:val="0"/>
+        <w:adjustRightInd w:val="0"/>
+        <w:spacing w:line="240" w:lineRule="auto"/>
+        <w:jc w:val="left"/>
+        <w:rPr>
+          <w:rFonts w:ascii="Courier" w:hAnsi="Courier"/>
+          <w:sz w:val="24"/>
+        </w:rPr>
+      </w:pPr>
+      <w:r>
+        <w:rPr>
+          <w:rFonts w:ascii="Courier" w:hAnsi="Courier" w:cs="Courier"/>
+          <w:color w:val="228B22"/>
+          <w:sz w:val="20"/>
+          <w:szCs w:val="20"/>
+        </w:rPr>
+        <w:t>% initialization of the coefficient vector</w:t>
+      </w:r>
+    </w:p>
+    <w:p>
+      <w:pPr>
+        <w:widowControl w:val="0"/>
+        <w:autoSpaceDE w:val="0"/>
+        <w:autoSpaceDN w:val="0"/>
+        <w:adjustRightInd w:val="0"/>
+        <w:spacing w:line="240" w:lineRule="auto"/>
+        <w:jc w:val="left"/>
+        <w:rPr>
+          <w:rFonts w:ascii="Courier" w:hAnsi="Courier"/>
+          <w:sz w:val="24"/>
+        </w:rPr>
+      </w:pPr>
+      <w:r>
+        <w:rPr>
+          <w:rFonts w:ascii="Courier" w:hAnsi="Courier" w:cs="Courier"/>
+          <w:color w:val="000000"/>
+          <w:sz w:val="20"/>
+          <w:szCs w:val="20"/>
+        </w:rPr>
+        <w:t>CD = zeros( 1, 11 );</w:t>
+      </w:r>
+    </w:p>
+    <w:p>
+      <w:pPr>
+        <w:widowControl w:val="0"/>
+        <w:autoSpaceDE w:val="0"/>
+        <w:autoSpaceDN w:val="0"/>
+        <w:adjustRightInd w:val="0"/>
+        <w:spacing w:line="240" w:lineRule="auto"/>
+        <w:jc w:val="left"/>
+        <w:rPr>
+          <w:rFonts w:ascii="Courier" w:hAnsi="Courier"/>
+          <w:sz w:val="24"/>
+        </w:rPr>
+      </w:pPr>
+      <w:r>
+        <w:rPr>
+          <w:rFonts w:ascii="Courier" w:hAnsi="Courier" w:cs="Courier"/>
+          <w:color w:val="000000"/>
+          <w:sz w:val="20"/>
+          <w:szCs w:val="20"/>
+        </w:rPr>
+        <w:t xml:space="preserve"> </w:t>
+      </w:r>
+    </w:p>
+    <w:p>
+      <w:pPr>
+        <w:widowControl w:val="0"/>
+        <w:autoSpaceDE w:val="0"/>
+        <w:autoSpaceDN w:val="0"/>
+        <w:adjustRightInd w:val="0"/>
+        <w:spacing w:line="240" w:lineRule="auto"/>
+        <w:jc w:val="left"/>
+        <w:rPr>
+          <w:rFonts w:ascii="Courier" w:hAnsi="Courier"/>
+          <w:sz w:val="24"/>
+        </w:rPr>
+      </w:pPr>
+      <w:r>
+        <w:rPr>
+          <w:rFonts w:ascii="Courier" w:hAnsi="Courier" w:cs="Courier"/>
+          <w:color w:val="0000FF"/>
+          <w:sz w:val="20"/>
+          <w:szCs w:val="20"/>
+        </w:rPr>
+        <w:t>for</w:t>
+      </w:r>
+      <w:r>
+        <w:rPr>
+          <w:rFonts w:ascii="Courier" w:hAnsi="Courier" w:cs="Courier"/>
+          <w:color w:val="000000"/>
+          <w:sz w:val="20"/>
+          <w:szCs w:val="20"/>
+        </w:rPr>
+        <w:t xml:space="preserve"> i = 450:10:550</w:t>
+      </w:r>
+    </w:p>
+    <w:p>
+      <w:pPr>
+        <w:widowControl w:val="0"/>
+        <w:autoSpaceDE w:val="0"/>
+        <w:autoSpaceDN w:val="0"/>
+        <w:adjustRightInd w:val="0"/>
+        <w:spacing w:line="240" w:lineRule="auto"/>
+        <w:jc w:val="left"/>
+        <w:rPr>
+          <w:rFonts w:ascii="Courier" w:hAnsi="Courier"/>
+          <w:sz w:val="24"/>
+        </w:rPr>
+      </w:pPr>
+      <w:r>
+        <w:rPr>
+          <w:rFonts w:ascii="Courier" w:hAnsi="Courier" w:cs="Courier"/>
+          <w:color w:val="000000"/>
+          <w:sz w:val="20"/>
+          <w:szCs w:val="20"/>
+        </w:rPr>
+        <w:t xml:space="preserve">    file = strcat( </w:t>
+      </w:r>
+      <w:r>
+        <w:rPr>
+          <w:rFonts w:ascii="Courier" w:hAnsi="Courier" w:cs="Courier"/>
+          <w:color w:val="A020F0"/>
+          <w:sz w:val="20"/>
+          <w:szCs w:val="20"/>
+        </w:rPr>
+        <w:t>'../simulation_data/force_x_18'</w:t>
+      </w:r>
+      <w:r>
+        <w:rPr>
+          <w:rFonts w:ascii="Courier" w:hAnsi="Courier" w:cs="Courier"/>
+          <w:color w:val="000000"/>
+          <w:sz w:val="20"/>
+          <w:szCs w:val="20"/>
+        </w:rPr>
+        <w:t xml:space="preserve">, int2str( i ), </w:t>
+      </w:r>
+      <w:r>
+        <w:rPr>
+          <w:rFonts w:ascii="Courier" w:hAnsi="Courier" w:cs="Courier"/>
+          <w:color w:val="A020F0"/>
+          <w:sz w:val="20"/>
+          <w:szCs w:val="20"/>
+        </w:rPr>
+        <w:t>'.csv'</w:t>
+      </w:r>
+      <w:r>
+        <w:rPr>
+          <w:rFonts w:ascii="Courier" w:hAnsi="Courier" w:cs="Courier"/>
+          <w:color w:val="000000"/>
+          <w:sz w:val="20"/>
+          <w:szCs w:val="20"/>
+        </w:rPr>
+        <w:t xml:space="preserve"> );</w:t>
+      </w:r>
+    </w:p>
+    <w:p>
+      <w:pPr>
+        <w:widowControl w:val="0"/>
+        <w:autoSpaceDE w:val="0"/>
+        <w:autoSpaceDN w:val="0"/>
+        <w:adjustRightInd w:val="0"/>
+        <w:spacing w:line="240" w:lineRule="auto"/>
+        <w:jc w:val="left"/>
+        <w:rPr>
+          <w:rFonts w:ascii="Courier" w:hAnsi="Courier"/>
+          <w:sz w:val="24"/>
+        </w:rPr>
+      </w:pPr>
+      <w:r>
+        <w:rPr>
+          <w:rFonts w:ascii="Courier" w:hAnsi="Courier" w:cs="Courier"/>
+          <w:color w:val="000000"/>
+          <w:sz w:val="20"/>
+          <w:szCs w:val="20"/>
+        </w:rPr>
+        <w:t xml:space="preserve">    A = csvread( file );</w:t>
+      </w:r>
+    </w:p>
+    <w:p>
+      <w:pPr>
+        <w:widowControl w:val="0"/>
+        <w:autoSpaceDE w:val="0"/>
+        <w:autoSpaceDN w:val="0"/>
+        <w:adjustRightInd w:val="0"/>
+        <w:spacing w:line="240" w:lineRule="auto"/>
+        <w:jc w:val="left"/>
+        <w:rPr>
+          <w:rFonts w:ascii="Courier" w:hAnsi="Courier"/>
+          <w:sz w:val="24"/>
+        </w:rPr>
+      </w:pPr>
+      <w:r>
+        <w:rPr>
+          <w:rFonts w:ascii="Courier" w:hAnsi="Courier" w:cs="Courier"/>
+          <w:color w:val="000000"/>
+          <w:sz w:val="20"/>
+          <w:szCs w:val="20"/>
+        </w:rPr>
+        <w:t xml:space="preserve">    force_x = A(:,4);</w:t>
+      </w:r>
+    </w:p>
+    <w:p>
+      <w:pPr>
+        <w:widowControl w:val="0"/>
+        <w:autoSpaceDE w:val="0"/>
+        <w:autoSpaceDN w:val="0"/>
+        <w:adjustRightInd w:val="0"/>
+        <w:spacing w:line="240" w:lineRule="auto"/>
+        <w:jc w:val="left"/>
+        <w:rPr>
+          <w:rFonts w:ascii="Courier" w:hAnsi="Courier"/>
+          <w:sz w:val="24"/>
+        </w:rPr>
+      </w:pPr>
+      <w:r>
+        <w:rPr>
+          <w:rFonts w:ascii="Courier" w:hAnsi="Courier" w:cs="Courier"/>
+          <w:color w:val="000000"/>
+          <w:sz w:val="20"/>
+          <w:szCs w:val="20"/>
+        </w:rPr>
+        <w:t xml:space="preserve">    </w:t>
+      </w:r>
+    </w:p>
+    <w:p>
+      <w:pPr>
+        <w:widowControl w:val="0"/>
+        <w:autoSpaceDE w:val="0"/>
+        <w:autoSpaceDN w:val="0"/>
+        <w:adjustRightInd w:val="0"/>
+        <w:spacing w:line="240" w:lineRule="auto"/>
+        <w:jc w:val="left"/>
+        <w:rPr>
+          <w:rFonts w:ascii="Courier" w:hAnsi="Courier"/>
+          <w:sz w:val="24"/>
+        </w:rPr>
+      </w:pPr>
+      <w:r>
+        <w:rPr>
+          <w:rFonts w:ascii="Courier" w:hAnsi="Courier" w:cs="Courier"/>
+          <w:color w:val="000000"/>
+          <w:sz w:val="20"/>
+          <w:szCs w:val="20"/>
+        </w:rPr>
+        <w:t xml:space="preserve">    </w:t>
+      </w:r>
+      <w:r>
+        <w:rPr>
+          <w:rFonts w:ascii="Courier" w:hAnsi="Courier" w:cs="Courier"/>
+          <w:color w:val="228B22"/>
+          <w:sz w:val="20"/>
+          <w:szCs w:val="20"/>
+        </w:rPr>
+        <w:t>% computation of the drag coefficient</w:t>
+      </w:r>
+    </w:p>
+    <w:p>
+      <w:pPr>
+        <w:widowControl w:val="0"/>
+        <w:autoSpaceDE w:val="0"/>
+        <w:autoSpaceDN w:val="0"/>
+        <w:adjustRightInd w:val="0"/>
+        <w:spacing w:line="240" w:lineRule="auto"/>
+        <w:jc w:val="left"/>
+        <w:rPr>
+          <w:rFonts w:ascii="Courier" w:hAnsi="Courier"/>
+          <w:sz w:val="24"/>
+        </w:rPr>
+      </w:pPr>
+      <w:r>
+        <w:rPr>
+          <w:rFonts w:ascii="Courier" w:hAnsi="Courier" w:cs="Courier"/>
+          <w:color w:val="000000"/>
+          <w:sz w:val="20"/>
+          <w:szCs w:val="20"/>
+        </w:rPr>
+        <w:t xml:space="preserve">    index = ( i - 450 )/10 + 1;</w:t>
+      </w:r>
+    </w:p>
+    <w:p>
+      <w:pPr>
+        <w:widowControl w:val="0"/>
+        <w:autoSpaceDE w:val="0"/>
+        <w:autoSpaceDN w:val="0"/>
+        <w:adjustRightInd w:val="0"/>
+        <w:spacing w:line="240" w:lineRule="auto"/>
+        <w:jc w:val="left"/>
+        <w:rPr>
+          <w:rFonts w:ascii="Courier" w:hAnsi="Courier"/>
+          <w:sz w:val="24"/>
+        </w:rPr>
+      </w:pPr>
+      <w:r>
+        <w:rPr>
+          <w:rFonts w:ascii="Courier" w:hAnsi="Courier" w:cs="Courier"/>
+          <w:color w:val="000000"/>
+          <w:sz w:val="20"/>
+          <w:szCs w:val="20"/>
+        </w:rPr>
+        <w:t xml:space="preserve">    CD(index) = sum( force_x ) / </w:t>
+      </w:r>
+      <w:r>
+        <w:rPr>
+          <w:rFonts w:ascii="Courier" w:hAnsi="Courier" w:cs="Courier"/>
+          <w:color w:val="0000FF"/>
+          <w:sz w:val="20"/>
+          <w:szCs w:val="20"/>
+        </w:rPr>
+        <w:t>...</w:t>
+      </w:r>
+    </w:p>
+    <w:p>
+      <w:pPr>
+        <w:widowControl w:val="0"/>
+        <w:autoSpaceDE w:val="0"/>
+        <w:autoSpaceDN w:val="0"/>
+        <w:adjustRightInd w:val="0"/>
+        <w:spacing w:line="240" w:lineRule="auto"/>
+        <w:jc w:val="left"/>
+        <w:rPr>
+          <w:rFonts w:ascii="Courier" w:hAnsi="Courier"/>
+          <w:sz w:val="24"/>
+        </w:rPr>
+      </w:pPr>
+      <w:r>
+        <w:rPr>
+          <w:rFonts w:ascii="Courier" w:hAnsi="Courier" w:cs="Courier"/>
+          <w:color w:val="000000"/>
+          <w:sz w:val="20"/>
+          <w:szCs w:val="20"/>
+        </w:rPr>
+        <w:t xml:space="preserve">        </w:t>
+      </w:r>
+      <w:proofErr w:type="gramStart"/>
+      <w:r>
+        <w:rPr>
+          <w:rFonts w:ascii="Courier" w:hAnsi="Courier" w:cs="Courier"/>
+          <w:color w:val="000000"/>
+          <w:sz w:val="20"/>
+          <w:szCs w:val="20"/>
+        </w:rPr>
+        <w:t>( 1</w:t>
+      </w:r>
+      <w:proofErr w:type="gramEnd"/>
+      <w:r>
+        <w:rPr>
+          <w:rFonts w:ascii="Courier" w:hAnsi="Courier" w:cs="Courier"/>
+          <w:color w:val="000000"/>
+          <w:sz w:val="20"/>
+          <w:szCs w:val="20"/>
+        </w:rPr>
+        <w:t>/2 * rho * power( u, 2 ) * width * max_thickness );</w:t>
+      </w:r>
+    </w:p>
+    <w:p>
+      <w:pPr>
+        <w:widowControl w:val="0"/>
+        <w:autoSpaceDE w:val="0"/>
+        <w:autoSpaceDN w:val="0"/>
+        <w:adjustRightInd w:val="0"/>
+        <w:spacing w:line="240" w:lineRule="auto"/>
+        <w:jc w:val="left"/>
+        <w:rPr>
+          <w:rFonts w:ascii="Courier" w:hAnsi="Courier"/>
+          <w:sz w:val="24"/>
+        </w:rPr>
+      </w:pPr>
+      <w:r>
+        <w:rPr>
+          <w:rFonts w:ascii="Courier" w:hAnsi="Courier" w:cs="Courier"/>
+          <w:color w:val="0000FF"/>
+          <w:sz w:val="20"/>
+          <w:szCs w:val="20"/>
+        </w:rPr>
+        <w:t>end</w:t>
+      </w:r>
+    </w:p>
+    <w:p>
+      <w:pPr>
+        <w:widowControl w:val="0"/>
+        <w:autoSpaceDE w:val="0"/>
+        <w:autoSpaceDN w:val="0"/>
+        <w:adjustRightInd w:val="0"/>
+        <w:spacing w:line="240" w:lineRule="auto"/>
+        <w:jc w:val="left"/>
+        <w:rPr>
+          <w:rFonts w:ascii="Courier" w:hAnsi="Courier"/>
+          <w:sz w:val="24"/>
+        </w:rPr>
+      </w:pPr>
     </w:p>
     <w:p>
       <w:pPr>
@@ -13362,7 +15654,7 @@
         <w:rStyle w:val="Seitenzahl"/>
         <w:noProof/>
       </w:rPr>
-      <w:t>21</w:t>
+      <w:t>6</w:t>
     </w:r>
     <w:r>
       <w:rPr>
@@ -13451,7 +15743,7 @@
   <w:abstractNum w:abstractNumId="0">
     <w:nsid w:val="FFFFFF1D"/>
     <w:multiLevelType w:val="multilevel"/>
-    <w:tmpl w:val="C630D190"/>
+    <w:tmpl w:val="55E6E326"/>
     <w:lvl w:ilvl="0">
       <w:start w:val="1"/>
       <w:numFmt w:val="bullet"/>
@@ -16446,6 +18738,119 @@
     </w:lvl>
   </w:abstractNum>
   <w:abstractNum w:abstractNumId="21">
+    <w:nsid w:val="72C70677"/>
+    <w:multiLevelType w:val="hybridMultilevel"/>
+    <w:tmpl w:val="05B2D988"/>
+    <w:lvl w:ilvl="0" w:tplc="A6B85F80">
+      <w:start w:val="2"/>
+      <w:numFmt w:val="bullet"/>
+      <w:lvlText w:val="-"/>
+      <w:lvlJc w:val="left"/>
+      <w:pPr>
+        <w:ind w:left="720" w:hanging="360"/>
+      </w:pPr>
+      <w:rPr>
+        <w:rFonts w:ascii="Arial" w:eastAsia="Times New Roman" w:hAnsi="Arial" w:cs="Arial" w:hint="default"/>
+      </w:rPr>
+    </w:lvl>
+    <w:lvl w:ilvl="1" w:tplc="04070003" w:tentative="1">
+      <w:start w:val="1"/>
+      <w:numFmt w:val="bullet"/>
+      <w:lvlText w:val="o"/>
+      <w:lvlJc w:val="left"/>
+      <w:pPr>
+        <w:ind w:left="1440" w:hanging="360"/>
+      </w:pPr>
+      <w:rPr>
+        <w:rFonts w:ascii="Courier New" w:hAnsi="Courier New" w:hint="default"/>
+      </w:rPr>
+    </w:lvl>
+    <w:lvl w:ilvl="2" w:tplc="04070005" w:tentative="1">
+      <w:start w:val="1"/>
+      <w:numFmt w:val="bullet"/>
+      <w:lvlText w:val=""/>
+      <w:lvlJc w:val="left"/>
+      <w:pPr>
+        <w:ind w:left="2160" w:hanging="360"/>
+      </w:pPr>
+      <w:rPr>
+        <w:rFonts w:ascii="Wingdings" w:hAnsi="Wingdings" w:hint="default"/>
+      </w:rPr>
+    </w:lvl>
+    <w:lvl w:ilvl="3" w:tplc="04070001" w:tentative="1">
+      <w:start w:val="1"/>
+      <w:numFmt w:val="bullet"/>
+      <w:lvlText w:val=""/>
+      <w:lvlJc w:val="left"/>
+      <w:pPr>
+        <w:ind w:left="2880" w:hanging="360"/>
+      </w:pPr>
+      <w:rPr>
+        <w:rFonts w:ascii="Symbol" w:hAnsi="Symbol" w:hint="default"/>
+      </w:rPr>
+    </w:lvl>
+    <w:lvl w:ilvl="4" w:tplc="04070003" w:tentative="1">
+      <w:start w:val="1"/>
+      <w:numFmt w:val="bullet"/>
+      <w:lvlText w:val="o"/>
+      <w:lvlJc w:val="left"/>
+      <w:pPr>
+        <w:ind w:left="3600" w:hanging="360"/>
+      </w:pPr>
+      <w:rPr>
+        <w:rFonts w:ascii="Courier New" w:hAnsi="Courier New" w:hint="default"/>
+      </w:rPr>
+    </w:lvl>
+    <w:lvl w:ilvl="5" w:tplc="04070005" w:tentative="1">
+      <w:start w:val="1"/>
+      <w:numFmt w:val="bullet"/>
+      <w:lvlText w:val=""/>
+      <w:lvlJc w:val="left"/>
+      <w:pPr>
+        <w:ind w:left="4320" w:hanging="360"/>
+      </w:pPr>
+      <w:rPr>
+        <w:rFonts w:ascii="Wingdings" w:hAnsi="Wingdings" w:hint="default"/>
+      </w:rPr>
+    </w:lvl>
+    <w:lvl w:ilvl="6" w:tplc="04070001" w:tentative="1">
+      <w:start w:val="1"/>
+      <w:numFmt w:val="bullet"/>
+      <w:lvlText w:val=""/>
+      <w:lvlJc w:val="left"/>
+      <w:pPr>
+        <w:ind w:left="5040" w:hanging="360"/>
+      </w:pPr>
+      <w:rPr>
+        <w:rFonts w:ascii="Symbol" w:hAnsi="Symbol" w:hint="default"/>
+      </w:rPr>
+    </w:lvl>
+    <w:lvl w:ilvl="7" w:tplc="04070003" w:tentative="1">
+      <w:start w:val="1"/>
+      <w:numFmt w:val="bullet"/>
+      <w:lvlText w:val="o"/>
+      <w:lvlJc w:val="left"/>
+      <w:pPr>
+        <w:ind w:left="5760" w:hanging="360"/>
+      </w:pPr>
+      <w:rPr>
+        <w:rFonts w:ascii="Courier New" w:hAnsi="Courier New" w:hint="default"/>
+      </w:rPr>
+    </w:lvl>
+    <w:lvl w:ilvl="8" w:tplc="04070005" w:tentative="1">
+      <w:start w:val="1"/>
+      <w:numFmt w:val="bullet"/>
+      <w:lvlText w:val=""/>
+      <w:lvlJc w:val="left"/>
+      <w:pPr>
+        <w:ind w:left="6480" w:hanging="360"/>
+      </w:pPr>
+      <w:rPr>
+        <w:rFonts w:ascii="Wingdings" w:hAnsi="Wingdings" w:hint="default"/>
+      </w:rPr>
+    </w:lvl>
+  </w:abstractNum>
+  <w:abstractNum w:abstractNumId="22">
     <w:nsid w:val="771C43B0"/>
     <w:multiLevelType w:val="hybridMultilevel"/>
     <w:tmpl w:val="18167772"/>
@@ -16585,7 +18990,7 @@
       </w:rPr>
     </w:lvl>
   </w:abstractNum>
-  <w:abstractNum w:abstractNumId="22">
+  <w:abstractNum w:abstractNumId="23">
     <w:nsid w:val="77F1274E"/>
     <w:multiLevelType w:val="multilevel"/>
     <w:tmpl w:val="FE0EFFF6"/>
@@ -16744,7 +19149,7 @@
     <w:abstractNumId w:val="9"/>
   </w:num>
   <w:num w:numId="3">
-    <w:abstractNumId w:val="21"/>
+    <w:abstractNumId w:val="22"/>
   </w:num>
   <w:num w:numId="4">
     <w:abstractNumId w:val="16"/>
@@ -16786,7 +19191,7 @@
     <w:abstractNumId w:val="4"/>
   </w:num>
   <w:num w:numId="17">
-    <w:abstractNumId w:val="22"/>
+    <w:abstractNumId w:val="23"/>
   </w:num>
   <w:num w:numId="18">
     <w:abstractNumId w:val="10"/>
@@ -16811,6 +19216,9 @@
   </w:num>
   <w:num w:numId="25">
     <w:abstractNumId w:val="13"/>
+  </w:num>
+  <w:num w:numId="26">
+    <w:abstractNumId w:val="21"/>
   </w:num>
 </w:numbering>
 </file>

</xml_diff>

<commit_message>
first draft with latex
</commit_message>
<xml_diff>
--- a/Bachelorthesis_v2.5.docx
+++ b/Bachelorthesis_v2.5.docx
@@ -6790,15 +6790,7 @@
         <w:rPr>
           <w:rFonts w:ascii="Arial" w:hAnsi="Arial" w:cs="Arial"/>
         </w:rPr>
-        <w:t>It is impossible to determine the heat transfer for every technical problem experimentally. Furtuanatelly it is possible to tra</w:t>
-      </w:r>
-      <w:bookmarkStart w:id="19" w:name="_GoBack"/>
-      <w:bookmarkEnd w:id="19"/>
-      <w:r>
-        <w:rPr>
-          <w:rFonts w:ascii="Arial" w:hAnsi="Arial" w:cs="Arial"/>
-        </w:rPr>
-        <w:t xml:space="preserve">nsfer existing results to physically simiar objects </w:t>
+        <w:t xml:space="preserve">It is impossible to determine the heat transfer for every technical problem experimentally. Furtuanatelly it is possible to transfer existing results to physically simiar objects </w:t>
       </w:r>
       <w:r>
         <w:rPr>
@@ -6833,37 +6825,63 @@
         </w:rPr>
         <w:t xml:space="preserve">Nu = </w:t>
       </w:r>
-    </w:p>
-    <w:p>
-      <w:pPr>
-        <w:rPr>
-          <w:rFonts w:ascii="Arial" w:hAnsi="Arial" w:cs="Arial"/>
-        </w:rPr>
-      </w:pPr>
-      <w:r>
-        <w:rPr>
-          <w:rFonts w:ascii="Arial" w:hAnsi="Arial" w:cs="Arial"/>
-        </w:rPr>
-        <w:t xml:space="preserve">Once the Nußelt number of a specific problem is known the heat transfer coefficient alpha can be easyly calculated. The Nußelt number itself is dependent from other dimensionless number which describe flow- and heat transfer processes. </w:t>
-      </w:r>
-    </w:p>
-    <w:p>
-      <w:pPr>
-        <w:rPr>
-          <w:rFonts w:ascii="Arial" w:hAnsi="Arial" w:cs="Arial"/>
-        </w:rPr>
-      </w:pPr>
-      <w:r>
-        <w:rPr>
-          <w:rFonts w:ascii="Arial" w:hAnsi="Arial" w:cs="Arial"/>
-        </w:rPr>
-        <w:t>The most important ones are the Reynolds number</w:t>
-      </w:r>
-      <w:r>
-        <w:rPr>
-          <w:rFonts w:ascii="Arial" w:hAnsi="Arial" w:cs="Arial"/>
-        </w:rPr>
-        <w:t xml:space="preserve"> and the Prandtl number. The Reynolds number is capable of predicting similar flow patterns in different fluid flow situations and is defined as </w:t>
+      <w:r>
+        <w:rPr>
+          <w:rFonts w:ascii="Arial" w:hAnsi="Arial" w:cs="Arial"/>
+        </w:rPr>
+        <w:t>alpha</w:t>
+      </w:r>
+    </w:p>
+    <w:p>
+      <w:pPr>
+        <w:rPr>
+          <w:rFonts w:ascii="Arial" w:hAnsi="Arial" w:cs="Arial"/>
+        </w:rPr>
+      </w:pPr>
+      <w:r>
+        <w:rPr>
+          <w:rFonts w:ascii="Arial" w:hAnsi="Arial" w:cs="Arial"/>
+        </w:rPr>
+        <w:t>Once the Nußelt number of a specific problem is known the heat transfer coefficient alpha can be easyly calculated. The Nußelt number itself is dependent from other dimensionless number which describe flo</w:t>
+      </w:r>
+      <w:r>
+        <w:rPr>
+          <w:rFonts w:ascii="Arial" w:hAnsi="Arial" w:cs="Arial"/>
+        </w:rPr>
+        <w:t>w- and heat transfer processes.</w:t>
+      </w:r>
+    </w:p>
+    <w:p>
+      <w:pPr>
+        <w:rPr>
+          <w:rFonts w:ascii="Arial" w:hAnsi="Arial" w:cs="Arial"/>
+        </w:rPr>
+      </w:pPr>
+      <w:r>
+        <w:rPr>
+          <w:rFonts w:ascii="Arial" w:hAnsi="Arial" w:cs="Arial"/>
+        </w:rPr>
+        <w:t xml:space="preserve">The most important ones are the </w:t>
+      </w:r>
+      <w:proofErr w:type="gramStart"/>
+      <w:r>
+        <w:rPr>
+          <w:rFonts w:ascii="Arial" w:hAnsi="Arial" w:cs="Arial"/>
+        </w:rPr>
+        <w:t>Reynolds number</w:t>
+      </w:r>
+      <w:r>
+        <w:rPr>
+          <w:rFonts w:ascii="Arial" w:hAnsi="Arial" w:cs="Arial"/>
+        </w:rPr>
+        <w:t xml:space="preserve"> and the Prandtl</w:t>
+      </w:r>
+      <w:proofErr w:type="gramEnd"/>
+      <w:r>
+        <w:rPr>
+          <w:rFonts w:ascii="Arial" w:hAnsi="Arial" w:cs="Arial"/>
+        </w:rPr>
+        <w:t xml:space="preserve"> number. The Reynolds number is capable of predicting similar flow patterns in different fluid flow situations and is defined as </w:t>
       </w:r>
     </w:p>
     <w:p>
@@ -7453,44 +7471,6 @@
           </w:p>
         </w:tc>
       </w:tr>
-      <w:tr>
-        <w:tc>
-          <w:tcPr>
-            <w:tcW w:w="3070" w:type="dxa"/>
-          </w:tcPr>
-          <w:p>
-            <w:pPr>
-              <w:rPr>
-                <w:rFonts w:ascii="Arial" w:hAnsi="Arial" w:cs="Arial"/>
-              </w:rPr>
-            </w:pPr>
-          </w:p>
-        </w:tc>
-        <w:tc>
-          <w:tcPr>
-            <w:tcW w:w="3070" w:type="dxa"/>
-          </w:tcPr>
-          <w:p>
-            <w:pPr>
-              <w:rPr>
-                <w:rFonts w:ascii="Arial" w:hAnsi="Arial" w:cs="Arial"/>
-              </w:rPr>
-            </w:pPr>
-          </w:p>
-        </w:tc>
-        <w:tc>
-          <w:tcPr>
-            <w:tcW w:w="3070" w:type="dxa"/>
-          </w:tcPr>
-          <w:p>
-            <w:pPr>
-              <w:rPr>
-                <w:rFonts w:ascii="Arial" w:hAnsi="Arial" w:cs="Arial"/>
-              </w:rPr>
-            </w:pPr>
-          </w:p>
-        </w:tc>
-      </w:tr>
     </w:tbl>
     <w:p>
       <w:pPr>
@@ -7512,7 +7492,7 @@
         </w:rPr>
         <w:br w:type="page"/>
       </w:r>
-      <w:bookmarkStart w:id="20" w:name="_Toc286439992"/>
+      <w:bookmarkStart w:id="19" w:name="_Toc286439992"/>
       <w:r>
         <w:rPr>
           <w:lang w:val="en-GB"/>
@@ -7525,7 +7505,7 @@
         </w:rPr>
         <w:t>ds</w:t>
       </w:r>
-      <w:bookmarkEnd w:id="20"/>
+      <w:bookmarkEnd w:id="19"/>
     </w:p>
     <w:p>
       <w:pPr>
@@ -7582,14 +7562,14 @@
           <w:lang w:val="en-GB"/>
         </w:rPr>
       </w:pPr>
-      <w:bookmarkStart w:id="21" w:name="_Toc286439993"/>
+      <w:bookmarkStart w:id="20" w:name="_Toc286439993"/>
       <w:r>
         <w:rPr>
           <w:lang w:val="en-GB"/>
         </w:rPr>
         <w:t>Technology used</w:t>
       </w:r>
-      <w:bookmarkEnd w:id="21"/>
+      <w:bookmarkEnd w:id="20"/>
     </w:p>
     <w:p>
       <w:pPr>
@@ -7647,14 +7627,14 @@
           <w:lang w:val="en-GB"/>
         </w:rPr>
       </w:pPr>
-      <w:bookmarkStart w:id="22" w:name="_Toc286439994"/>
+      <w:bookmarkStart w:id="21" w:name="_Toc286439994"/>
       <w:r>
         <w:rPr>
           <w:lang w:val="en-GB"/>
         </w:rPr>
         <w:t>Hardware</w:t>
       </w:r>
-      <w:bookmarkEnd w:id="22"/>
+      <w:bookmarkEnd w:id="21"/>
     </w:p>
     <w:p>
       <w:r>
@@ -7845,14 +7825,14 @@
           <w:lang w:val="en-GB"/>
         </w:rPr>
       </w:pPr>
-      <w:bookmarkStart w:id="23" w:name="_Toc286439995"/>
+      <w:bookmarkStart w:id="22" w:name="_Toc286439995"/>
       <w:r>
         <w:rPr>
           <w:lang w:val="en-GB"/>
         </w:rPr>
         <w:t>Software</w:t>
       </w:r>
-      <w:bookmarkEnd w:id="23"/>
+      <w:bookmarkEnd w:id="22"/>
     </w:p>
     <w:p>
       <w:pPr>
@@ -8050,14 +8030,14 @@
           <w:lang w:val="en-GB"/>
         </w:rPr>
       </w:pPr>
-      <w:bookmarkStart w:id="24" w:name="_Toc286439996"/>
+      <w:bookmarkStart w:id="23" w:name="_Toc286439996"/>
       <w:r>
         <w:rPr>
           <w:lang w:val="en-GB"/>
         </w:rPr>
         <w:t>Mesh generation with Ansys ICEM 14</w:t>
       </w:r>
-      <w:bookmarkEnd w:id="24"/>
+      <w:bookmarkEnd w:id="23"/>
     </w:p>
     <w:p>
       <w:pPr>
@@ -8996,14 +8976,14 @@
           <w:lang w:val="en-GB"/>
         </w:rPr>
       </w:pPr>
-      <w:bookmarkStart w:id="25" w:name="_Toc286439997"/>
+      <w:bookmarkStart w:id="24" w:name="_Toc286439997"/>
       <w:r>
         <w:rPr>
           <w:lang w:val="en-GB"/>
         </w:rPr>
         <w:t>Y+ Value</w:t>
       </w:r>
-      <w:bookmarkEnd w:id="25"/>
+      <w:bookmarkEnd w:id="24"/>
     </w:p>
     <w:p>
       <w:pPr>
@@ -9787,14 +9767,14 @@
           <w:lang w:val="en-GB"/>
         </w:rPr>
       </w:pPr>
-      <w:bookmarkStart w:id="26" w:name="_Toc286439998"/>
+      <w:bookmarkStart w:id="25" w:name="_Toc286439998"/>
       <w:r>
         <w:rPr>
           <w:lang w:val="en-GB"/>
         </w:rPr>
         <w:t>Simulation Setup in Ansys CFX-Pre 15</w:t>
       </w:r>
-      <w:bookmarkEnd w:id="26"/>
+      <w:bookmarkEnd w:id="25"/>
     </w:p>
     <w:p>
       <w:pPr>
@@ -9942,53 +9922,137 @@
           <w:lang w:val="en-GB"/>
         </w:rPr>
       </w:pPr>
-      <w:bookmarkStart w:id="27" w:name="_Toc286439999"/>
+      <w:bookmarkStart w:id="26" w:name="_Toc286439999"/>
       <w:r>
         <w:rPr>
           <w:lang w:val="en-GB"/>
         </w:rPr>
         <w:t>Domain</w:t>
       </w:r>
+      <w:bookmarkEnd w:id="26"/>
+    </w:p>
+    <w:p>
+      <w:r>
+        <w:t xml:space="preserve">The CFD software requires a specific area where the equations for each method can be evaluated. Usually the object of interest is located inside the domain and at the borders of a domain are applied so called boundary conditions. ... </w:t>
+      </w:r>
+      <w:r>
+        <w:rPr>
+          <w:highlight w:val="yellow"/>
+        </w:rPr>
+        <w:t>(überarbeiten)</w:t>
+      </w:r>
+    </w:p>
+    <w:p>
+      <w:r>
+        <w:t xml:space="preserve">In Ansys CFX one or more fluid models are defined for a domain. These are used to describe and adjust the fluid </w:t>
+      </w:r>
+      <w:r>
+        <w:t>dominating in this area. For this project only one fluid model was necessary, featuring air at twenty-five degrees.</w:t>
+      </w:r>
+    </w:p>
+    <w:p>
+      <w:r>
+        <w:t xml:space="preserve">The turbulence model of the fluid however, was different for stationary- and transient simulation. While the stationary one was based on the k-ε model, the transient applied the </w:t>
+      </w:r>
+      <w:r>
+        <w:rPr>
+          <w:rFonts w:ascii="Arial" w:hAnsi="Arial" w:cs="Arial"/>
+          <w:sz w:val="24"/>
+          <w:lang w:val="en-US"/>
+        </w:rPr>
+        <w:t xml:space="preserve">LES </w:t>
+      </w:r>
+      <w:r>
+        <w:rPr>
+          <w:rFonts w:ascii="Arial" w:hAnsi="Arial" w:cs="Arial"/>
+          <w:sz w:val="24"/>
+          <w:lang w:val="en-US"/>
+        </w:rPr>
+        <w:t xml:space="preserve">Smagorinsky </w:t>
+      </w:r>
+      <w:r>
+        <w:rPr>
+          <w:rFonts w:ascii="Arial" w:hAnsi="Arial" w:cs="Arial"/>
+          <w:sz w:val="24"/>
+          <w:lang w:val="en-US"/>
+        </w:rPr>
+        <w:t>model</w:t>
+      </w:r>
+      <w:r>
+        <w:rPr>
+          <w:rFonts w:ascii="Arial" w:hAnsi="Arial" w:cs="Arial"/>
+          <w:sz w:val="24"/>
+          <w:lang w:val="en-US"/>
+        </w:rPr>
+        <w:t xml:space="preserve">. </w:t>
+      </w:r>
+      <w:r>
+        <w:rPr>
+          <w:rFonts w:ascii="Arial" w:hAnsi="Arial" w:cs="Arial"/>
+          <w:sz w:val="24"/>
+          <w:lang w:val="en-US"/>
+        </w:rPr>
+        <w:t>It</w:t>
+      </w:r>
+      <w:r>
+        <w:rPr>
+          <w:rFonts w:ascii="Arial" w:hAnsi="Arial" w:cs="Arial"/>
+          <w:sz w:val="24"/>
+          <w:lang w:val="en-US"/>
+        </w:rPr>
+        <w:t xml:space="preserve"> deals with the assumption that energy production and dissipation of small scales is in equilibrium.</w:t>
+      </w:r>
+    </w:p>
+    <w:p>
+      <w:pPr>
+        <w:pStyle w:val="StandardTitelseite"/>
+        <w:tabs>
+          <w:tab w:val="left" w:pos="1260"/>
+        </w:tabs>
+        <w:spacing w:line="360" w:lineRule="auto"/>
+        <w:rPr>
+          <w:rFonts w:ascii="Arial" w:hAnsi="Arial" w:cs="Arial"/>
+          <w:sz w:val="24"/>
+          <w:lang w:val="en-US"/>
+        </w:rPr>
+      </w:pPr>
+    </w:p>
+    <w:p>
+      <w:pPr>
+        <w:pStyle w:val="berschrift3"/>
+        <w:rPr>
+          <w:lang w:val="en-US"/>
+        </w:rPr>
+      </w:pPr>
+      <w:bookmarkStart w:id="27" w:name="_Toc286440000"/>
+      <w:r>
+        <w:rPr>
+          <w:lang w:val="en-US"/>
+        </w:rPr>
+        <w:t>Analysis Type</w:t>
+      </w:r>
       <w:bookmarkEnd w:id="27"/>
     </w:p>
     <w:p>
-      <w:r>
-        <w:t xml:space="preserve">The CFD software requires a specific area where the equations for each method can be evaluated. Usually the object of interest is located inside the domain and at the borders of a domain are applied so called boundary conditions. ... </w:t>
-      </w:r>
-      <w:r>
-        <w:rPr>
-          <w:highlight w:val="yellow"/>
-        </w:rPr>
-        <w:t>(überarbeiten)</w:t>
-      </w:r>
-    </w:p>
-    <w:p>
-      <w:r>
-        <w:t xml:space="preserve">In Ansys CFX one or more fluid models are defined for a domain. These are used to describe and adjust the fluid </w:t>
-      </w:r>
-      <w:r>
-        <w:t>dominating in this area. For this project only one fluid model was necessary, featuring air at twenty-five degrees.</w:t>
-      </w:r>
-    </w:p>
-    <w:p>
-      <w:r>
-        <w:t xml:space="preserve">The turbulence model of the fluid however, was different for stationary- and transient simulation. While the stationary one was based on the k-ε model, the transient applied the </w:t>
-      </w:r>
-      <w:r>
+      <w:pPr>
+        <w:pStyle w:val="StandardTitelseite"/>
+        <w:tabs>
+          <w:tab w:val="left" w:pos="1260"/>
+        </w:tabs>
+        <w:spacing w:line="360" w:lineRule="auto"/>
         <w:rPr>
           <w:rFonts w:ascii="Arial" w:hAnsi="Arial" w:cs="Arial"/>
           <w:sz w:val="24"/>
           <w:lang w:val="en-US"/>
         </w:rPr>
-        <w:t xml:space="preserve">LES </w:t>
-      </w:r>
+      </w:pPr>
       <w:r>
         <w:rPr>
           <w:rFonts w:ascii="Arial" w:hAnsi="Arial" w:cs="Arial"/>
           <w:sz w:val="24"/>
           <w:lang w:val="en-US"/>
         </w:rPr>
-        <w:t xml:space="preserve">Smagorinsky </w:t>
+        <w:t>For the transient analysis a number of time steps and a value for the time steps themselves ha</w:t>
       </w:r>
       <w:r>
         <w:rPr>
@@ -9996,7 +10060,7 @@
           <w:sz w:val="24"/>
           <w:lang w:val="en-US"/>
         </w:rPr>
-        <w:t>model</w:t>
+        <w:t>d</w:t>
       </w:r>
       <w:r>
         <w:rPr>
@@ -10004,7 +10068,7 @@
           <w:sz w:val="24"/>
           <w:lang w:val="en-US"/>
         </w:rPr>
-        <w:t xml:space="preserve">. </w:t>
+        <w:t xml:space="preserve"> to be considered. </w:t>
       </w:r>
       <w:r>
         <w:rPr>
@@ -10012,7 +10076,7 @@
           <w:sz w:val="24"/>
           <w:lang w:val="en-US"/>
         </w:rPr>
-        <w:t>It</w:t>
+        <w:t>For the amount 20,000 was chosen. For adjusting the necessary timestep value the so-called Courant number was investigated, which proves to be a good meassurement for accuracy</w:t>
       </w:r>
       <w:r>
         <w:rPr>
@@ -10020,7 +10084,23 @@
           <w:sz w:val="24"/>
           <w:lang w:val="en-US"/>
         </w:rPr>
-        <w:t xml:space="preserve"> deals with the assumption that energy production and dissipation of small scales is in equilibrium.</w:t>
+        <w:t>. In order to provide reliable and stable results an average Courant number in th</w:t>
+      </w:r>
+      <w:r>
+        <w:rPr>
+          <w:rFonts w:ascii="Arial" w:hAnsi="Arial" w:cs="Arial"/>
+          <w:sz w:val="24"/>
+          <w:lang w:val="en-US"/>
+        </w:rPr>
+        <w:t>e range of 0.5-1 is demanded</w:t>
+      </w:r>
+      <w:r>
+        <w:rPr>
+          <w:rFonts w:ascii="Arial" w:hAnsi="Arial" w:cs="Arial"/>
+          <w:sz w:val="24"/>
+          <w:lang w:val="en-US"/>
+        </w:rPr>
+        <w:t>. There are also stable results possible with higher Courant number, but the turbulences may be damped.</w:t>
       </w:r>
     </w:p>
     <w:p>
@@ -10036,6 +10116,14 @@
           <w:lang w:val="en-US"/>
         </w:rPr>
       </w:pPr>
+      <w:r>
+        <w:rPr>
+          <w:rFonts w:ascii="Arial" w:hAnsi="Arial" w:cs="Arial"/>
+          <w:sz w:val="24"/>
+          <w:lang w:val="en-US"/>
+        </w:rPr>
+        <w:t>After starting the solving with various different timstep values it settled on a value of 1e-5 seconds, which lead to an equivalent Courant number of 0.87.</w:t>
+      </w:r>
     </w:p>
     <w:p>
       <w:pPr>
@@ -10044,122 +10132,14 @@
           <w:lang w:val="en-US"/>
         </w:rPr>
       </w:pPr>
-      <w:bookmarkStart w:id="28" w:name="_Toc286440000"/>
+      <w:bookmarkStart w:id="28" w:name="_Toc286440001"/>
       <w:r>
         <w:rPr>
           <w:lang w:val="en-US"/>
         </w:rPr>
-        <w:t>Analysis Type</w:t>
+        <w:t>Boundary Conditions</w:t>
       </w:r>
       <w:bookmarkEnd w:id="28"/>
-    </w:p>
-    <w:p>
-      <w:pPr>
-        <w:pStyle w:val="StandardTitelseite"/>
-        <w:tabs>
-          <w:tab w:val="left" w:pos="1260"/>
-        </w:tabs>
-        <w:spacing w:line="360" w:lineRule="auto"/>
-        <w:rPr>
-          <w:rFonts w:ascii="Arial" w:hAnsi="Arial" w:cs="Arial"/>
-          <w:sz w:val="24"/>
-          <w:lang w:val="en-US"/>
-        </w:rPr>
-      </w:pPr>
-      <w:r>
-        <w:rPr>
-          <w:rFonts w:ascii="Arial" w:hAnsi="Arial" w:cs="Arial"/>
-          <w:sz w:val="24"/>
-          <w:lang w:val="en-US"/>
-        </w:rPr>
-        <w:t>For the transient analysis a number of time steps and a value for the time steps themselves ha</w:t>
-      </w:r>
-      <w:r>
-        <w:rPr>
-          <w:rFonts w:ascii="Arial" w:hAnsi="Arial" w:cs="Arial"/>
-          <w:sz w:val="24"/>
-          <w:lang w:val="en-US"/>
-        </w:rPr>
-        <w:t>d</w:t>
-      </w:r>
-      <w:r>
-        <w:rPr>
-          <w:rFonts w:ascii="Arial" w:hAnsi="Arial" w:cs="Arial"/>
-          <w:sz w:val="24"/>
-          <w:lang w:val="en-US"/>
-        </w:rPr>
-        <w:t xml:space="preserve"> to be considered. </w:t>
-      </w:r>
-      <w:r>
-        <w:rPr>
-          <w:rFonts w:ascii="Arial" w:hAnsi="Arial" w:cs="Arial"/>
-          <w:sz w:val="24"/>
-          <w:lang w:val="en-US"/>
-        </w:rPr>
-        <w:t>For the amount 20,000 was chosen. For adjusting the necessary timestep value the so-called Courant number was investigated, which proves to be a good meassurement for accuracy</w:t>
-      </w:r>
-      <w:r>
-        <w:rPr>
-          <w:rFonts w:ascii="Arial" w:hAnsi="Arial" w:cs="Arial"/>
-          <w:sz w:val="24"/>
-          <w:lang w:val="en-US"/>
-        </w:rPr>
-        <w:t>. In order to provide reliable and stable results an average Courant number in th</w:t>
-      </w:r>
-      <w:r>
-        <w:rPr>
-          <w:rFonts w:ascii="Arial" w:hAnsi="Arial" w:cs="Arial"/>
-          <w:sz w:val="24"/>
-          <w:lang w:val="en-US"/>
-        </w:rPr>
-        <w:t>e range of 0.5-1 is demanded</w:t>
-      </w:r>
-      <w:r>
-        <w:rPr>
-          <w:rFonts w:ascii="Arial" w:hAnsi="Arial" w:cs="Arial"/>
-          <w:sz w:val="24"/>
-          <w:lang w:val="en-US"/>
-        </w:rPr>
-        <w:t>. There are also stable results possible with higher Courant number, but the turbulences may be damped.</w:t>
-      </w:r>
-    </w:p>
-    <w:p>
-      <w:pPr>
-        <w:pStyle w:val="StandardTitelseite"/>
-        <w:tabs>
-          <w:tab w:val="left" w:pos="1260"/>
-        </w:tabs>
-        <w:spacing w:line="360" w:lineRule="auto"/>
-        <w:rPr>
-          <w:rFonts w:ascii="Arial" w:hAnsi="Arial" w:cs="Arial"/>
-          <w:sz w:val="24"/>
-          <w:lang w:val="en-US"/>
-        </w:rPr>
-      </w:pPr>
-      <w:r>
-        <w:rPr>
-          <w:rFonts w:ascii="Arial" w:hAnsi="Arial" w:cs="Arial"/>
-          <w:sz w:val="24"/>
-          <w:lang w:val="en-US"/>
-        </w:rPr>
-        <w:t>After starting the solving with various different timstep values it settled on a value of 1e-5 seconds, which lead to an equivalent Courant number of 0.87.</w:t>
-      </w:r>
-    </w:p>
-    <w:p>
-      <w:pPr>
-        <w:pStyle w:val="berschrift3"/>
-        <w:rPr>
-          <w:lang w:val="en-US"/>
-        </w:rPr>
-      </w:pPr>
-      <w:bookmarkStart w:id="29" w:name="_Toc286440001"/>
-      <w:r>
-        <w:rPr>
-          <w:lang w:val="en-US"/>
-        </w:rPr>
-        <w:t>Boundary Conditions</w:t>
-      </w:r>
-      <w:bookmarkEnd w:id="29"/>
     </w:p>
     <w:p>
       <w:r>
@@ -10198,43 +10178,43 @@
           <w:lang w:val="en-GB"/>
         </w:rPr>
       </w:pPr>
-      <w:bookmarkStart w:id="30" w:name="_Toc286440002"/>
+      <w:bookmarkStart w:id="29" w:name="_Toc286440002"/>
       <w:r>
         <w:rPr>
           <w:lang w:val="en-GB"/>
         </w:rPr>
         <w:t>Initial Conditions</w:t>
       </w:r>
+      <w:bookmarkEnd w:id="29"/>
+    </w:p>
+    <w:p>
+      <w:r>
+        <w:t>As inital inlet velocity, 66.8m/s was specifie. Furthermore the relative pressure was set to</w:t>
+      </w:r>
+      <w:r>
+        <w:t xml:space="preserve"> zero, meaning that the initial prssure in the domain equals the pressure precedig at the outlet.</w:t>
+      </w:r>
+    </w:p>
+    <w:p>
+      <w:r>
+        <w:t>In simulation control? it was declared that the LES simulation uses the flow field of the preceeding simulation as well.</w:t>
+      </w:r>
+    </w:p>
+    <w:p>
+      <w:pPr>
+        <w:pStyle w:val="berschrift3"/>
+        <w:rPr>
+          <w:lang w:val="en-GB"/>
+        </w:rPr>
+      </w:pPr>
+      <w:bookmarkStart w:id="30" w:name="_Toc286440003"/>
+      <w:r>
+        <w:rPr>
+          <w:lang w:val="en-GB"/>
+        </w:rPr>
+        <w:t>Solver Control Settings</w:t>
+      </w:r>
       <w:bookmarkEnd w:id="30"/>
-    </w:p>
-    <w:p>
-      <w:r>
-        <w:t>As inital inlet velocity, 66.8m/s was specifie. Furthermore the relative pressure was set to</w:t>
-      </w:r>
-      <w:r>
-        <w:t xml:space="preserve"> zero, meaning that the initial prssure in the domain equals the pressure precedig at the outlet.</w:t>
-      </w:r>
-    </w:p>
-    <w:p>
-      <w:r>
-        <w:t>In simulation control? it was declared that the LES simulation uses the flow field of the preceeding simulation as well.</w:t>
-      </w:r>
-    </w:p>
-    <w:p>
-      <w:pPr>
-        <w:pStyle w:val="berschrift3"/>
-        <w:rPr>
-          <w:lang w:val="en-GB"/>
-        </w:rPr>
-      </w:pPr>
-      <w:bookmarkStart w:id="31" w:name="_Toc286440003"/>
-      <w:r>
-        <w:rPr>
-          <w:lang w:val="en-GB"/>
-        </w:rPr>
-        <w:t>Solver Control Settings</w:t>
-      </w:r>
-      <w:bookmarkEnd w:id="31"/>
     </w:p>
     <w:p>
       <w:pPr>
@@ -10808,14 +10788,14 @@
           <w:lang w:val="en-GB"/>
         </w:rPr>
       </w:pPr>
-      <w:bookmarkStart w:id="32" w:name="_Toc286440004"/>
+      <w:bookmarkStart w:id="31" w:name="_Toc286440004"/>
       <w:r>
         <w:rPr>
           <w:lang w:val="en-GB"/>
         </w:rPr>
         <w:t>Output Control</w:t>
       </w:r>
-      <w:bookmarkEnd w:id="32"/>
+      <w:bookmarkEnd w:id="31"/>
     </w:p>
     <w:p>
       <w:r>
@@ -10924,14 +10904,14 @@
           <w:lang w:val="en-GB"/>
         </w:rPr>
       </w:pPr>
-      <w:bookmarkStart w:id="33" w:name="_Toc286440006"/>
+      <w:bookmarkStart w:id="32" w:name="_Toc286440006"/>
       <w:r>
         <w:rPr>
           <w:lang w:val="en-GB"/>
         </w:rPr>
         <w:t>Solution with Ansys CFX-Solver-Manager 15.0</w:t>
       </w:r>
-      <w:bookmarkEnd w:id="33"/>
+      <w:bookmarkEnd w:id="32"/>
     </w:p>
     <w:p>
       <w:r>
@@ -10975,14 +10955,14 @@
         </w:rPr>
         <w:br w:type="page"/>
       </w:r>
-      <w:bookmarkStart w:id="34" w:name="_Toc286440007"/>
+      <w:bookmarkStart w:id="33" w:name="_Toc286440007"/>
       <w:r>
         <w:rPr>
           <w:lang w:val="en-GB"/>
         </w:rPr>
         <w:t>Results</w:t>
       </w:r>
-      <w:bookmarkEnd w:id="34"/>
+      <w:bookmarkEnd w:id="33"/>
     </w:p>
     <w:p>
       <w:pPr>
@@ -11095,14 +11075,14 @@
           <w:lang w:val="en-GB"/>
         </w:rPr>
       </w:pPr>
-      <w:bookmarkStart w:id="35" w:name="_Toc286440008"/>
+      <w:bookmarkStart w:id="34" w:name="_Toc286440008"/>
       <w:r>
         <w:rPr>
           <w:lang w:val="en-GB"/>
         </w:rPr>
         <w:t>Checking Border Conditions</w:t>
       </w:r>
-      <w:bookmarkEnd w:id="35"/>
+      <w:bookmarkEnd w:id="34"/>
     </w:p>
     <w:p>
       <w:pPr>
@@ -11988,14 +11968,14 @@
           <w:lang w:val="en-GB"/>
         </w:rPr>
       </w:pPr>
-      <w:bookmarkStart w:id="36" w:name="_Toc286440009"/>
+      <w:bookmarkStart w:id="35" w:name="_Toc286440009"/>
       <w:r>
         <w:rPr>
           <w:lang w:val="en-GB"/>
         </w:rPr>
         <w:t>Exporting data from Ansys CFX-Post</w:t>
       </w:r>
-      <w:bookmarkEnd w:id="36"/>
+      <w:bookmarkEnd w:id="35"/>
     </w:p>
     <w:p>
       <w:pPr>
@@ -12139,14 +12119,14 @@
           <w:lang w:val="en-GB"/>
         </w:rPr>
       </w:pPr>
-      <w:bookmarkStart w:id="37" w:name="_Toc286440010"/>
+      <w:bookmarkStart w:id="36" w:name="_Toc286440010"/>
       <w:r>
         <w:rPr>
           <w:lang w:val="en-GB"/>
         </w:rPr>
         <w:t>Processing data in Matlab</w:t>
       </w:r>
-      <w:bookmarkEnd w:id="37"/>
+      <w:bookmarkEnd w:id="36"/>
     </w:p>
     <w:p>
       <w:r>
@@ -12258,6 +12238,498 @@
         <w:t xml:space="preserve"> Distribution of the Wall Heat Flux on the wing surface per unit depth.</w:t>
       </w:r>
     </w:p>
+    <w:p/>
+    <w:p>
+      <w:pPr>
+        <w:rPr>
+          <w:rFonts w:ascii="Arial" w:hAnsi="Arial" w:cs="Arial"/>
+          <w:sz w:val="24"/>
+        </w:rPr>
+      </w:pPr>
+      <w:r>
+        <w:rPr>
+          <w:rFonts w:ascii="Arial" w:hAnsi="Arial" w:cs="Arial"/>
+          <w:sz w:val="24"/>
+        </w:rPr>
+        <w:t xml:space="preserve">From this diagramm, the value </w:t>
+      </w:r>
+      <w:r>
+        <w:rPr>
+          <w:rFonts w:ascii="Arial" w:hAnsi="Arial" w:cs="Arial"/>
+          <w:sz w:val="24"/>
+        </w:rPr>
+        <w:t>of the wall heat flux at the stagnation point is of special interest. The simulation features at this specific point a wall heat flux of 257.0520. This was necessary for computating the heat transfer coefficient alpha, which can be obtained through the correlation</w:t>
+      </w:r>
+    </w:p>
+    <w:p>
+      <w:pPr>
+        <w:rPr>
+          <w:rFonts w:ascii="Arial" w:hAnsi="Arial" w:cs="Arial"/>
+          <w:sz w:val="24"/>
+        </w:rPr>
+      </w:pPr>
+      <w:r>
+        <w:rPr>
+          <w:rFonts w:ascii="Arial" w:hAnsi="Arial" w:cs="Arial"/>
+          <w:sz w:val="24"/>
+        </w:rPr>
+        <w:t xml:space="preserve">alpha = q / delta t, </w:t>
+      </w:r>
+    </w:p>
+    <w:p>
+      <w:pPr>
+        <w:rPr>
+          <w:rFonts w:ascii="Arial" w:hAnsi="Arial" w:cs="Arial"/>
+          <w:sz w:val="24"/>
+        </w:rPr>
+      </w:pPr>
+      <w:r>
+        <w:rPr>
+          <w:rFonts w:ascii="Arial" w:hAnsi="Arial" w:cs="Arial"/>
+          <w:sz w:val="24"/>
+        </w:rPr>
+        <w:t xml:space="preserve">where delta t is the difference of the temperatures of the wall and the fluid. In this case it is one degree. Hence the Froude number and other necessary dimensionless coefficients have been calculate in order to evaluate the accuracy of the results. The Nußelt number </w:t>
+      </w:r>
+      <w:r>
+        <w:rPr>
+          <w:rFonts w:ascii="Arial" w:hAnsi="Arial" w:cs="Arial"/>
+          <w:sz w:val="24"/>
+        </w:rPr>
+        <w:t>has been computed either with the given equation and a specific heat transfer cp of 1005 and with the alpha from the simulation and the equation ??.</w:t>
+      </w:r>
+    </w:p>
+    <w:p>
+      <w:pPr>
+        <w:rPr>
+          <w:rFonts w:ascii="Arial" w:hAnsi="Arial" w:cs="Arial"/>
+          <w:sz w:val="24"/>
+        </w:rPr>
+      </w:pPr>
+      <w:r>
+        <w:rPr>
+          <w:rFonts w:ascii="Arial" w:hAnsi="Arial" w:cs="Arial"/>
+          <w:sz w:val="24"/>
+        </w:rPr>
+        <w:t>In table ?? the differences and similarities of both approaches can be observed.</w:t>
+      </w:r>
+    </w:p>
+    <w:p>
+      <w:pPr>
+        <w:rPr>
+          <w:rFonts w:ascii="Arial" w:hAnsi="Arial" w:cs="Arial"/>
+          <w:sz w:val="24"/>
+        </w:rPr>
+      </w:pPr>
+    </w:p>
+    <w:p>
+      <w:pPr>
+        <w:rPr>
+          <w:rFonts w:ascii="Arial" w:hAnsi="Arial" w:cs="Arial"/>
+          <w:sz w:val="24"/>
+        </w:rPr>
+      </w:pPr>
+    </w:p>
+    <w:p>
+      <w:pPr>
+        <w:rPr>
+          <w:rFonts w:ascii="Arial" w:hAnsi="Arial" w:cs="Arial"/>
+          <w:sz w:val="24"/>
+        </w:rPr>
+      </w:pPr>
+    </w:p>
+    <w:p>
+      <w:pPr>
+        <w:rPr>
+          <w:rFonts w:ascii="Arial" w:hAnsi="Arial" w:cs="Arial"/>
+          <w:sz w:val="24"/>
+        </w:rPr>
+      </w:pPr>
+    </w:p>
+    <w:tbl>
+      <w:tblPr>
+        <w:tblStyle w:val="Tabellenraster"/>
+        <w:tblW w:w="0" w:type="auto"/>
+        <w:tblLook w:val="04A0" w:firstRow="1" w:lastRow="0" w:firstColumn="1" w:lastColumn="0" w:noHBand="0" w:noVBand="1"/>
+      </w:tblPr>
+      <w:tblGrid>
+        <w:gridCol w:w="3070"/>
+        <w:gridCol w:w="3070"/>
+        <w:gridCol w:w="3070"/>
+      </w:tblGrid>
+      <w:tr>
+        <w:tc>
+          <w:tcPr>
+            <w:tcW w:w="3070" w:type="dxa"/>
+          </w:tcPr>
+          <w:p>
+            <w:pPr>
+              <w:rPr>
+                <w:rFonts w:ascii="Arial" w:hAnsi="Arial" w:cs="Arial"/>
+                <w:sz w:val="24"/>
+              </w:rPr>
+            </w:pPr>
+          </w:p>
+        </w:tc>
+        <w:tc>
+          <w:tcPr>
+            <w:tcW w:w="3070" w:type="dxa"/>
+          </w:tcPr>
+          <w:p>
+            <w:pPr>
+              <w:rPr>
+                <w:rFonts w:ascii="Arial" w:hAnsi="Arial" w:cs="Arial"/>
+                <w:sz w:val="24"/>
+              </w:rPr>
+            </w:pPr>
+            <w:r>
+              <w:rPr>
+                <w:rFonts w:ascii="Arial" w:hAnsi="Arial" w:cs="Arial"/>
+                <w:sz w:val="24"/>
+              </w:rPr>
+              <w:t>Analytical results</w:t>
+            </w:r>
+          </w:p>
+        </w:tc>
+        <w:tc>
+          <w:tcPr>
+            <w:tcW w:w="3070" w:type="dxa"/>
+          </w:tcPr>
+          <w:p>
+            <w:pPr>
+              <w:rPr>
+                <w:rFonts w:ascii="Arial" w:hAnsi="Arial" w:cs="Arial"/>
+                <w:sz w:val="24"/>
+              </w:rPr>
+            </w:pPr>
+            <w:r>
+              <w:rPr>
+                <w:rFonts w:ascii="Arial" w:hAnsi="Arial" w:cs="Arial"/>
+                <w:sz w:val="24"/>
+              </w:rPr>
+              <w:t>Empirical results</w:t>
+            </w:r>
+          </w:p>
+        </w:tc>
+      </w:tr>
+      <w:tr>
+        <w:tc>
+          <w:tcPr>
+            <w:tcW w:w="3070" w:type="dxa"/>
+          </w:tcPr>
+          <w:p>
+            <w:pPr>
+              <w:rPr>
+                <w:rFonts w:ascii="Arial" w:hAnsi="Arial" w:cs="Arial"/>
+                <w:sz w:val="24"/>
+              </w:rPr>
+            </w:pPr>
+            <w:r>
+              <w:rPr>
+                <w:rFonts w:ascii="Arial" w:hAnsi="Arial" w:cs="Arial"/>
+                <w:sz w:val="24"/>
+              </w:rPr>
+              <w:t>Reynolds number</w:t>
+            </w:r>
+          </w:p>
+        </w:tc>
+        <w:tc>
+          <w:tcPr>
+            <w:tcW w:w="3070" w:type="dxa"/>
+          </w:tcPr>
+          <w:p>
+            <w:pPr>
+              <w:rPr>
+                <w:rFonts w:ascii="Arial" w:hAnsi="Arial" w:cs="Arial"/>
+                <w:sz w:val="24"/>
+              </w:rPr>
+            </w:pPr>
+            <w:r>
+              <w:rPr>
+                <w:rFonts w:ascii="Arial" w:hAnsi="Arial" w:cs="Arial"/>
+                <w:sz w:val="24"/>
+              </w:rPr>
+              <w:t>134,000</w:t>
+            </w:r>
+          </w:p>
+        </w:tc>
+        <w:tc>
+          <w:tcPr>
+            <w:tcW w:w="3070" w:type="dxa"/>
+          </w:tcPr>
+          <w:p>
+            <w:pPr>
+              <w:rPr>
+                <w:rFonts w:ascii="Arial" w:hAnsi="Arial" w:cs="Arial"/>
+                <w:sz w:val="24"/>
+              </w:rPr>
+            </w:pPr>
+            <w:r>
+              <w:rPr>
+                <w:rFonts w:ascii="Arial" w:hAnsi="Arial" w:cs="Arial"/>
+                <w:sz w:val="24"/>
+              </w:rPr>
+              <w:t>134,000</w:t>
+            </w:r>
+          </w:p>
+        </w:tc>
+      </w:tr>
+      <w:tr>
+        <w:tc>
+          <w:tcPr>
+            <w:tcW w:w="3070" w:type="dxa"/>
+          </w:tcPr>
+          <w:p>
+            <w:pPr>
+              <w:rPr>
+                <w:rFonts w:ascii="Arial" w:hAnsi="Arial" w:cs="Arial"/>
+                <w:sz w:val="24"/>
+              </w:rPr>
+            </w:pPr>
+            <w:r>
+              <w:rPr>
+                <w:rFonts w:ascii="Arial" w:hAnsi="Arial" w:cs="Arial"/>
+                <w:sz w:val="24"/>
+              </w:rPr>
+              <w:t>Prandtl number</w:t>
+            </w:r>
+          </w:p>
+        </w:tc>
+        <w:tc>
+          <w:tcPr>
+            <w:tcW w:w="3070" w:type="dxa"/>
+          </w:tcPr>
+          <w:p>
+            <w:pPr>
+              <w:rPr>
+                <w:rFonts w:ascii="Arial" w:hAnsi="Arial" w:cs="Arial"/>
+                <w:sz w:val="24"/>
+              </w:rPr>
+            </w:pPr>
+            <w:r>
+              <w:rPr>
+                <w:rFonts w:ascii="Arial" w:hAnsi="Arial" w:cs="Arial"/>
+                <w:sz w:val="24"/>
+              </w:rPr>
+              <w:t>0.7141</w:t>
+            </w:r>
+          </w:p>
+        </w:tc>
+        <w:tc>
+          <w:tcPr>
+            <w:tcW w:w="3070" w:type="dxa"/>
+          </w:tcPr>
+          <w:p>
+            <w:pPr>
+              <w:rPr>
+                <w:rFonts w:ascii="Arial" w:hAnsi="Arial" w:cs="Arial"/>
+                <w:sz w:val="24"/>
+              </w:rPr>
+            </w:pPr>
+            <w:r>
+              <w:rPr>
+                <w:rFonts w:ascii="Arial" w:hAnsi="Arial" w:cs="Arial"/>
+                <w:sz w:val="24"/>
+              </w:rPr>
+              <w:t>-</w:t>
+            </w:r>
+          </w:p>
+        </w:tc>
+      </w:tr>
+      <w:tr>
+        <w:tc>
+          <w:tcPr>
+            <w:tcW w:w="3070" w:type="dxa"/>
+          </w:tcPr>
+          <w:p>
+            <w:pPr>
+              <w:rPr>
+                <w:rFonts w:ascii="Arial" w:hAnsi="Arial" w:cs="Arial"/>
+                <w:sz w:val="24"/>
+              </w:rPr>
+            </w:pPr>
+            <w:r>
+              <w:rPr>
+                <w:rFonts w:ascii="Arial" w:hAnsi="Arial" w:cs="Arial"/>
+                <w:sz w:val="24"/>
+              </w:rPr>
+              <w:t>Nußelt number</w:t>
+            </w:r>
+          </w:p>
+        </w:tc>
+        <w:tc>
+          <w:tcPr>
+            <w:tcW w:w="3070" w:type="dxa"/>
+          </w:tcPr>
+          <w:p>
+            <w:pPr>
+              <w:rPr>
+                <w:rFonts w:ascii="Arial" w:hAnsi="Arial" w:cs="Arial"/>
+                <w:sz w:val="24"/>
+              </w:rPr>
+            </w:pPr>
+            <w:r>
+              <w:rPr>
+                <w:rFonts w:ascii="Arial" w:hAnsi="Arial" w:cs="Arial"/>
+                <w:sz w:val="24"/>
+              </w:rPr>
+              <w:t>364.72</w:t>
+            </w:r>
+          </w:p>
+        </w:tc>
+        <w:tc>
+          <w:tcPr>
+            <w:tcW w:w="3070" w:type="dxa"/>
+          </w:tcPr>
+          <w:p>
+            <w:pPr>
+              <w:rPr>
+                <w:rFonts w:ascii="Arial" w:hAnsi="Arial" w:cs="Arial"/>
+                <w:sz w:val="24"/>
+              </w:rPr>
+            </w:pPr>
+            <w:r>
+              <w:rPr>
+                <w:rFonts w:ascii="Arial" w:hAnsi="Arial" w:cs="Arial"/>
+                <w:sz w:val="24"/>
+              </w:rPr>
+              <w:t>313.03</w:t>
+            </w:r>
+          </w:p>
+        </w:tc>
+      </w:tr>
+      <w:tr>
+        <w:tc>
+          <w:tcPr>
+            <w:tcW w:w="3070" w:type="dxa"/>
+          </w:tcPr>
+          <w:p>
+            <w:pPr>
+              <w:rPr>
+                <w:rFonts w:ascii="Arial" w:hAnsi="Arial" w:cs="Arial"/>
+                <w:sz w:val="24"/>
+              </w:rPr>
+            </w:pPr>
+            <w:r>
+              <w:rPr>
+                <w:rFonts w:ascii="Arial" w:hAnsi="Arial" w:cs="Arial"/>
+                <w:sz w:val="24"/>
+              </w:rPr>
+              <w:t>Froude number</w:t>
+            </w:r>
+          </w:p>
+        </w:tc>
+        <w:tc>
+          <w:tcPr>
+            <w:tcW w:w="3070" w:type="dxa"/>
+          </w:tcPr>
+          <w:p>
+            <w:pPr>
+              <w:rPr>
+                <w:rFonts w:ascii="Arial" w:hAnsi="Arial" w:cs="Arial"/>
+                <w:sz w:val="24"/>
+              </w:rPr>
+            </w:pPr>
+            <w:r>
+              <w:rPr>
+                <w:rFonts w:ascii="Arial" w:hAnsi="Arial" w:cs="Arial"/>
+                <w:sz w:val="24"/>
+              </w:rPr>
+              <w:t>0.9963</w:t>
+            </w:r>
+          </w:p>
+        </w:tc>
+        <w:tc>
+          <w:tcPr>
+            <w:tcW w:w="3070" w:type="dxa"/>
+          </w:tcPr>
+          <w:p>
+            <w:pPr>
+              <w:rPr>
+                <w:rFonts w:ascii="Arial" w:hAnsi="Arial" w:cs="Arial"/>
+                <w:sz w:val="24"/>
+              </w:rPr>
+            </w:pPr>
+            <w:r>
+              <w:rPr>
+                <w:rFonts w:ascii="Arial" w:hAnsi="Arial" w:cs="Arial"/>
+                <w:sz w:val="24"/>
+              </w:rPr>
+              <w:t>0.8551</w:t>
+            </w:r>
+          </w:p>
+        </w:tc>
+      </w:tr>
+      <w:tr>
+        <w:tc>
+          <w:tcPr>
+            <w:tcW w:w="3070" w:type="dxa"/>
+          </w:tcPr>
+          <w:p>
+            <w:pPr>
+              <w:rPr>
+                <w:rFonts w:ascii="Arial" w:hAnsi="Arial" w:cs="Arial"/>
+                <w:sz w:val="24"/>
+              </w:rPr>
+            </w:pPr>
+            <w:r>
+              <w:rPr>
+                <w:rFonts w:ascii="Arial" w:hAnsi="Arial" w:cs="Arial"/>
+                <w:sz w:val="24"/>
+              </w:rPr>
+              <w:t>Heat transfer coefficient</w:t>
+            </w:r>
+          </w:p>
+        </w:tc>
+        <w:tc>
+          <w:tcPr>
+            <w:tcW w:w="3070" w:type="dxa"/>
+          </w:tcPr>
+          <w:p>
+            <w:pPr>
+              <w:rPr>
+                <w:rFonts w:ascii="Arial" w:hAnsi="Arial" w:cs="Arial"/>
+                <w:sz w:val="24"/>
+              </w:rPr>
+            </w:pPr>
+            <w:r>
+              <w:rPr>
+                <w:rFonts w:ascii="Arial" w:hAnsi="Arial" w:cs="Arial"/>
+                <w:sz w:val="24"/>
+              </w:rPr>
+              <w:t>257.05</w:t>
+            </w:r>
+          </w:p>
+        </w:tc>
+        <w:tc>
+          <w:tcPr>
+            <w:tcW w:w="3070" w:type="dxa"/>
+          </w:tcPr>
+          <w:p>
+            <w:pPr>
+              <w:rPr>
+                <w:rFonts w:ascii="Arial" w:hAnsi="Arial" w:cs="Arial"/>
+                <w:sz w:val="24"/>
+              </w:rPr>
+            </w:pPr>
+            <w:r>
+              <w:rPr>
+                <w:rFonts w:ascii="Arial" w:hAnsi="Arial" w:cs="Arial"/>
+                <w:sz w:val="24"/>
+              </w:rPr>
+              <w:t>299.50</w:t>
+            </w:r>
+          </w:p>
+        </w:tc>
+      </w:tr>
+    </w:tbl>
+    <w:p>
+      <w:pPr>
+        <w:rPr>
+          <w:rFonts w:ascii="Arial" w:hAnsi="Arial" w:cs="Arial"/>
+          <w:sz w:val="24"/>
+        </w:rPr>
+      </w:pPr>
+    </w:p>
     <w:p>
       <w:pPr>
         <w:pStyle w:val="berschrift1"/>
@@ -12271,7 +12743,7 @@
         </w:rPr>
         <w:br w:type="page"/>
       </w:r>
-      <w:bookmarkStart w:id="38" w:name="_Toc286440011"/>
+      <w:bookmarkStart w:id="37" w:name="_Toc286440011"/>
       <w:r>
         <w:rPr>
           <w:lang w:val="en-GB"/>
@@ -12290,7 +12762,7 @@
         </w:rPr>
         <w:t>ussion</w:t>
       </w:r>
-      <w:bookmarkEnd w:id="38"/>
+      <w:bookmarkEnd w:id="37"/>
     </w:p>
     <w:p>
       <w:pPr>
@@ -12432,16 +12904,16 @@
           <w:lang w:val="en-GB"/>
         </w:rPr>
       </w:pPr>
-      <w:bookmarkStart w:id="39" w:name="_Toc253042027"/>
-      <w:bookmarkStart w:id="40" w:name="_Toc286440012"/>
+      <w:bookmarkStart w:id="38" w:name="_Toc253042027"/>
+      <w:bookmarkStart w:id="39" w:name="_Toc286440012"/>
+      <w:bookmarkEnd w:id="38"/>
+      <w:r>
+        <w:rPr>
+          <w:lang w:val="en-GB"/>
+        </w:rPr>
+        <w:t>Investigation of the Wall Heat Flux</w:t>
+      </w:r>
       <w:bookmarkEnd w:id="39"/>
-      <w:r>
-        <w:rPr>
-          <w:lang w:val="en-GB"/>
-        </w:rPr>
-        <w:t>Investigation of the Wall Heat Flux</w:t>
-      </w:r>
-      <w:bookmarkEnd w:id="40"/>
     </w:p>
     <w:p>
       <w:pPr>
@@ -12616,14 +13088,18 @@
           <w:lang w:val="en-GB"/>
         </w:rPr>
       </w:pPr>
-      <w:bookmarkStart w:id="41" w:name="_Toc286440013"/>
-      <w:r>
-        <w:rPr>
-          <w:lang w:val="en-GB"/>
-        </w:rPr>
-        <w:t>Comparison Large Eddy Simulation and RANS Equations</w:t>
-      </w:r>
-      <w:bookmarkEnd w:id="41"/>
+      <w:r>
+        <w:rPr>
+          <w:lang w:val="en-GB"/>
+        </w:rPr>
+        <w:t xml:space="preserve">Interpretation of the </w:t>
+      </w:r>
+      <w:r>
+        <w:rPr>
+          <w:lang w:val="en-GB"/>
+        </w:rPr>
+        <w:t>dimensionless numbers</w:t>
+      </w:r>
     </w:p>
     <w:p>
       <w:pPr>
@@ -12641,7 +13117,100 @@
           <w:sz w:val="24"/>
           <w:lang w:val="en-GB"/>
         </w:rPr>
-        <w:t>As already mentioned the Large Eddy Simulation requires massive ressources and a very sophisticated mesh compared to the RANS equations. However there are significant reasons, why LES becomes more and more attractive than RANS. One major drawback of the RANS equations is, that they are not sufficiently reliable in terms of prediction of heat transfers. Furthermore LES is capable of dealing with plenty of different flow conditions, without relying on a priori assumptions.</w:t>
+        <w:t xml:space="preserve">This subchapter is dedicated to analysing of the dimensionless number refered to in </w:t>
+      </w:r>
+      <w:proofErr w:type="gramStart"/>
+      <w:r>
+        <w:rPr>
+          <w:rFonts w:ascii="Arial" w:hAnsi="Arial" w:cs="Arial"/>
+          <w:sz w:val="24"/>
+          <w:lang w:val="en-GB"/>
+        </w:rPr>
+        <w:t>table ?</w:t>
+      </w:r>
+      <w:proofErr w:type="gramEnd"/>
+      <w:r>
+        <w:rPr>
+          <w:rFonts w:ascii="Arial" w:hAnsi="Arial" w:cs="Arial"/>
+          <w:sz w:val="24"/>
+          <w:lang w:val="en-GB"/>
+        </w:rPr>
+        <w:t>?. The Reynolds number is of course the same for both solutions, since it is independent from heat transfer.</w:t>
+      </w:r>
+    </w:p>
+    <w:p>
+      <w:pPr>
+        <w:pStyle w:val="StandardTitelseite"/>
+        <w:spacing w:line="360" w:lineRule="auto"/>
+        <w:rPr>
+          <w:rFonts w:ascii="Arial" w:hAnsi="Arial" w:cs="Arial"/>
+          <w:sz w:val="24"/>
+          <w:lang w:val="en-GB"/>
+        </w:rPr>
+      </w:pPr>
+      <w:r>
+        <w:rPr>
+          <w:rFonts w:ascii="Arial" w:hAnsi="Arial" w:cs="Arial"/>
+          <w:sz w:val="24"/>
+          <w:lang w:val="en-GB"/>
+        </w:rPr>
+        <w:t>The Nußelt number, on the other hand, is already much more significant for it is the dimensionless form of the heat transfer coefficient, which is also listed in the table. It is not surprising that the Froude number shows roughly the same deviation, since it depends only on Nußelt- and Reynolds number.</w:t>
+      </w:r>
+    </w:p>
+    <w:p>
+      <w:pPr>
+        <w:pStyle w:val="StandardTitelseite"/>
+        <w:spacing w:line="360" w:lineRule="auto"/>
+        <w:rPr>
+          <w:rFonts w:ascii="Arial" w:hAnsi="Arial" w:cs="Arial"/>
+          <w:sz w:val="24"/>
+          <w:lang w:val="en-GB"/>
+        </w:rPr>
+      </w:pPr>
+    </w:p>
+    <w:p>
+      <w:pPr>
+        <w:pStyle w:val="berschrift2"/>
+        <w:rPr>
+          <w:lang w:val="en-GB"/>
+        </w:rPr>
+      </w:pPr>
+      <w:bookmarkStart w:id="40" w:name="_Toc286440013"/>
+      <w:r>
+        <w:rPr>
+          <w:lang w:val="en-GB"/>
+        </w:rPr>
+        <w:t>Comparison Large Eddy Simulation and RANS Equations</w:t>
+      </w:r>
+      <w:bookmarkEnd w:id="40"/>
+    </w:p>
+    <w:p>
+      <w:pPr>
+        <w:pStyle w:val="StandardTitelseite"/>
+        <w:spacing w:line="360" w:lineRule="auto"/>
+        <w:rPr>
+          <w:rFonts w:ascii="Arial" w:hAnsi="Arial" w:cs="Arial"/>
+          <w:sz w:val="24"/>
+          <w:lang w:val="en-GB"/>
+        </w:rPr>
+      </w:pPr>
+      <w:r>
+        <w:rPr>
+          <w:rFonts w:ascii="Arial" w:hAnsi="Arial" w:cs="Arial"/>
+          <w:sz w:val="24"/>
+          <w:lang w:val="en-GB"/>
+        </w:rPr>
+        <w:t>As already mentioned the Lar</w:t>
+      </w:r>
+      <w:bookmarkStart w:id="41" w:name="_GoBack"/>
+      <w:bookmarkEnd w:id="41"/>
+      <w:r>
+        <w:rPr>
+          <w:rFonts w:ascii="Arial" w:hAnsi="Arial" w:cs="Arial"/>
+          <w:sz w:val="24"/>
+          <w:lang w:val="en-GB"/>
+        </w:rPr>
+        <w:t>ge Eddy Simulation requires massive ressources and a very sophisticated mesh compared to the RANS equations. However there are significant reasons, why LES becomes more and more attractive than RANS. One major drawback of the RANS equations is, that they are not sufficiently reliable in terms of prediction of heat transfers. Furthermore LES is capable of dealing with plenty of different flow conditions, without relying on a priori assumptions.</w:t>
       </w:r>
     </w:p>
     <w:p>
@@ -15654,7 +16223,7 @@
         <w:rStyle w:val="Seitenzahl"/>
         <w:noProof/>
       </w:rPr>
-      <w:t>6</w:t>
+      <w:t>24</w:t>
     </w:r>
     <w:r>
       <w:rPr>
@@ -15743,7 +16312,7 @@
   <w:abstractNum w:abstractNumId="0">
     <w:nsid w:val="FFFFFF1D"/>
     <w:multiLevelType w:val="multilevel"/>
-    <w:tmpl w:val="55E6E326"/>
+    <w:tmpl w:val="DA8E23C4"/>
     <w:lvl w:ilvl="0">
       <w:start w:val="1"/>
       <w:numFmt w:val="bullet"/>

</xml_diff>

<commit_message>
figures and tables added to latex
</commit_message>
<xml_diff>
--- a/Bachelorthesis_v2.5.docx
+++ b/Bachelorthesis_v2.5.docx
@@ -31,7 +31,7 @@
                     </pic:cNvPicPr>
                   </pic:nvPicPr>
                   <pic:blipFill>
-                    <a:blip r:embed="rId8" cstate="print">
+                    <a:blip r:embed="rId9" cstate="print">
                       <a:extLst>
                         <a:ext uri="{28A0092B-C50C-407E-A947-70E740481C1C}">
                           <a14:useLocalDpi xmlns:a14="http://schemas.microsoft.com/office/drawing/2010/main" val="0"/>
@@ -470,8 +470,8 @@
           <w:lang w:val="en-GB"/>
         </w:rPr>
         <w:sectPr>
-          <w:footerReference w:type="default" r:id="rId9"/>
-          <w:footerReference w:type="first" r:id="rId10"/>
+          <w:footerReference w:type="default" r:id="rId10"/>
+          <w:footerReference w:type="first" r:id="rId11"/>
           <w:pgSz w:w="11906" w:h="16838" w:code="9"/>
           <w:pgMar w:top="1418" w:right="1418" w:bottom="1134" w:left="1418" w:header="709" w:footer="601" w:gutter="0"/>
           <w:pgNumType w:fmt="lowerRoman" w:start="1"/>
@@ -1022,7 +1022,7 @@
           <w:rFonts w:asciiTheme="minorHAnsi" w:eastAsiaTheme="minorEastAsia" w:hAnsiTheme="minorHAnsi" w:cstheme="minorBidi"/>
           <w:b w:val="0"/>
           <w:sz w:val="24"/>
-          <w:lang w:eastAsia="ja-JP"/>
+          <w:lang w:val="en-US" w:eastAsia="ja-JP"/>
         </w:rPr>
       </w:pPr>
       <w:r>
@@ -1078,7 +1078,7 @@
         <w:fldChar w:fldCharType="begin"/>
       </w:r>
       <w:r>
-        <w:instrText xml:space="preserve"> PAGEREF _Toc286439973 \h </w:instrText>
+        <w:instrText xml:space="preserve"> PAGEREF _Toc287131740 \h </w:instrText>
       </w:r>
       <w:r>
         <w:fldChar w:fldCharType="separate"/>
@@ -1097,7 +1097,7 @@
           <w:rFonts w:asciiTheme="minorHAnsi" w:eastAsiaTheme="minorEastAsia" w:hAnsiTheme="minorHAnsi" w:cstheme="minorBidi"/>
           <w:b w:val="0"/>
           <w:sz w:val="24"/>
-          <w:lang w:eastAsia="ja-JP"/>
+          <w:lang w:val="en-US" w:eastAsia="ja-JP"/>
         </w:rPr>
       </w:pPr>
       <w:r>
@@ -1113,7 +1113,7 @@
         <w:fldChar w:fldCharType="begin"/>
       </w:r>
       <w:r>
-        <w:instrText xml:space="preserve"> PAGEREF _Toc286439974 \h </w:instrText>
+        <w:instrText xml:space="preserve"> PAGEREF _Toc287131741 \h </w:instrText>
       </w:r>
       <w:r>
         <w:fldChar w:fldCharType="separate"/>
@@ -1132,7 +1132,7 @@
           <w:rFonts w:asciiTheme="minorHAnsi" w:eastAsiaTheme="minorEastAsia" w:hAnsiTheme="minorHAnsi" w:cstheme="minorBidi"/>
           <w:b w:val="0"/>
           <w:sz w:val="24"/>
-          <w:lang w:eastAsia="ja-JP"/>
+          <w:lang w:val="en-US" w:eastAsia="ja-JP"/>
         </w:rPr>
       </w:pPr>
       <w:r>
@@ -1148,7 +1148,7 @@
         <w:fldChar w:fldCharType="begin"/>
       </w:r>
       <w:r>
-        <w:instrText xml:space="preserve"> PAGEREF _Toc286439975 \h </w:instrText>
+        <w:instrText xml:space="preserve"> PAGEREF _Toc287131742 \h </w:instrText>
       </w:r>
       <w:r>
         <w:fldChar w:fldCharType="separate"/>
@@ -1167,7 +1167,7 @@
           <w:rFonts w:asciiTheme="minorHAnsi" w:eastAsiaTheme="minorEastAsia" w:hAnsiTheme="minorHAnsi" w:cstheme="minorBidi"/>
           <w:b w:val="0"/>
           <w:sz w:val="24"/>
-          <w:lang w:eastAsia="ja-JP"/>
+          <w:lang w:val="en-US" w:eastAsia="ja-JP"/>
         </w:rPr>
       </w:pPr>
       <w:r>
@@ -1183,7 +1183,7 @@
         <w:fldChar w:fldCharType="begin"/>
       </w:r>
       <w:r>
-        <w:instrText xml:space="preserve"> PAGEREF _Toc286439976 \h </w:instrText>
+        <w:instrText xml:space="preserve"> PAGEREF _Toc287131743 \h </w:instrText>
       </w:r>
       <w:r>
         <w:fldChar w:fldCharType="separate"/>
@@ -1202,7 +1202,7 @@
           <w:rFonts w:asciiTheme="minorHAnsi" w:eastAsiaTheme="minorEastAsia" w:hAnsiTheme="minorHAnsi" w:cstheme="minorBidi"/>
           <w:b w:val="0"/>
           <w:sz w:val="24"/>
-          <w:lang w:eastAsia="ja-JP"/>
+          <w:lang w:val="en-US" w:eastAsia="ja-JP"/>
         </w:rPr>
       </w:pPr>
       <w:r>
@@ -1218,7 +1218,7 @@
         <w:fldChar w:fldCharType="begin"/>
       </w:r>
       <w:r>
-        <w:instrText xml:space="preserve"> PAGEREF _Toc286439977 \h </w:instrText>
+        <w:instrText xml:space="preserve"> PAGEREF _Toc287131744 \h </w:instrText>
       </w:r>
       <w:r>
         <w:fldChar w:fldCharType="separate"/>
@@ -1237,7 +1237,7 @@
           <w:rFonts w:asciiTheme="minorHAnsi" w:eastAsiaTheme="minorEastAsia" w:hAnsiTheme="minorHAnsi" w:cstheme="minorBidi"/>
           <w:b w:val="0"/>
           <w:sz w:val="24"/>
-          <w:lang w:eastAsia="ja-JP"/>
+          <w:lang w:val="en-US" w:eastAsia="ja-JP"/>
         </w:rPr>
       </w:pPr>
       <w:r>
@@ -1253,7 +1253,7 @@
         <w:fldChar w:fldCharType="begin"/>
       </w:r>
       <w:r>
-        <w:instrText xml:space="preserve"> PAGEREF _Toc286439978 \h </w:instrText>
+        <w:instrText xml:space="preserve"> PAGEREF _Toc287131745 \h </w:instrText>
       </w:r>
       <w:r>
         <w:fldChar w:fldCharType="separate"/>
@@ -1275,7 +1275,7 @@
           <w:rFonts w:asciiTheme="minorHAnsi" w:eastAsiaTheme="minorEastAsia" w:hAnsiTheme="minorHAnsi" w:cstheme="minorBidi"/>
           <w:b w:val="0"/>
           <w:sz w:val="24"/>
-          <w:lang w:eastAsia="ja-JP"/>
+          <w:lang w:val="en-US" w:eastAsia="ja-JP"/>
         </w:rPr>
       </w:pPr>
       <w:r>
@@ -1289,7 +1289,7 @@
           <w:rFonts w:asciiTheme="minorHAnsi" w:eastAsiaTheme="minorEastAsia" w:hAnsiTheme="minorHAnsi" w:cstheme="minorBidi"/>
           <w:b w:val="0"/>
           <w:sz w:val="24"/>
-          <w:lang w:eastAsia="ja-JP"/>
+          <w:lang w:val="en-US" w:eastAsia="ja-JP"/>
         </w:rPr>
         <w:tab/>
       </w:r>
@@ -1306,7 +1306,7 @@
         <w:fldChar w:fldCharType="begin"/>
       </w:r>
       <w:r>
-        <w:instrText xml:space="preserve"> PAGEREF _Toc286439979 \h </w:instrText>
+        <w:instrText xml:space="preserve"> PAGEREF _Toc287131746 \h </w:instrText>
       </w:r>
       <w:r>
         <w:fldChar w:fldCharType="separate"/>
@@ -1329,7 +1329,7 @@
           <w:rFonts w:asciiTheme="minorHAnsi" w:eastAsiaTheme="minorEastAsia" w:hAnsiTheme="minorHAnsi" w:cstheme="minorBidi"/>
           <w:noProof/>
           <w:sz w:val="24"/>
-          <w:lang w:eastAsia="ja-JP"/>
+          <w:lang w:val="en-US" w:eastAsia="ja-JP"/>
         </w:rPr>
       </w:pPr>
       <w:r>
@@ -1343,7 +1343,7 @@
           <w:rFonts w:asciiTheme="minorHAnsi" w:eastAsiaTheme="minorEastAsia" w:hAnsiTheme="minorHAnsi" w:cstheme="minorBidi"/>
           <w:noProof/>
           <w:sz w:val="24"/>
-          <w:lang w:eastAsia="ja-JP"/>
+          <w:lang w:val="en-US" w:eastAsia="ja-JP"/>
         </w:rPr>
         <w:tab/>
       </w:r>
@@ -1369,7 +1369,7 @@
         <w:rPr>
           <w:noProof/>
         </w:rPr>
-        <w:instrText xml:space="preserve"> PAGEREF _Toc286439980 \h </w:instrText>
+        <w:instrText xml:space="preserve"> PAGEREF _Toc287131747 \h </w:instrText>
       </w:r>
       <w:r>
         <w:rPr>
@@ -1406,7 +1406,7 @@
           <w:rFonts w:asciiTheme="minorHAnsi" w:eastAsiaTheme="minorEastAsia" w:hAnsiTheme="minorHAnsi" w:cstheme="minorBidi"/>
           <w:noProof/>
           <w:sz w:val="24"/>
-          <w:lang w:eastAsia="ja-JP"/>
+          <w:lang w:val="en-US" w:eastAsia="ja-JP"/>
         </w:rPr>
       </w:pPr>
       <w:r>
@@ -1420,7 +1420,7 @@
           <w:rFonts w:asciiTheme="minorHAnsi" w:eastAsiaTheme="minorEastAsia" w:hAnsiTheme="minorHAnsi" w:cstheme="minorBidi"/>
           <w:noProof/>
           <w:sz w:val="24"/>
-          <w:lang w:eastAsia="ja-JP"/>
+          <w:lang w:val="en-US" w:eastAsia="ja-JP"/>
         </w:rPr>
         <w:tab/>
       </w:r>
@@ -1446,7 +1446,7 @@
         <w:rPr>
           <w:noProof/>
         </w:rPr>
-        <w:instrText xml:space="preserve"> PAGEREF _Toc286439981 \h </w:instrText>
+        <w:instrText xml:space="preserve"> PAGEREF _Toc287131748 \h </w:instrText>
       </w:r>
       <w:r>
         <w:rPr>
@@ -1483,7 +1483,7 @@
           <w:rFonts w:asciiTheme="minorHAnsi" w:eastAsiaTheme="minorEastAsia" w:hAnsiTheme="minorHAnsi" w:cstheme="minorBidi"/>
           <w:noProof/>
           <w:sz w:val="24"/>
-          <w:lang w:eastAsia="ja-JP"/>
+          <w:lang w:val="en-US" w:eastAsia="ja-JP"/>
         </w:rPr>
       </w:pPr>
       <w:r>
@@ -1497,7 +1497,7 @@
           <w:rFonts w:asciiTheme="minorHAnsi" w:eastAsiaTheme="minorEastAsia" w:hAnsiTheme="minorHAnsi" w:cstheme="minorBidi"/>
           <w:noProof/>
           <w:sz w:val="24"/>
-          <w:lang w:eastAsia="ja-JP"/>
+          <w:lang w:val="en-US" w:eastAsia="ja-JP"/>
         </w:rPr>
         <w:tab/>
       </w:r>
@@ -1523,7 +1523,7 @@
         <w:rPr>
           <w:noProof/>
         </w:rPr>
-        <w:instrText xml:space="preserve"> PAGEREF _Toc286439982 \h </w:instrText>
+        <w:instrText xml:space="preserve"> PAGEREF _Toc287131749 \h </w:instrText>
       </w:r>
       <w:r>
         <w:rPr>
@@ -1560,7 +1560,7 @@
           <w:rFonts w:asciiTheme="minorHAnsi" w:eastAsiaTheme="minorEastAsia" w:hAnsiTheme="minorHAnsi" w:cstheme="minorBidi"/>
           <w:noProof/>
           <w:sz w:val="24"/>
-          <w:lang w:eastAsia="ja-JP"/>
+          <w:lang w:val="en-US" w:eastAsia="ja-JP"/>
         </w:rPr>
       </w:pPr>
       <w:r>
@@ -1574,7 +1574,7 @@
           <w:rFonts w:asciiTheme="minorHAnsi" w:eastAsiaTheme="minorEastAsia" w:hAnsiTheme="minorHAnsi" w:cstheme="minorBidi"/>
           <w:noProof/>
           <w:sz w:val="24"/>
-          <w:lang w:eastAsia="ja-JP"/>
+          <w:lang w:val="en-US" w:eastAsia="ja-JP"/>
         </w:rPr>
         <w:tab/>
       </w:r>
@@ -1600,7 +1600,7 @@
         <w:rPr>
           <w:noProof/>
         </w:rPr>
-        <w:instrText xml:space="preserve"> PAGEREF _Toc286439983 \h </w:instrText>
+        <w:instrText xml:space="preserve"> PAGEREF _Toc287131750 \h </w:instrText>
       </w:r>
       <w:r>
         <w:rPr>
@@ -1637,7 +1637,7 @@
           <w:rFonts w:asciiTheme="minorHAnsi" w:eastAsiaTheme="minorEastAsia" w:hAnsiTheme="minorHAnsi" w:cstheme="minorBidi"/>
           <w:noProof/>
           <w:sz w:val="24"/>
-          <w:lang w:eastAsia="ja-JP"/>
+          <w:lang w:val="en-US" w:eastAsia="ja-JP"/>
         </w:rPr>
       </w:pPr>
       <w:r>
@@ -1651,7 +1651,7 @@
           <w:rFonts w:asciiTheme="minorHAnsi" w:eastAsiaTheme="minorEastAsia" w:hAnsiTheme="minorHAnsi" w:cstheme="minorBidi"/>
           <w:noProof/>
           <w:sz w:val="24"/>
-          <w:lang w:eastAsia="ja-JP"/>
+          <w:lang w:val="en-US" w:eastAsia="ja-JP"/>
         </w:rPr>
         <w:tab/>
       </w:r>
@@ -1677,7 +1677,7 @@
         <w:rPr>
           <w:noProof/>
         </w:rPr>
-        <w:instrText xml:space="preserve"> PAGEREF _Toc286439984 \h </w:instrText>
+        <w:instrText xml:space="preserve"> PAGEREF _Toc287131751 \h </w:instrText>
       </w:r>
       <w:r>
         <w:rPr>
@@ -1714,7 +1714,7 @@
           <w:rFonts w:asciiTheme="minorHAnsi" w:eastAsiaTheme="minorEastAsia" w:hAnsiTheme="minorHAnsi" w:cstheme="minorBidi"/>
           <w:noProof/>
           <w:sz w:val="24"/>
-          <w:lang w:eastAsia="ja-JP"/>
+          <w:lang w:val="en-US" w:eastAsia="ja-JP"/>
         </w:rPr>
       </w:pPr>
       <w:r>
@@ -1728,7 +1728,7 @@
           <w:rFonts w:asciiTheme="minorHAnsi" w:eastAsiaTheme="minorEastAsia" w:hAnsiTheme="minorHAnsi" w:cstheme="minorBidi"/>
           <w:noProof/>
           <w:sz w:val="24"/>
-          <w:lang w:eastAsia="ja-JP"/>
+          <w:lang w:val="en-US" w:eastAsia="ja-JP"/>
         </w:rPr>
         <w:tab/>
       </w:r>
@@ -1754,7 +1754,7 @@
         <w:rPr>
           <w:noProof/>
         </w:rPr>
-        <w:instrText xml:space="preserve"> PAGEREF _Toc286439985 \h </w:instrText>
+        <w:instrText xml:space="preserve"> PAGEREF _Toc287131752 \h </w:instrText>
       </w:r>
       <w:r>
         <w:rPr>
@@ -1791,7 +1791,7 @@
           <w:rFonts w:asciiTheme="minorHAnsi" w:eastAsiaTheme="minorEastAsia" w:hAnsiTheme="minorHAnsi" w:cstheme="minorBidi"/>
           <w:noProof/>
           <w:sz w:val="24"/>
-          <w:lang w:eastAsia="ja-JP"/>
+          <w:lang w:val="en-US" w:eastAsia="ja-JP"/>
         </w:rPr>
       </w:pPr>
       <w:r>
@@ -1805,7 +1805,7 @@
           <w:rFonts w:asciiTheme="minorHAnsi" w:eastAsiaTheme="minorEastAsia" w:hAnsiTheme="minorHAnsi" w:cstheme="minorBidi"/>
           <w:noProof/>
           <w:sz w:val="24"/>
-          <w:lang w:eastAsia="ja-JP"/>
+          <w:lang w:val="en-US" w:eastAsia="ja-JP"/>
         </w:rPr>
         <w:tab/>
       </w:r>
@@ -1831,7 +1831,7 @@
         <w:rPr>
           <w:noProof/>
         </w:rPr>
-        <w:instrText xml:space="preserve"> PAGEREF _Toc286439986 \h </w:instrText>
+        <w:instrText xml:space="preserve"> PAGEREF _Toc287131753 \h </w:instrText>
       </w:r>
       <w:r>
         <w:rPr>
@@ -1868,7 +1868,7 @@
           <w:rFonts w:asciiTheme="minorHAnsi" w:eastAsiaTheme="minorEastAsia" w:hAnsiTheme="minorHAnsi" w:cstheme="minorBidi"/>
           <w:noProof/>
           <w:sz w:val="24"/>
-          <w:lang w:eastAsia="ja-JP"/>
+          <w:lang w:val="en-US" w:eastAsia="ja-JP"/>
         </w:rPr>
       </w:pPr>
       <w:r>
@@ -1882,7 +1882,7 @@
           <w:rFonts w:asciiTheme="minorHAnsi" w:eastAsiaTheme="minorEastAsia" w:hAnsiTheme="minorHAnsi" w:cstheme="minorBidi"/>
           <w:noProof/>
           <w:sz w:val="24"/>
-          <w:lang w:eastAsia="ja-JP"/>
+          <w:lang w:val="en-US" w:eastAsia="ja-JP"/>
         </w:rPr>
         <w:tab/>
       </w:r>
@@ -1908,7 +1908,7 @@
         <w:rPr>
           <w:noProof/>
         </w:rPr>
-        <w:instrText xml:space="preserve"> PAGEREF _Toc286439987 \h </w:instrText>
+        <w:instrText xml:space="preserve"> PAGEREF _Toc287131754 \h </w:instrText>
       </w:r>
       <w:r>
         <w:rPr>
@@ -1945,7 +1945,7 @@
           <w:rFonts w:asciiTheme="minorHAnsi" w:eastAsiaTheme="minorEastAsia" w:hAnsiTheme="minorHAnsi" w:cstheme="minorBidi"/>
           <w:noProof/>
           <w:sz w:val="24"/>
-          <w:lang w:eastAsia="ja-JP"/>
+          <w:lang w:val="en-US" w:eastAsia="ja-JP"/>
         </w:rPr>
       </w:pPr>
       <w:r>
@@ -1959,7 +1959,7 @@
           <w:rFonts w:asciiTheme="minorHAnsi" w:eastAsiaTheme="minorEastAsia" w:hAnsiTheme="minorHAnsi" w:cstheme="minorBidi"/>
           <w:noProof/>
           <w:sz w:val="24"/>
-          <w:lang w:eastAsia="ja-JP"/>
+          <w:lang w:val="en-US" w:eastAsia="ja-JP"/>
         </w:rPr>
         <w:tab/>
       </w:r>
@@ -1985,7 +1985,7 @@
         <w:rPr>
           <w:noProof/>
         </w:rPr>
-        <w:instrText xml:space="preserve"> PAGEREF _Toc286439988 \h </w:instrText>
+        <w:instrText xml:space="preserve"> PAGEREF _Toc287131755 \h </w:instrText>
       </w:r>
       <w:r>
         <w:rPr>
@@ -2022,7 +2022,7 @@
           <w:rFonts w:asciiTheme="minorHAnsi" w:eastAsiaTheme="minorEastAsia" w:hAnsiTheme="minorHAnsi" w:cstheme="minorBidi"/>
           <w:noProof/>
           <w:sz w:val="24"/>
-          <w:lang w:eastAsia="ja-JP"/>
+          <w:lang w:val="en-US" w:eastAsia="ja-JP"/>
         </w:rPr>
       </w:pPr>
       <w:r>
@@ -2036,7 +2036,7 @@
           <w:rFonts w:asciiTheme="minorHAnsi" w:eastAsiaTheme="minorEastAsia" w:hAnsiTheme="minorHAnsi" w:cstheme="minorBidi"/>
           <w:noProof/>
           <w:sz w:val="24"/>
-          <w:lang w:eastAsia="ja-JP"/>
+          <w:lang w:val="en-US" w:eastAsia="ja-JP"/>
         </w:rPr>
         <w:tab/>
       </w:r>
@@ -2062,7 +2062,7 @@
         <w:rPr>
           <w:noProof/>
         </w:rPr>
-        <w:instrText xml:space="preserve"> PAGEREF _Toc286439989 \h </w:instrText>
+        <w:instrText xml:space="preserve"> PAGEREF _Toc287131756 \h </w:instrText>
       </w:r>
       <w:r>
         <w:rPr>
@@ -2099,7 +2099,7 @@
           <w:rFonts w:asciiTheme="minorHAnsi" w:eastAsiaTheme="minorEastAsia" w:hAnsiTheme="minorHAnsi" w:cstheme="minorBidi"/>
           <w:noProof/>
           <w:sz w:val="24"/>
-          <w:lang w:eastAsia="ja-JP"/>
+          <w:lang w:val="en-US" w:eastAsia="ja-JP"/>
         </w:rPr>
       </w:pPr>
       <w:r>
@@ -2113,7 +2113,7 @@
           <w:rFonts w:asciiTheme="minorHAnsi" w:eastAsiaTheme="minorEastAsia" w:hAnsiTheme="minorHAnsi" w:cstheme="minorBidi"/>
           <w:noProof/>
           <w:sz w:val="24"/>
-          <w:lang w:eastAsia="ja-JP"/>
+          <w:lang w:val="en-US" w:eastAsia="ja-JP"/>
         </w:rPr>
         <w:tab/>
       </w:r>
@@ -2139,7 +2139,7 @@
         <w:rPr>
           <w:noProof/>
         </w:rPr>
-        <w:instrText xml:space="preserve"> PAGEREF _Toc286439990 \h </w:instrText>
+        <w:instrText xml:space="preserve"> PAGEREF _Toc287131757 \h </w:instrText>
       </w:r>
       <w:r>
         <w:rPr>
@@ -2176,7 +2176,7 @@
           <w:rFonts w:asciiTheme="minorHAnsi" w:eastAsiaTheme="minorEastAsia" w:hAnsiTheme="minorHAnsi" w:cstheme="minorBidi"/>
           <w:noProof/>
           <w:sz w:val="24"/>
-          <w:lang w:eastAsia="ja-JP"/>
+          <w:lang w:val="en-US" w:eastAsia="ja-JP"/>
         </w:rPr>
       </w:pPr>
       <w:r>
@@ -2190,7 +2190,7 @@
           <w:rFonts w:asciiTheme="minorHAnsi" w:eastAsiaTheme="minorEastAsia" w:hAnsiTheme="minorHAnsi" w:cstheme="minorBidi"/>
           <w:noProof/>
           <w:sz w:val="24"/>
-          <w:lang w:eastAsia="ja-JP"/>
+          <w:lang w:val="en-US" w:eastAsia="ja-JP"/>
         </w:rPr>
         <w:tab/>
       </w:r>
@@ -2216,7 +2216,84 @@
         <w:rPr>
           <w:noProof/>
         </w:rPr>
-        <w:instrText xml:space="preserve"> PAGEREF _Toc286439991 \h </w:instrText>
+        <w:instrText xml:space="preserve"> PAGEREF _Toc287131758 \h </w:instrText>
+      </w:r>
+      <w:r>
+        <w:rPr>
+          <w:noProof/>
+        </w:rPr>
+      </w:r>
+      <w:r>
+        <w:rPr>
+          <w:noProof/>
+        </w:rPr>
+        <w:fldChar w:fldCharType="separate"/>
+      </w:r>
+      <w:r>
+        <w:rPr>
+          <w:noProof/>
+        </w:rPr>
+        <w:t>6</w:t>
+      </w:r>
+      <w:r>
+        <w:rPr>
+          <w:noProof/>
+        </w:rPr>
+        <w:fldChar w:fldCharType="end"/>
+      </w:r>
+    </w:p>
+    <w:p>
+      <w:pPr>
+        <w:pStyle w:val="Verzeichnis2"/>
+        <w:tabs>
+          <w:tab w:val="left" w:pos="900"/>
+          <w:tab w:val="right" w:leader="dot" w:pos="9060"/>
+        </w:tabs>
+        <w:rPr>
+          <w:rFonts w:asciiTheme="minorHAnsi" w:eastAsiaTheme="minorEastAsia" w:hAnsiTheme="minorHAnsi" w:cstheme="minorBidi"/>
+          <w:noProof/>
+          <w:sz w:val="24"/>
+          <w:lang w:val="en-US" w:eastAsia="ja-JP"/>
+        </w:rPr>
+      </w:pPr>
+      <w:r>
+        <w:rPr>
+          <w:noProof/>
+        </w:rPr>
+        <w:t>1.8.</w:t>
+      </w:r>
+      <w:r>
+        <w:rPr>
+          <w:rFonts w:asciiTheme="minorHAnsi" w:eastAsiaTheme="minorEastAsia" w:hAnsiTheme="minorHAnsi" w:cstheme="minorBidi"/>
+          <w:noProof/>
+          <w:sz w:val="24"/>
+          <w:lang w:val="en-US" w:eastAsia="ja-JP"/>
+        </w:rPr>
+        <w:tab/>
+      </w:r>
+      <w:r>
+        <w:rPr>
+          <w:noProof/>
+        </w:rPr>
+        <w:t>Similitude of Heat Transfer</w:t>
+      </w:r>
+      <w:r>
+        <w:rPr>
+          <w:noProof/>
+        </w:rPr>
+        <w:tab/>
+      </w:r>
+      <w:r>
+        <w:rPr>
+          <w:noProof/>
+        </w:rPr>
+        <w:fldChar w:fldCharType="begin"/>
+      </w:r>
+      <w:r>
+        <w:rPr>
+          <w:noProof/>
+        </w:rPr>
+        <w:instrText xml:space="preserve"> PAGEREF _Toc287131759 \h </w:instrText>
       </w:r>
       <w:r>
         <w:rPr>
@@ -2252,7 +2329,7 @@
           <w:rFonts w:asciiTheme="minorHAnsi" w:eastAsiaTheme="minorEastAsia" w:hAnsiTheme="minorHAnsi" w:cstheme="minorBidi"/>
           <w:b w:val="0"/>
           <w:sz w:val="24"/>
-          <w:lang w:eastAsia="ja-JP"/>
+          <w:lang w:val="en-US" w:eastAsia="ja-JP"/>
         </w:rPr>
       </w:pPr>
       <w:r>
@@ -2266,7 +2343,7 @@
           <w:rFonts w:asciiTheme="minorHAnsi" w:eastAsiaTheme="minorEastAsia" w:hAnsiTheme="minorHAnsi" w:cstheme="minorBidi"/>
           <w:b w:val="0"/>
           <w:sz w:val="24"/>
-          <w:lang w:eastAsia="ja-JP"/>
+          <w:lang w:val="en-US" w:eastAsia="ja-JP"/>
         </w:rPr>
         <w:tab/>
       </w:r>
@@ -2283,13 +2360,13 @@
         <w:fldChar w:fldCharType="begin"/>
       </w:r>
       <w:r>
-        <w:instrText xml:space="preserve"> PAGEREF _Toc286439992 \h </w:instrText>
+        <w:instrText xml:space="preserve"> PAGEREF _Toc287131760 \h </w:instrText>
       </w:r>
       <w:r>
         <w:fldChar w:fldCharType="separate"/>
       </w:r>
       <w:r>
-        <w:t>7</w:t>
+        <w:t>9</w:t>
       </w:r>
       <w:r>
         <w:fldChar w:fldCharType="end"/>
@@ -2306,7 +2383,7 @@
           <w:rFonts w:asciiTheme="minorHAnsi" w:eastAsiaTheme="minorEastAsia" w:hAnsiTheme="minorHAnsi" w:cstheme="minorBidi"/>
           <w:noProof/>
           <w:sz w:val="24"/>
-          <w:lang w:eastAsia="ja-JP"/>
+          <w:lang w:val="en-US" w:eastAsia="ja-JP"/>
         </w:rPr>
       </w:pPr>
       <w:r>
@@ -2321,7 +2398,7 @@
           <w:rFonts w:asciiTheme="minorHAnsi" w:eastAsiaTheme="minorEastAsia" w:hAnsiTheme="minorHAnsi" w:cstheme="minorBidi"/>
           <w:noProof/>
           <w:sz w:val="24"/>
-          <w:lang w:eastAsia="ja-JP"/>
+          <w:lang w:val="en-US" w:eastAsia="ja-JP"/>
         </w:rPr>
         <w:tab/>
       </w:r>
@@ -2348,7 +2425,7 @@
         <w:rPr>
           <w:noProof/>
         </w:rPr>
-        <w:instrText xml:space="preserve"> PAGEREF _Toc286439993 \h </w:instrText>
+        <w:instrText xml:space="preserve"> PAGEREF _Toc287131761 \h </w:instrText>
       </w:r>
       <w:r>
         <w:rPr>
@@ -2365,7 +2442,7 @@
         <w:rPr>
           <w:noProof/>
         </w:rPr>
-        <w:t>7</w:t>
+        <w:t>9</w:t>
       </w:r>
       <w:r>
         <w:rPr>
@@ -2385,7 +2462,7 @@
           <w:rFonts w:asciiTheme="minorHAnsi" w:eastAsiaTheme="minorEastAsia" w:hAnsiTheme="minorHAnsi" w:cstheme="minorBidi"/>
           <w:noProof/>
           <w:sz w:val="24"/>
-          <w:lang w:eastAsia="ja-JP"/>
+          <w:lang w:val="en-US" w:eastAsia="ja-JP"/>
         </w:rPr>
       </w:pPr>
       <w:r>
@@ -2400,7 +2477,7 @@
           <w:rFonts w:asciiTheme="minorHAnsi" w:eastAsiaTheme="minorEastAsia" w:hAnsiTheme="minorHAnsi" w:cstheme="minorBidi"/>
           <w:noProof/>
           <w:sz w:val="24"/>
-          <w:lang w:eastAsia="ja-JP"/>
+          <w:lang w:val="en-US" w:eastAsia="ja-JP"/>
         </w:rPr>
         <w:tab/>
       </w:r>
@@ -2427,7 +2504,7 @@
         <w:rPr>
           <w:noProof/>
         </w:rPr>
-        <w:instrText xml:space="preserve"> PAGEREF _Toc286439994 \h </w:instrText>
+        <w:instrText xml:space="preserve"> PAGEREF _Toc287131762 \h </w:instrText>
       </w:r>
       <w:r>
         <w:rPr>
@@ -2444,7 +2521,7 @@
         <w:rPr>
           <w:noProof/>
         </w:rPr>
-        <w:t>7</w:t>
+        <w:t>9</w:t>
       </w:r>
       <w:r>
         <w:rPr>
@@ -2464,7 +2541,7 @@
           <w:rFonts w:asciiTheme="minorHAnsi" w:eastAsiaTheme="minorEastAsia" w:hAnsiTheme="minorHAnsi" w:cstheme="minorBidi"/>
           <w:noProof/>
           <w:sz w:val="24"/>
-          <w:lang w:eastAsia="ja-JP"/>
+          <w:lang w:val="en-US" w:eastAsia="ja-JP"/>
         </w:rPr>
       </w:pPr>
       <w:r>
@@ -2479,7 +2556,7 @@
           <w:rFonts w:asciiTheme="minorHAnsi" w:eastAsiaTheme="minorEastAsia" w:hAnsiTheme="minorHAnsi" w:cstheme="minorBidi"/>
           <w:noProof/>
           <w:sz w:val="24"/>
-          <w:lang w:eastAsia="ja-JP"/>
+          <w:lang w:val="en-US" w:eastAsia="ja-JP"/>
         </w:rPr>
         <w:tab/>
       </w:r>
@@ -2506,7 +2583,7 @@
         <w:rPr>
           <w:noProof/>
         </w:rPr>
-        <w:instrText xml:space="preserve"> PAGEREF _Toc286439995 \h </w:instrText>
+        <w:instrText xml:space="preserve"> PAGEREF _Toc287131763 \h </w:instrText>
       </w:r>
       <w:r>
         <w:rPr>
@@ -2523,7 +2600,7 @@
         <w:rPr>
           <w:noProof/>
         </w:rPr>
-        <w:t>7</w:t>
+        <w:t>9</w:t>
       </w:r>
       <w:r>
         <w:rPr>
@@ -2543,7 +2620,7 @@
           <w:rFonts w:asciiTheme="minorHAnsi" w:eastAsiaTheme="minorEastAsia" w:hAnsiTheme="minorHAnsi" w:cstheme="minorBidi"/>
           <w:noProof/>
           <w:sz w:val="24"/>
-          <w:lang w:eastAsia="ja-JP"/>
+          <w:lang w:val="en-US" w:eastAsia="ja-JP"/>
         </w:rPr>
       </w:pPr>
       <w:r>
@@ -2558,7 +2635,7 @@
           <w:rFonts w:asciiTheme="minorHAnsi" w:eastAsiaTheme="minorEastAsia" w:hAnsiTheme="minorHAnsi" w:cstheme="minorBidi"/>
           <w:noProof/>
           <w:sz w:val="24"/>
-          <w:lang w:eastAsia="ja-JP"/>
+          <w:lang w:val="en-US" w:eastAsia="ja-JP"/>
         </w:rPr>
         <w:tab/>
       </w:r>
@@ -2585,7 +2662,7 @@
         <w:rPr>
           <w:noProof/>
         </w:rPr>
-        <w:instrText xml:space="preserve"> PAGEREF _Toc286439996 \h </w:instrText>
+        <w:instrText xml:space="preserve"> PAGEREF _Toc287131764 \h </w:instrText>
       </w:r>
       <w:r>
         <w:rPr>
@@ -2602,7 +2679,7 @@
         <w:rPr>
           <w:noProof/>
         </w:rPr>
-        <w:t>8</w:t>
+        <w:t>10</w:t>
       </w:r>
       <w:r>
         <w:rPr>
@@ -2622,7 +2699,7 @@
           <w:rFonts w:asciiTheme="minorHAnsi" w:eastAsiaTheme="minorEastAsia" w:hAnsiTheme="minorHAnsi" w:cstheme="minorBidi"/>
           <w:noProof/>
           <w:sz w:val="24"/>
-          <w:lang w:eastAsia="ja-JP"/>
+          <w:lang w:val="en-US" w:eastAsia="ja-JP"/>
         </w:rPr>
       </w:pPr>
       <w:r>
@@ -2637,7 +2714,7 @@
           <w:rFonts w:asciiTheme="minorHAnsi" w:eastAsiaTheme="minorEastAsia" w:hAnsiTheme="minorHAnsi" w:cstheme="minorBidi"/>
           <w:noProof/>
           <w:sz w:val="24"/>
-          <w:lang w:eastAsia="ja-JP"/>
+          <w:lang w:val="en-US" w:eastAsia="ja-JP"/>
         </w:rPr>
         <w:tab/>
       </w:r>
@@ -2664,7 +2741,7 @@
         <w:rPr>
           <w:noProof/>
         </w:rPr>
-        <w:instrText xml:space="preserve"> PAGEREF _Toc286439997 \h </w:instrText>
+        <w:instrText xml:space="preserve"> PAGEREF _Toc287131765 \h </w:instrText>
       </w:r>
       <w:r>
         <w:rPr>
@@ -2681,7 +2758,7 @@
         <w:rPr>
           <w:noProof/>
         </w:rPr>
-        <w:t>10</w:t>
+        <w:t>12</w:t>
       </w:r>
       <w:r>
         <w:rPr>
@@ -2701,7 +2778,7 @@
           <w:rFonts w:asciiTheme="minorHAnsi" w:eastAsiaTheme="minorEastAsia" w:hAnsiTheme="minorHAnsi" w:cstheme="minorBidi"/>
           <w:noProof/>
           <w:sz w:val="24"/>
-          <w:lang w:eastAsia="ja-JP"/>
+          <w:lang w:val="en-US" w:eastAsia="ja-JP"/>
         </w:rPr>
       </w:pPr>
       <w:r>
@@ -2716,7 +2793,7 @@
           <w:rFonts w:asciiTheme="minorHAnsi" w:eastAsiaTheme="minorEastAsia" w:hAnsiTheme="minorHAnsi" w:cstheme="minorBidi"/>
           <w:noProof/>
           <w:sz w:val="24"/>
-          <w:lang w:eastAsia="ja-JP"/>
+          <w:lang w:val="en-US" w:eastAsia="ja-JP"/>
         </w:rPr>
         <w:tab/>
       </w:r>
@@ -2743,7 +2820,7 @@
         <w:rPr>
           <w:noProof/>
         </w:rPr>
-        <w:instrText xml:space="preserve"> PAGEREF _Toc286439998 \h </w:instrText>
+        <w:instrText xml:space="preserve"> PAGEREF _Toc287131766 \h </w:instrText>
       </w:r>
       <w:r>
         <w:rPr>
@@ -2760,7 +2837,7 @@
         <w:rPr>
           <w:noProof/>
         </w:rPr>
-        <w:t>11</w:t>
+        <w:t>13</w:t>
       </w:r>
       <w:r>
         <w:rPr>
@@ -2780,7 +2857,7 @@
           <w:rFonts w:asciiTheme="minorHAnsi" w:eastAsiaTheme="minorEastAsia" w:hAnsiTheme="minorHAnsi" w:cstheme="minorBidi"/>
           <w:noProof/>
           <w:sz w:val="24"/>
-          <w:lang w:eastAsia="ja-JP"/>
+          <w:lang w:val="en-US" w:eastAsia="ja-JP"/>
         </w:rPr>
       </w:pPr>
       <w:r>
@@ -2795,7 +2872,7 @@
           <w:rFonts w:asciiTheme="minorHAnsi" w:eastAsiaTheme="minorEastAsia" w:hAnsiTheme="minorHAnsi" w:cstheme="minorBidi"/>
           <w:noProof/>
           <w:sz w:val="24"/>
-          <w:lang w:eastAsia="ja-JP"/>
+          <w:lang w:val="en-US" w:eastAsia="ja-JP"/>
         </w:rPr>
         <w:tab/>
       </w:r>
@@ -2822,7 +2899,7 @@
         <w:rPr>
           <w:noProof/>
         </w:rPr>
-        <w:instrText xml:space="preserve"> PAGEREF _Toc286439999 \h </w:instrText>
+        <w:instrText xml:space="preserve"> PAGEREF _Toc287131767 \h </w:instrText>
       </w:r>
       <w:r>
         <w:rPr>
@@ -2839,7 +2916,7 @@
         <w:rPr>
           <w:noProof/>
         </w:rPr>
-        <w:t>12</w:t>
+        <w:t>14</w:t>
       </w:r>
       <w:r>
         <w:rPr>
@@ -2859,7 +2936,7 @@
           <w:rFonts w:asciiTheme="minorHAnsi" w:eastAsiaTheme="minorEastAsia" w:hAnsiTheme="minorHAnsi" w:cstheme="minorBidi"/>
           <w:noProof/>
           <w:sz w:val="24"/>
-          <w:lang w:eastAsia="ja-JP"/>
+          <w:lang w:val="en-US" w:eastAsia="ja-JP"/>
         </w:rPr>
       </w:pPr>
       <w:r>
@@ -2874,7 +2951,7 @@
           <w:rFonts w:asciiTheme="minorHAnsi" w:eastAsiaTheme="minorEastAsia" w:hAnsiTheme="minorHAnsi" w:cstheme="minorBidi"/>
           <w:noProof/>
           <w:sz w:val="24"/>
-          <w:lang w:eastAsia="ja-JP"/>
+          <w:lang w:val="en-US" w:eastAsia="ja-JP"/>
         </w:rPr>
         <w:tab/>
       </w:r>
@@ -2901,7 +2978,7 @@
         <w:rPr>
           <w:noProof/>
         </w:rPr>
-        <w:instrText xml:space="preserve"> PAGEREF _Toc286440000 \h </w:instrText>
+        <w:instrText xml:space="preserve"> PAGEREF _Toc287131768 \h </w:instrText>
       </w:r>
       <w:r>
         <w:rPr>
@@ -2918,7 +2995,7 @@
         <w:rPr>
           <w:noProof/>
         </w:rPr>
-        <w:t>12</w:t>
+        <w:t>14</w:t>
       </w:r>
       <w:r>
         <w:rPr>
@@ -2938,7 +3015,7 @@
           <w:rFonts w:asciiTheme="minorHAnsi" w:eastAsiaTheme="minorEastAsia" w:hAnsiTheme="minorHAnsi" w:cstheme="minorBidi"/>
           <w:noProof/>
           <w:sz w:val="24"/>
-          <w:lang w:eastAsia="ja-JP"/>
+          <w:lang w:val="en-US" w:eastAsia="ja-JP"/>
         </w:rPr>
       </w:pPr>
       <w:r>
@@ -2953,7 +3030,7 @@
           <w:rFonts w:asciiTheme="minorHAnsi" w:eastAsiaTheme="minorEastAsia" w:hAnsiTheme="minorHAnsi" w:cstheme="minorBidi"/>
           <w:noProof/>
           <w:sz w:val="24"/>
-          <w:lang w:eastAsia="ja-JP"/>
+          <w:lang w:val="en-US" w:eastAsia="ja-JP"/>
         </w:rPr>
         <w:tab/>
       </w:r>
@@ -2980,7 +3057,7 @@
         <w:rPr>
           <w:noProof/>
         </w:rPr>
-        <w:instrText xml:space="preserve"> PAGEREF _Toc286440001 \h </w:instrText>
+        <w:instrText xml:space="preserve"> PAGEREF _Toc287131769 \h </w:instrText>
       </w:r>
       <w:r>
         <w:rPr>
@@ -2997,7 +3074,7 @@
         <w:rPr>
           <w:noProof/>
         </w:rPr>
-        <w:t>12</w:t>
+        <w:t>14</w:t>
       </w:r>
       <w:r>
         <w:rPr>
@@ -3017,7 +3094,7 @@
           <w:rFonts w:asciiTheme="minorHAnsi" w:eastAsiaTheme="minorEastAsia" w:hAnsiTheme="minorHAnsi" w:cstheme="minorBidi"/>
           <w:noProof/>
           <w:sz w:val="24"/>
-          <w:lang w:eastAsia="ja-JP"/>
+          <w:lang w:val="en-US" w:eastAsia="ja-JP"/>
         </w:rPr>
       </w:pPr>
       <w:r>
@@ -3032,7 +3109,7 @@
           <w:rFonts w:asciiTheme="minorHAnsi" w:eastAsiaTheme="minorEastAsia" w:hAnsiTheme="minorHAnsi" w:cstheme="minorBidi"/>
           <w:noProof/>
           <w:sz w:val="24"/>
-          <w:lang w:eastAsia="ja-JP"/>
+          <w:lang w:val="en-US" w:eastAsia="ja-JP"/>
         </w:rPr>
         <w:tab/>
       </w:r>
@@ -3059,7 +3136,7 @@
         <w:rPr>
           <w:noProof/>
         </w:rPr>
-        <w:instrText xml:space="preserve"> PAGEREF _Toc286440002 \h </w:instrText>
+        <w:instrText xml:space="preserve"> PAGEREF _Toc287131770 \h </w:instrText>
       </w:r>
       <w:r>
         <w:rPr>
@@ -3076,7 +3153,7 @@
         <w:rPr>
           <w:noProof/>
         </w:rPr>
-        <w:t>13</w:t>
+        <w:t>15</w:t>
       </w:r>
       <w:r>
         <w:rPr>
@@ -3096,7 +3173,7 @@
           <w:rFonts w:asciiTheme="minorHAnsi" w:eastAsiaTheme="minorEastAsia" w:hAnsiTheme="minorHAnsi" w:cstheme="minorBidi"/>
           <w:noProof/>
           <w:sz w:val="24"/>
-          <w:lang w:eastAsia="ja-JP"/>
+          <w:lang w:val="en-US" w:eastAsia="ja-JP"/>
         </w:rPr>
       </w:pPr>
       <w:r>
@@ -3111,7 +3188,7 @@
           <w:rFonts w:asciiTheme="minorHAnsi" w:eastAsiaTheme="minorEastAsia" w:hAnsiTheme="minorHAnsi" w:cstheme="minorBidi"/>
           <w:noProof/>
           <w:sz w:val="24"/>
-          <w:lang w:eastAsia="ja-JP"/>
+          <w:lang w:val="en-US" w:eastAsia="ja-JP"/>
         </w:rPr>
         <w:tab/>
       </w:r>
@@ -3138,7 +3215,7 @@
         <w:rPr>
           <w:noProof/>
         </w:rPr>
-        <w:instrText xml:space="preserve"> PAGEREF _Toc286440003 \h </w:instrText>
+        <w:instrText xml:space="preserve"> PAGEREF _Toc287131771 \h </w:instrText>
       </w:r>
       <w:r>
         <w:rPr>
@@ -3155,7 +3232,7 @@
         <w:rPr>
           <w:noProof/>
         </w:rPr>
-        <w:t>13</w:t>
+        <w:t>15</w:t>
       </w:r>
       <w:r>
         <w:rPr>
@@ -3175,7 +3252,7 @@
           <w:rFonts w:asciiTheme="minorHAnsi" w:eastAsiaTheme="minorEastAsia" w:hAnsiTheme="minorHAnsi" w:cstheme="minorBidi"/>
           <w:noProof/>
           <w:sz w:val="24"/>
-          <w:lang w:eastAsia="ja-JP"/>
+          <w:lang w:val="en-US" w:eastAsia="ja-JP"/>
         </w:rPr>
       </w:pPr>
       <w:r>
@@ -3190,7 +3267,7 @@
           <w:rFonts w:asciiTheme="minorHAnsi" w:eastAsiaTheme="minorEastAsia" w:hAnsiTheme="minorHAnsi" w:cstheme="minorBidi"/>
           <w:noProof/>
           <w:sz w:val="24"/>
-          <w:lang w:eastAsia="ja-JP"/>
+          <w:lang w:val="en-US" w:eastAsia="ja-JP"/>
         </w:rPr>
         <w:tab/>
       </w:r>
@@ -3217,7 +3294,7 @@
         <w:rPr>
           <w:noProof/>
         </w:rPr>
-        <w:instrText xml:space="preserve"> PAGEREF _Toc286440004 \h </w:instrText>
+        <w:instrText xml:space="preserve"> PAGEREF _Toc287131772 \h </w:instrText>
       </w:r>
       <w:r>
         <w:rPr>
@@ -3234,7 +3311,7 @@
         <w:rPr>
           <w:noProof/>
         </w:rPr>
-        <w:t>14</w:t>
+        <w:t>16</w:t>
       </w:r>
       <w:r>
         <w:rPr>
@@ -3254,7 +3331,7 @@
           <w:rFonts w:asciiTheme="minorHAnsi" w:eastAsiaTheme="minorEastAsia" w:hAnsiTheme="minorHAnsi" w:cstheme="minorBidi"/>
           <w:noProof/>
           <w:sz w:val="24"/>
-          <w:lang w:eastAsia="ja-JP"/>
+          <w:lang w:val="en-US" w:eastAsia="ja-JP"/>
         </w:rPr>
       </w:pPr>
       <w:r>
@@ -3269,7 +3346,7 @@
           <w:rFonts w:asciiTheme="minorHAnsi" w:eastAsiaTheme="minorEastAsia" w:hAnsiTheme="minorHAnsi" w:cstheme="minorBidi"/>
           <w:noProof/>
           <w:sz w:val="24"/>
-          <w:lang w:eastAsia="ja-JP"/>
+          <w:lang w:val="en-US" w:eastAsia="ja-JP"/>
         </w:rPr>
         <w:tab/>
       </w:r>
@@ -3278,7 +3355,7 @@
           <w:noProof/>
           <w:lang w:val="en-GB"/>
         </w:rPr>
-        <w:t>Solution Coupling</w:t>
+        <w:t>Simulation Control</w:t>
       </w:r>
       <w:r>
         <w:rPr>
@@ -3296,7 +3373,7 @@
         <w:rPr>
           <w:noProof/>
         </w:rPr>
-        <w:instrText xml:space="preserve"> PAGEREF _Toc286440005 \h </w:instrText>
+        <w:instrText xml:space="preserve"> PAGEREF _Toc287131773 \h </w:instrText>
       </w:r>
       <w:r>
         <w:rPr>
@@ -3313,7 +3390,7 @@
         <w:rPr>
           <w:noProof/>
         </w:rPr>
-        <w:t>14</w:t>
+        <w:t>16</w:t>
       </w:r>
       <w:r>
         <w:rPr>
@@ -3333,7 +3410,7 @@
           <w:rFonts w:asciiTheme="minorHAnsi" w:eastAsiaTheme="minorEastAsia" w:hAnsiTheme="minorHAnsi" w:cstheme="minorBidi"/>
           <w:noProof/>
           <w:sz w:val="24"/>
-          <w:lang w:eastAsia="ja-JP"/>
+          <w:lang w:val="en-US" w:eastAsia="ja-JP"/>
         </w:rPr>
       </w:pPr>
       <w:r>
@@ -3348,7 +3425,7 @@
           <w:rFonts w:asciiTheme="minorHAnsi" w:eastAsiaTheme="minorEastAsia" w:hAnsiTheme="minorHAnsi" w:cstheme="minorBidi"/>
           <w:noProof/>
           <w:sz w:val="24"/>
-          <w:lang w:eastAsia="ja-JP"/>
+          <w:lang w:val="en-US" w:eastAsia="ja-JP"/>
         </w:rPr>
         <w:tab/>
       </w:r>
@@ -3375,7 +3452,7 @@
         <w:rPr>
           <w:noProof/>
         </w:rPr>
-        <w:instrText xml:space="preserve"> PAGEREF _Toc286440006 \h </w:instrText>
+        <w:instrText xml:space="preserve"> PAGEREF _Toc287131774 \h </w:instrText>
       </w:r>
       <w:r>
         <w:rPr>
@@ -3392,7 +3469,7 @@
         <w:rPr>
           <w:noProof/>
         </w:rPr>
-        <w:t>14</w:t>
+        <w:t>16</w:t>
       </w:r>
       <w:r>
         <w:rPr>
@@ -3411,7 +3488,7 @@
           <w:rFonts w:asciiTheme="minorHAnsi" w:eastAsiaTheme="minorEastAsia" w:hAnsiTheme="minorHAnsi" w:cstheme="minorBidi"/>
           <w:b w:val="0"/>
           <w:sz w:val="24"/>
-          <w:lang w:eastAsia="ja-JP"/>
+          <w:lang w:val="en-US" w:eastAsia="ja-JP"/>
         </w:rPr>
       </w:pPr>
       <w:r>
@@ -3425,7 +3502,7 @@
           <w:rFonts w:asciiTheme="minorHAnsi" w:eastAsiaTheme="minorEastAsia" w:hAnsiTheme="minorHAnsi" w:cstheme="minorBidi"/>
           <w:b w:val="0"/>
           <w:sz w:val="24"/>
-          <w:lang w:eastAsia="ja-JP"/>
+          <w:lang w:val="en-US" w:eastAsia="ja-JP"/>
         </w:rPr>
         <w:tab/>
       </w:r>
@@ -3442,13 +3519,13 @@
         <w:fldChar w:fldCharType="begin"/>
       </w:r>
       <w:r>
-        <w:instrText xml:space="preserve"> PAGEREF _Toc286440007 \h </w:instrText>
+        <w:instrText xml:space="preserve"> PAGEREF _Toc287131775 \h </w:instrText>
       </w:r>
       <w:r>
         <w:fldChar w:fldCharType="separate"/>
       </w:r>
       <w:r>
-        <w:t>16</w:t>
+        <w:t>18</w:t>
       </w:r>
       <w:r>
         <w:fldChar w:fldCharType="end"/>
@@ -3465,7 +3542,7 @@
           <w:rFonts w:asciiTheme="minorHAnsi" w:eastAsiaTheme="minorEastAsia" w:hAnsiTheme="minorHAnsi" w:cstheme="minorBidi"/>
           <w:noProof/>
           <w:sz w:val="24"/>
-          <w:lang w:eastAsia="ja-JP"/>
+          <w:lang w:val="en-US" w:eastAsia="ja-JP"/>
         </w:rPr>
       </w:pPr>
       <w:r>
@@ -3480,7 +3557,7 @@
           <w:rFonts w:asciiTheme="minorHAnsi" w:eastAsiaTheme="minorEastAsia" w:hAnsiTheme="minorHAnsi" w:cstheme="minorBidi"/>
           <w:noProof/>
           <w:sz w:val="24"/>
-          <w:lang w:eastAsia="ja-JP"/>
+          <w:lang w:val="en-US" w:eastAsia="ja-JP"/>
         </w:rPr>
         <w:tab/>
       </w:r>
@@ -3507,7 +3584,7 @@
         <w:rPr>
           <w:noProof/>
         </w:rPr>
-        <w:instrText xml:space="preserve"> PAGEREF _Toc286440008 \h </w:instrText>
+        <w:instrText xml:space="preserve"> PAGEREF _Toc287131776 \h </w:instrText>
       </w:r>
       <w:r>
         <w:rPr>
@@ -3524,7 +3601,7 @@
         <w:rPr>
           <w:noProof/>
         </w:rPr>
-        <w:t>16</w:t>
+        <w:t>18</w:t>
       </w:r>
       <w:r>
         <w:rPr>
@@ -3544,7 +3621,7 @@
           <w:rFonts w:asciiTheme="minorHAnsi" w:eastAsiaTheme="minorEastAsia" w:hAnsiTheme="minorHAnsi" w:cstheme="minorBidi"/>
           <w:noProof/>
           <w:sz w:val="24"/>
-          <w:lang w:eastAsia="ja-JP"/>
+          <w:lang w:val="en-US" w:eastAsia="ja-JP"/>
         </w:rPr>
       </w:pPr>
       <w:r>
@@ -3559,7 +3636,7 @@
           <w:rFonts w:asciiTheme="minorHAnsi" w:eastAsiaTheme="minorEastAsia" w:hAnsiTheme="minorHAnsi" w:cstheme="minorBidi"/>
           <w:noProof/>
           <w:sz w:val="24"/>
-          <w:lang w:eastAsia="ja-JP"/>
+          <w:lang w:val="en-US" w:eastAsia="ja-JP"/>
         </w:rPr>
         <w:tab/>
       </w:r>
@@ -3586,7 +3663,7 @@
         <w:rPr>
           <w:noProof/>
         </w:rPr>
-        <w:instrText xml:space="preserve"> PAGEREF _Toc286440009 \h </w:instrText>
+        <w:instrText xml:space="preserve"> PAGEREF _Toc287131777 \h </w:instrText>
       </w:r>
       <w:r>
         <w:rPr>
@@ -3603,7 +3680,7 @@
         <w:rPr>
           <w:noProof/>
         </w:rPr>
-        <w:t>17</w:t>
+        <w:t>20</w:t>
       </w:r>
       <w:r>
         <w:rPr>
@@ -3623,7 +3700,7 @@
           <w:rFonts w:asciiTheme="minorHAnsi" w:eastAsiaTheme="minorEastAsia" w:hAnsiTheme="minorHAnsi" w:cstheme="minorBidi"/>
           <w:noProof/>
           <w:sz w:val="24"/>
-          <w:lang w:eastAsia="ja-JP"/>
+          <w:lang w:val="en-US" w:eastAsia="ja-JP"/>
         </w:rPr>
       </w:pPr>
       <w:r>
@@ -3638,7 +3715,7 @@
           <w:rFonts w:asciiTheme="minorHAnsi" w:eastAsiaTheme="minorEastAsia" w:hAnsiTheme="minorHAnsi" w:cstheme="minorBidi"/>
           <w:noProof/>
           <w:sz w:val="24"/>
-          <w:lang w:eastAsia="ja-JP"/>
+          <w:lang w:val="en-US" w:eastAsia="ja-JP"/>
         </w:rPr>
         <w:tab/>
       </w:r>
@@ -3665,7 +3742,7 @@
         <w:rPr>
           <w:noProof/>
         </w:rPr>
-        <w:instrText xml:space="preserve"> PAGEREF _Toc286440010 \h </w:instrText>
+        <w:instrText xml:space="preserve"> PAGEREF _Toc287131778 \h </w:instrText>
       </w:r>
       <w:r>
         <w:rPr>
@@ -3682,7 +3759,7 @@
         <w:rPr>
           <w:noProof/>
         </w:rPr>
-        <w:t>18</w:t>
+        <w:t>20</w:t>
       </w:r>
       <w:r>
         <w:rPr>
@@ -3701,7 +3778,7 @@
           <w:rFonts w:asciiTheme="minorHAnsi" w:eastAsiaTheme="minorEastAsia" w:hAnsiTheme="minorHAnsi" w:cstheme="minorBidi"/>
           <w:b w:val="0"/>
           <w:sz w:val="24"/>
-          <w:lang w:eastAsia="ja-JP"/>
+          <w:lang w:val="en-US" w:eastAsia="ja-JP"/>
         </w:rPr>
       </w:pPr>
       <w:r>
@@ -3715,7 +3792,7 @@
           <w:rFonts w:asciiTheme="minorHAnsi" w:eastAsiaTheme="minorEastAsia" w:hAnsiTheme="minorHAnsi" w:cstheme="minorBidi"/>
           <w:b w:val="0"/>
           <w:sz w:val="24"/>
-          <w:lang w:eastAsia="ja-JP"/>
+          <w:lang w:val="en-US" w:eastAsia="ja-JP"/>
         </w:rPr>
         <w:tab/>
       </w:r>
@@ -3732,13 +3809,13 @@
         <w:fldChar w:fldCharType="begin"/>
       </w:r>
       <w:r>
-        <w:instrText xml:space="preserve"> PAGEREF _Toc286440011 \h </w:instrText>
+        <w:instrText xml:space="preserve"> PAGEREF _Toc287131779 \h </w:instrText>
       </w:r>
       <w:r>
         <w:fldChar w:fldCharType="separate"/>
       </w:r>
       <w:r>
-        <w:t>19</w:t>
+        <w:t>23</w:t>
       </w:r>
       <w:r>
         <w:fldChar w:fldCharType="end"/>
@@ -3755,7 +3832,7 @@
           <w:rFonts w:asciiTheme="minorHAnsi" w:eastAsiaTheme="minorEastAsia" w:hAnsiTheme="minorHAnsi" w:cstheme="minorBidi"/>
           <w:noProof/>
           <w:sz w:val="24"/>
-          <w:lang w:eastAsia="ja-JP"/>
+          <w:lang w:val="en-US" w:eastAsia="ja-JP"/>
         </w:rPr>
       </w:pPr>
       <w:r>
@@ -3770,7 +3847,7 @@
           <w:rFonts w:asciiTheme="minorHAnsi" w:eastAsiaTheme="minorEastAsia" w:hAnsiTheme="minorHAnsi" w:cstheme="minorBidi"/>
           <w:noProof/>
           <w:sz w:val="24"/>
-          <w:lang w:eastAsia="ja-JP"/>
+          <w:lang w:val="en-US" w:eastAsia="ja-JP"/>
         </w:rPr>
         <w:tab/>
       </w:r>
@@ -3797,7 +3874,7 @@
         <w:rPr>
           <w:noProof/>
         </w:rPr>
-        <w:instrText xml:space="preserve"> PAGEREF _Toc286440012 \h </w:instrText>
+        <w:instrText xml:space="preserve"> PAGEREF _Toc287131780 \h </w:instrText>
       </w:r>
       <w:r>
         <w:rPr>
@@ -3814,7 +3891,7 @@
         <w:rPr>
           <w:noProof/>
         </w:rPr>
-        <w:t>19</w:t>
+        <w:t>23</w:t>
       </w:r>
       <w:r>
         <w:rPr>
@@ -3834,7 +3911,7 @@
           <w:rFonts w:asciiTheme="minorHAnsi" w:eastAsiaTheme="minorEastAsia" w:hAnsiTheme="minorHAnsi" w:cstheme="minorBidi"/>
           <w:noProof/>
           <w:sz w:val="24"/>
-          <w:lang w:eastAsia="ja-JP"/>
+          <w:lang w:val="en-US" w:eastAsia="ja-JP"/>
         </w:rPr>
       </w:pPr>
       <w:r>
@@ -3849,7 +3926,7 @@
           <w:rFonts w:asciiTheme="minorHAnsi" w:eastAsiaTheme="minorEastAsia" w:hAnsiTheme="minorHAnsi" w:cstheme="minorBidi"/>
           <w:noProof/>
           <w:sz w:val="24"/>
-          <w:lang w:eastAsia="ja-JP"/>
+          <w:lang w:val="en-US" w:eastAsia="ja-JP"/>
         </w:rPr>
         <w:tab/>
       </w:r>
@@ -3858,6 +3935,85 @@
           <w:noProof/>
           <w:lang w:val="en-GB"/>
         </w:rPr>
+        <w:t>Interpretation of the dimensionless numbers</w:t>
+      </w:r>
+      <w:r>
+        <w:rPr>
+          <w:noProof/>
+        </w:rPr>
+        <w:tab/>
+      </w:r>
+      <w:r>
+        <w:rPr>
+          <w:noProof/>
+        </w:rPr>
+        <w:fldChar w:fldCharType="begin"/>
+      </w:r>
+      <w:r>
+        <w:rPr>
+          <w:noProof/>
+        </w:rPr>
+        <w:instrText xml:space="preserve"> PAGEREF _Toc287131781 \h </w:instrText>
+      </w:r>
+      <w:r>
+        <w:rPr>
+          <w:noProof/>
+        </w:rPr>
+      </w:r>
+      <w:r>
+        <w:rPr>
+          <w:noProof/>
+        </w:rPr>
+        <w:fldChar w:fldCharType="separate"/>
+      </w:r>
+      <w:r>
+        <w:rPr>
+          <w:noProof/>
+        </w:rPr>
+        <w:t>23</w:t>
+      </w:r>
+      <w:r>
+        <w:rPr>
+          <w:noProof/>
+        </w:rPr>
+        <w:fldChar w:fldCharType="end"/>
+      </w:r>
+    </w:p>
+    <w:p>
+      <w:pPr>
+        <w:pStyle w:val="Verzeichnis2"/>
+        <w:tabs>
+          <w:tab w:val="left" w:pos="900"/>
+          <w:tab w:val="right" w:leader="dot" w:pos="9060"/>
+        </w:tabs>
+        <w:rPr>
+          <w:rFonts w:asciiTheme="minorHAnsi" w:eastAsiaTheme="minorEastAsia" w:hAnsiTheme="minorHAnsi" w:cstheme="minorBidi"/>
+          <w:noProof/>
+          <w:sz w:val="24"/>
+          <w:lang w:val="en-US" w:eastAsia="ja-JP"/>
+        </w:rPr>
+      </w:pPr>
+      <w:r>
+        <w:rPr>
+          <w:noProof/>
+          <w:lang w:val="en-GB"/>
+        </w:rPr>
+        <w:t>4.3.</w:t>
+      </w:r>
+      <w:r>
+        <w:rPr>
+          <w:rFonts w:asciiTheme="minorHAnsi" w:eastAsiaTheme="minorEastAsia" w:hAnsiTheme="minorHAnsi" w:cstheme="minorBidi"/>
+          <w:noProof/>
+          <w:sz w:val="24"/>
+          <w:lang w:val="en-US" w:eastAsia="ja-JP"/>
+        </w:rPr>
+        <w:tab/>
+      </w:r>
+      <w:r>
+        <w:rPr>
+          <w:noProof/>
+          <w:lang w:val="en-GB"/>
+        </w:rPr>
         <w:t>Comparison Large Eddy Simulation and RANS Equations</w:t>
       </w:r>
       <w:r>
@@ -3876,7 +4032,7 @@
         <w:rPr>
           <w:noProof/>
         </w:rPr>
-        <w:instrText xml:space="preserve"> PAGEREF _Toc286440013 \h </w:instrText>
+        <w:instrText xml:space="preserve"> PAGEREF _Toc287131782 \h </w:instrText>
       </w:r>
       <w:r>
         <w:rPr>
@@ -3893,7 +4049,7 @@
         <w:rPr>
           <w:noProof/>
         </w:rPr>
-        <w:t>19</w:t>
+        <w:t>24</w:t>
       </w:r>
       <w:r>
         <w:rPr>
@@ -3912,7 +4068,7 @@
           <w:rFonts w:asciiTheme="minorHAnsi" w:eastAsiaTheme="minorEastAsia" w:hAnsiTheme="minorHAnsi" w:cstheme="minorBidi"/>
           <w:b w:val="0"/>
           <w:sz w:val="24"/>
-          <w:lang w:eastAsia="ja-JP"/>
+          <w:lang w:val="en-US" w:eastAsia="ja-JP"/>
         </w:rPr>
       </w:pPr>
       <w:r>
@@ -3926,7 +4082,7 @@
           <w:rFonts w:asciiTheme="minorHAnsi" w:eastAsiaTheme="minorEastAsia" w:hAnsiTheme="minorHAnsi" w:cstheme="minorBidi"/>
           <w:b w:val="0"/>
           <w:sz w:val="24"/>
-          <w:lang w:eastAsia="ja-JP"/>
+          <w:lang w:val="en-US" w:eastAsia="ja-JP"/>
         </w:rPr>
         <w:tab/>
       </w:r>
@@ -3943,13 +4099,13 @@
         <w:fldChar w:fldCharType="begin"/>
       </w:r>
       <w:r>
-        <w:instrText xml:space="preserve"> PAGEREF _Toc286440014 \h </w:instrText>
+        <w:instrText xml:space="preserve"> PAGEREF _Toc287131783 \h </w:instrText>
       </w:r>
       <w:r>
         <w:fldChar w:fldCharType="separate"/>
       </w:r>
       <w:r>
-        <w:t>20</w:t>
+        <w:t>25</w:t>
       </w:r>
       <w:r>
         <w:fldChar w:fldCharType="end"/>
@@ -3962,7 +4118,7 @@
           <w:rFonts w:asciiTheme="minorHAnsi" w:eastAsiaTheme="minorEastAsia" w:hAnsiTheme="minorHAnsi" w:cstheme="minorBidi"/>
           <w:b w:val="0"/>
           <w:sz w:val="24"/>
-          <w:lang w:eastAsia="ja-JP"/>
+          <w:lang w:val="en-US" w:eastAsia="ja-JP"/>
         </w:rPr>
       </w:pPr>
       <w:r>
@@ -3978,13 +4134,13 @@
         <w:fldChar w:fldCharType="begin"/>
       </w:r>
       <w:r>
-        <w:instrText xml:space="preserve"> PAGEREF _Toc286440015 \h </w:instrText>
+        <w:instrText xml:space="preserve"> PAGEREF _Toc287131784 \h </w:instrText>
       </w:r>
       <w:r>
         <w:fldChar w:fldCharType="separate"/>
       </w:r>
       <w:r>
-        <w:t>21</w:t>
+        <w:t>26</w:t>
       </w:r>
       <w:r>
         <w:fldChar w:fldCharType="end"/>
@@ -3997,7 +4153,7 @@
           <w:rFonts w:asciiTheme="minorHAnsi" w:eastAsiaTheme="minorEastAsia" w:hAnsiTheme="minorHAnsi" w:cstheme="minorBidi"/>
           <w:b w:val="0"/>
           <w:sz w:val="24"/>
-          <w:lang w:eastAsia="ja-JP"/>
+          <w:lang w:val="en-US" w:eastAsia="ja-JP"/>
         </w:rPr>
       </w:pPr>
       <w:r>
@@ -4013,13 +4169,13 @@
         <w:fldChar w:fldCharType="begin"/>
       </w:r>
       <w:r>
-        <w:instrText xml:space="preserve"> PAGEREF _Toc286440016 \h </w:instrText>
+        <w:instrText xml:space="preserve"> PAGEREF _Toc287131785 \h </w:instrText>
       </w:r>
       <w:r>
         <w:fldChar w:fldCharType="separate"/>
       </w:r>
       <w:r>
-        <w:t>22</w:t>
+        <w:t>27</w:t>
       </w:r>
       <w:r>
         <w:fldChar w:fldCharType="end"/>
@@ -4051,7 +4207,7 @@
         </w:rPr>
         <w:br w:type="page"/>
       </w:r>
-      <w:bookmarkStart w:id="0" w:name="_Toc286439973"/>
+      <w:bookmarkStart w:id="0" w:name="_Toc287131740"/>
       <w:r>
         <w:rPr>
           <w:lang w:val="en-GB"/>
@@ -4236,7 +4392,7 @@
         </w:rPr>
         <w:br w:type="page"/>
       </w:r>
-      <w:bookmarkStart w:id="1" w:name="_Toc286439974"/>
+      <w:bookmarkStart w:id="1" w:name="_Toc287131741"/>
       <w:r>
         <w:rPr>
           <w:lang w:val="en-GB"/>
@@ -4362,7 +4518,7 @@
         </w:rPr>
         <w:br w:type="page"/>
       </w:r>
-      <w:bookmarkStart w:id="2" w:name="_Toc286439975"/>
+      <w:bookmarkStart w:id="2" w:name="_Toc287131742"/>
       <w:r>
         <w:rPr>
           <w:lang w:val="en-GB"/>
@@ -4819,7 +4975,7 @@
         </w:rPr>
         <w:br w:type="page"/>
       </w:r>
-      <w:bookmarkStart w:id="3" w:name="_Toc286439976"/>
+      <w:bookmarkStart w:id="3" w:name="_Toc287131743"/>
       <w:r>
         <w:rPr>
           <w:lang w:val="en-GB"/>
@@ -4879,7 +5035,7 @@
           <w:lang w:val="en-GB"/>
         </w:rPr>
       </w:pPr>
-      <w:bookmarkStart w:id="4" w:name="_Toc286439977"/>
+      <w:bookmarkStart w:id="4" w:name="_Toc287131744"/>
       <w:r>
         <w:rPr>
           <w:lang w:val="en-GB"/>
@@ -4921,7 +5077,7 @@
           <w:lang w:val="en-GB"/>
         </w:rPr>
       </w:pPr>
-      <w:bookmarkStart w:id="5" w:name="_Toc286439978"/>
+      <w:bookmarkStart w:id="5" w:name="_Toc287131745"/>
       <w:r>
         <w:rPr>
           <w:lang w:val="en-GB"/>
@@ -5519,7 +5675,7 @@
           <w:lang w:val="en-GB"/>
         </w:rPr>
         <w:sectPr>
-          <w:footerReference w:type="first" r:id="rId11"/>
+          <w:footerReference w:type="first" r:id="rId12"/>
           <w:pgSz w:w="11906" w:h="16838" w:code="9"/>
           <w:pgMar w:top="1418" w:right="1418" w:bottom="1134" w:left="1418" w:header="709" w:footer="601" w:gutter="0"/>
           <w:pgNumType w:fmt="lowerRoman" w:start="1"/>
@@ -5537,7 +5693,7 @@
           <w:lang w:val="en-GB"/>
         </w:rPr>
       </w:pPr>
-      <w:bookmarkStart w:id="6" w:name="_Toc286439979"/>
+      <w:bookmarkStart w:id="6" w:name="_Toc287131746"/>
       <w:r>
         <w:rPr>
           <w:lang w:val="en-GB"/>
@@ -5605,7 +5761,7 @@
       <w:pPr>
         <w:pStyle w:val="berschrift2"/>
       </w:pPr>
-      <w:bookmarkStart w:id="7" w:name="_Toc286439980"/>
+      <w:bookmarkStart w:id="7" w:name="_Toc287131747"/>
       <w:r>
         <w:t>Basics of Turbulent Flows</w:t>
       </w:r>
@@ -5652,7 +5808,7 @@
       <w:pPr>
         <w:pStyle w:val="berschrift2"/>
       </w:pPr>
-      <w:bookmarkStart w:id="8" w:name="_Toc286439981"/>
+      <w:bookmarkStart w:id="8" w:name="_Toc287131748"/>
       <w:r>
         <w:t>CFD Attempts to deal with Turbulence</w:t>
       </w:r>
@@ -5857,7 +6013,7 @@
       <w:pPr>
         <w:pStyle w:val="berschrift2"/>
       </w:pPr>
-      <w:bookmarkStart w:id="9" w:name="_Toc286439982"/>
+      <w:bookmarkStart w:id="9" w:name="_Toc287131749"/>
       <w:r>
         <w:t>Basic</w:t>
       </w:r>
@@ -5938,7 +6094,7 @@
       <w:pPr>
         <w:pStyle w:val="berschrift2"/>
       </w:pPr>
-      <w:bookmarkStart w:id="10" w:name="_Toc286439983"/>
+      <w:bookmarkStart w:id="10" w:name="_Toc287131750"/>
       <w:r>
         <w:t>Fine Structure Model</w:t>
       </w:r>
@@ -6067,7 +6223,7 @@
       <w:pPr>
         <w:pStyle w:val="berschrift2"/>
       </w:pPr>
-      <w:bookmarkStart w:id="11" w:name="_Toc286439984"/>
+      <w:bookmarkStart w:id="11" w:name="_Toc287131751"/>
       <w:r>
         <w:t>Turbulence Models</w:t>
       </w:r>
@@ -6097,7 +6253,7 @@
       <w:pPr>
         <w:pStyle w:val="berschrift3"/>
       </w:pPr>
-      <w:bookmarkStart w:id="12" w:name="_Toc286439985"/>
+      <w:bookmarkStart w:id="12" w:name="_Toc287131752"/>
       <w:r>
         <w:t>k-ε Turbulence Model</w:t>
       </w:r>
@@ -6255,7 +6411,7 @@
       <w:pPr>
         <w:pStyle w:val="berschrift3"/>
       </w:pPr>
-      <w:bookmarkStart w:id="13" w:name="_Toc286439986"/>
+      <w:bookmarkStart w:id="13" w:name="_Toc287131753"/>
       <w:r>
         <w:t xml:space="preserve">The Smagorinksy </w:t>
       </w:r>
@@ -6290,7 +6446,7 @@
       <w:pPr>
         <w:pStyle w:val="berschrift2"/>
       </w:pPr>
-      <w:bookmarkStart w:id="14" w:name="_Toc286439987"/>
+      <w:bookmarkStart w:id="14" w:name="_Toc287131754"/>
       <w:r>
         <w:t>Wall Models</w:t>
       </w:r>
@@ -6300,7 +6456,7 @@
       <w:pPr>
         <w:pStyle w:val="berschrift3"/>
       </w:pPr>
-      <w:bookmarkStart w:id="15" w:name="_Toc286439988"/>
+      <w:bookmarkStart w:id="15" w:name="_Toc287131755"/>
       <w:r>
         <w:t>Wall function in Ansys CFX</w:t>
       </w:r>
@@ -6331,7 +6487,7 @@
       <w:pPr>
         <w:pStyle w:val="berschrift2"/>
       </w:pPr>
-      <w:bookmarkStart w:id="16" w:name="_Toc286439989"/>
+      <w:bookmarkStart w:id="16" w:name="_Toc287131756"/>
       <w:r>
         <w:t>Heat Transfer</w:t>
       </w:r>
@@ -6352,7 +6508,7 @@
       <w:pPr>
         <w:pStyle w:val="berschrift3"/>
       </w:pPr>
-      <w:bookmarkStart w:id="17" w:name="_Toc286439990"/>
+      <w:bookmarkStart w:id="17" w:name="_Toc287131757"/>
       <w:r>
         <w:t>Mecanisms of Heat Transfer</w:t>
       </w:r>
@@ -6462,7 +6618,7 @@
       <w:pPr>
         <w:pStyle w:val="berschrift3"/>
       </w:pPr>
-      <w:bookmarkStart w:id="18" w:name="_Toc286439991"/>
+      <w:bookmarkStart w:id="18" w:name="_Toc287131758"/>
       <w:r>
         <w:t>Wall Heat Flux in Ansys CFX</w:t>
       </w:r>
@@ -6709,7 +6865,7 @@
                     <pic:cNvPicPr/>
                   </pic:nvPicPr>
                   <pic:blipFill>
-                    <a:blip r:embed="rId12">
+                    <a:blip r:embed="rId13">
                       <a:extLst>
                         <a:ext uri="{28A0092B-C50C-407E-A947-70E740481C1C}">
                           <a14:useLocalDpi xmlns:a14="http://schemas.microsoft.com/office/drawing/2010/main" val="0"/>
@@ -6776,9 +6932,11 @@
       <w:pPr>
         <w:pStyle w:val="berschrift2"/>
       </w:pPr>
+      <w:bookmarkStart w:id="19" w:name="_Toc287131759"/>
       <w:r>
         <w:t>Similitude of Heat Transfer</w:t>
       </w:r>
+      <w:bookmarkEnd w:id="19"/>
     </w:p>
     <w:p>
       <w:pPr>
@@ -7492,7 +7650,7 @@
         </w:rPr>
         <w:br w:type="page"/>
       </w:r>
-      <w:bookmarkStart w:id="19" w:name="_Toc286439992"/>
+      <w:bookmarkStart w:id="20" w:name="_Toc287131760"/>
       <w:r>
         <w:rPr>
           <w:lang w:val="en-GB"/>
@@ -7505,7 +7663,7 @@
         </w:rPr>
         <w:t>ds</w:t>
       </w:r>
-      <w:bookmarkEnd w:id="19"/>
+      <w:bookmarkEnd w:id="20"/>
     </w:p>
     <w:p>
       <w:pPr>
@@ -7562,14 +7720,14 @@
           <w:lang w:val="en-GB"/>
         </w:rPr>
       </w:pPr>
-      <w:bookmarkStart w:id="20" w:name="_Toc286439993"/>
+      <w:bookmarkStart w:id="21" w:name="_Toc287131761"/>
       <w:r>
         <w:rPr>
           <w:lang w:val="en-GB"/>
         </w:rPr>
         <w:t>Technology used</w:t>
       </w:r>
-      <w:bookmarkEnd w:id="20"/>
+      <w:bookmarkEnd w:id="21"/>
     </w:p>
     <w:p>
       <w:pPr>
@@ -7627,14 +7785,14 @@
           <w:lang w:val="en-GB"/>
         </w:rPr>
       </w:pPr>
-      <w:bookmarkStart w:id="21" w:name="_Toc286439994"/>
+      <w:bookmarkStart w:id="22" w:name="_Toc287131762"/>
       <w:r>
         <w:rPr>
           <w:lang w:val="en-GB"/>
         </w:rPr>
         <w:t>Hardware</w:t>
       </w:r>
-      <w:bookmarkEnd w:id="21"/>
+      <w:bookmarkEnd w:id="22"/>
     </w:p>
     <w:p>
       <w:r>
@@ -7825,14 +7983,14 @@
           <w:lang w:val="en-GB"/>
         </w:rPr>
       </w:pPr>
-      <w:bookmarkStart w:id="22" w:name="_Toc286439995"/>
+      <w:bookmarkStart w:id="23" w:name="_Toc287131763"/>
       <w:r>
         <w:rPr>
           <w:lang w:val="en-GB"/>
         </w:rPr>
         <w:t>Software</w:t>
       </w:r>
-      <w:bookmarkEnd w:id="22"/>
+      <w:bookmarkEnd w:id="23"/>
     </w:p>
     <w:p>
       <w:pPr>
@@ -8030,14 +8188,14 @@
           <w:lang w:val="en-GB"/>
         </w:rPr>
       </w:pPr>
-      <w:bookmarkStart w:id="23" w:name="_Toc286439996"/>
+      <w:bookmarkStart w:id="24" w:name="_Toc287131764"/>
       <w:r>
         <w:rPr>
           <w:lang w:val="en-GB"/>
         </w:rPr>
         <w:t>Mesh generation with Ansys ICEM 14</w:t>
       </w:r>
-      <w:bookmarkEnd w:id="23"/>
+      <w:bookmarkEnd w:id="24"/>
     </w:p>
     <w:p>
       <w:pPr>
@@ -8194,7 +8352,7 @@
                     <pic:cNvPicPr/>
                   </pic:nvPicPr>
                   <pic:blipFill>
-                    <a:blip r:embed="rId13">
+                    <a:blip r:embed="rId14">
                       <a:extLst>
                         <a:ext uri="{28A0092B-C50C-407E-A947-70E740481C1C}">
                           <a14:useLocalDpi xmlns:a14="http://schemas.microsoft.com/office/drawing/2010/main" val="0"/>
@@ -8274,7 +8432,7 @@
                     <pic:cNvPicPr/>
                   </pic:nvPicPr>
                   <pic:blipFill>
-                    <a:blip r:embed="rId14">
+                    <a:blip r:embed="rId15">
                       <a:extLst>
                         <a:ext uri="{28A0092B-C50C-407E-A947-70E740481C1C}">
                           <a14:useLocalDpi xmlns:a14="http://schemas.microsoft.com/office/drawing/2010/main" val="0"/>
@@ -8533,7 +8691,7 @@
                     <pic:cNvPicPr/>
                   </pic:nvPicPr>
                   <pic:blipFill>
-                    <a:blip r:embed="rId15">
+                    <a:blip r:embed="rId16">
                       <a:extLst>
                         <a:ext uri="{28A0092B-C50C-407E-A947-70E740481C1C}">
                           <a14:useLocalDpi xmlns:a14="http://schemas.microsoft.com/office/drawing/2010/main" val="0"/>
@@ -8976,14 +9134,14 @@
           <w:lang w:val="en-GB"/>
         </w:rPr>
       </w:pPr>
-      <w:bookmarkStart w:id="24" w:name="_Toc286439997"/>
+      <w:bookmarkStart w:id="25" w:name="_Toc287131765"/>
       <w:r>
         <w:rPr>
           <w:lang w:val="en-GB"/>
         </w:rPr>
         <w:t>Y+ Value</w:t>
       </w:r>
-      <w:bookmarkEnd w:id="24"/>
+      <w:bookmarkEnd w:id="25"/>
     </w:p>
     <w:p>
       <w:pPr>
@@ -9704,7 +9862,7 @@
                     <pic:cNvPicPr/>
                   </pic:nvPicPr>
                   <pic:blipFill>
-                    <a:blip r:embed="rId16">
+                    <a:blip r:embed="rId17">
                       <a:extLst>
                         <a:ext uri="{28A0092B-C50C-407E-A947-70E740481C1C}">
                           <a14:useLocalDpi xmlns:a14="http://schemas.microsoft.com/office/drawing/2010/main" val="0"/>
@@ -9767,14 +9925,14 @@
           <w:lang w:val="en-GB"/>
         </w:rPr>
       </w:pPr>
-      <w:bookmarkStart w:id="25" w:name="_Toc286439998"/>
+      <w:bookmarkStart w:id="26" w:name="_Toc287131766"/>
       <w:r>
         <w:rPr>
           <w:lang w:val="en-GB"/>
         </w:rPr>
         <w:t>Simulation Setup in Ansys CFX-Pre 15</w:t>
       </w:r>
-      <w:bookmarkEnd w:id="25"/>
+      <w:bookmarkEnd w:id="26"/>
     </w:p>
     <w:p>
       <w:pPr>
@@ -9922,14 +10080,14 @@
           <w:lang w:val="en-GB"/>
         </w:rPr>
       </w:pPr>
-      <w:bookmarkStart w:id="26" w:name="_Toc286439999"/>
+      <w:bookmarkStart w:id="27" w:name="_Toc287131767"/>
       <w:r>
         <w:rPr>
           <w:lang w:val="en-GB"/>
         </w:rPr>
         <w:t>Domain</w:t>
       </w:r>
-      <w:bookmarkEnd w:id="26"/>
+      <w:bookmarkEnd w:id="27"/>
     </w:p>
     <w:p>
       <w:r>
@@ -10024,14 +10182,14 @@
           <w:lang w:val="en-US"/>
         </w:rPr>
       </w:pPr>
-      <w:bookmarkStart w:id="27" w:name="_Toc286440000"/>
+      <w:bookmarkStart w:id="28" w:name="_Toc287131768"/>
       <w:r>
         <w:rPr>
           <w:lang w:val="en-US"/>
         </w:rPr>
         <w:t>Analysis Type</w:t>
       </w:r>
-      <w:bookmarkEnd w:id="27"/>
+      <w:bookmarkEnd w:id="28"/>
     </w:p>
     <w:p>
       <w:pPr>
@@ -10132,14 +10290,14 @@
           <w:lang w:val="en-US"/>
         </w:rPr>
       </w:pPr>
-      <w:bookmarkStart w:id="28" w:name="_Toc286440001"/>
+      <w:bookmarkStart w:id="29" w:name="_Toc287131769"/>
       <w:r>
         <w:rPr>
           <w:lang w:val="en-US"/>
         </w:rPr>
         <w:t>Boundary Conditions</w:t>
       </w:r>
-      <w:bookmarkEnd w:id="28"/>
+      <w:bookmarkEnd w:id="29"/>
     </w:p>
     <w:p>
       <w:r>
@@ -10178,14 +10336,14 @@
           <w:lang w:val="en-GB"/>
         </w:rPr>
       </w:pPr>
-      <w:bookmarkStart w:id="29" w:name="_Toc286440002"/>
+      <w:bookmarkStart w:id="30" w:name="_Toc287131770"/>
       <w:r>
         <w:rPr>
           <w:lang w:val="en-GB"/>
         </w:rPr>
         <w:t>Initial Conditions</w:t>
       </w:r>
-      <w:bookmarkEnd w:id="29"/>
+      <w:bookmarkEnd w:id="30"/>
     </w:p>
     <w:p>
       <w:r>
@@ -10207,14 +10365,14 @@
           <w:lang w:val="en-GB"/>
         </w:rPr>
       </w:pPr>
-      <w:bookmarkStart w:id="30" w:name="_Toc286440003"/>
+      <w:bookmarkStart w:id="31" w:name="_Toc287131771"/>
       <w:r>
         <w:rPr>
           <w:lang w:val="en-GB"/>
         </w:rPr>
         <w:t>Solver Control Settings</w:t>
       </w:r>
-      <w:bookmarkEnd w:id="30"/>
+      <w:bookmarkEnd w:id="31"/>
     </w:p>
     <w:p>
       <w:pPr>
@@ -10770,7 +10928,7 @@
           <w:lang w:val="en-US"/>
         </w:rPr>
       </w:pPr>
-      <w:hyperlink r:id="rId17" w:history="1">
+      <w:hyperlink r:id="rId18" w:history="1">
         <w:r>
           <w:rPr>
             <w:rFonts w:ascii="Arial" w:hAnsi="Arial" w:cs="Arial"/>
@@ -10788,14 +10946,14 @@
           <w:lang w:val="en-GB"/>
         </w:rPr>
       </w:pPr>
-      <w:bookmarkStart w:id="31" w:name="_Toc286440004"/>
+      <w:bookmarkStart w:id="32" w:name="_Toc287131772"/>
       <w:r>
         <w:rPr>
           <w:lang w:val="en-GB"/>
         </w:rPr>
         <w:t>Output Control</w:t>
       </w:r>
-      <w:bookmarkEnd w:id="31"/>
+      <w:bookmarkEnd w:id="32"/>
     </w:p>
     <w:p>
       <w:r>
@@ -10853,12 +11011,14 @@
           <w:lang w:val="en-GB"/>
         </w:rPr>
       </w:pPr>
+      <w:bookmarkStart w:id="33" w:name="_Toc287131773"/>
       <w:r>
         <w:rPr>
           <w:lang w:val="en-GB"/>
         </w:rPr>
         <w:t>Simulation Control</w:t>
       </w:r>
+      <w:bookmarkEnd w:id="33"/>
     </w:p>
     <w:p>
       <w:pPr>
@@ -10904,14 +11064,14 @@
           <w:lang w:val="en-GB"/>
         </w:rPr>
       </w:pPr>
-      <w:bookmarkStart w:id="32" w:name="_Toc286440006"/>
+      <w:bookmarkStart w:id="34" w:name="_Toc287131774"/>
       <w:r>
         <w:rPr>
           <w:lang w:val="en-GB"/>
         </w:rPr>
         <w:t>Solution with Ansys CFX-Solver-Manager 15.0</w:t>
       </w:r>
-      <w:bookmarkEnd w:id="32"/>
+      <w:bookmarkEnd w:id="34"/>
     </w:p>
     <w:p>
       <w:r>
@@ -10955,14 +11115,14 @@
         </w:rPr>
         <w:br w:type="page"/>
       </w:r>
-      <w:bookmarkStart w:id="33" w:name="_Toc286440007"/>
+      <w:bookmarkStart w:id="35" w:name="_Toc287131775"/>
       <w:r>
         <w:rPr>
           <w:lang w:val="en-GB"/>
         </w:rPr>
         <w:t>Results</w:t>
       </w:r>
-      <w:bookmarkEnd w:id="33"/>
+      <w:bookmarkEnd w:id="35"/>
     </w:p>
     <w:p>
       <w:pPr>
@@ -11075,14 +11235,14 @@
           <w:lang w:val="en-GB"/>
         </w:rPr>
       </w:pPr>
-      <w:bookmarkStart w:id="34" w:name="_Toc286440008"/>
+      <w:bookmarkStart w:id="36" w:name="_Toc287131776"/>
       <w:r>
         <w:rPr>
           <w:lang w:val="en-GB"/>
         </w:rPr>
         <w:t>Checking Border Conditions</w:t>
       </w:r>
-      <w:bookmarkEnd w:id="34"/>
+      <w:bookmarkEnd w:id="36"/>
     </w:p>
     <w:p>
       <w:pPr>
@@ -11616,7 +11776,7 @@
                     <pic:cNvPicPr/>
                   </pic:nvPicPr>
                   <pic:blipFill>
-                    <a:blip r:embed="rId18">
+                    <a:blip r:embed="rId19">
                       <a:extLst>
                         <a:ext uri="{28A0092B-C50C-407E-A947-70E740481C1C}">
                           <a14:useLocalDpi xmlns:a14="http://schemas.microsoft.com/office/drawing/2010/main" val="0"/>
@@ -11968,14 +12128,14 @@
           <w:lang w:val="en-GB"/>
         </w:rPr>
       </w:pPr>
-      <w:bookmarkStart w:id="35" w:name="_Toc286440009"/>
+      <w:bookmarkStart w:id="37" w:name="_Toc287131777"/>
       <w:r>
         <w:rPr>
           <w:lang w:val="en-GB"/>
         </w:rPr>
         <w:t>Exporting data from Ansys CFX-Post</w:t>
       </w:r>
-      <w:bookmarkEnd w:id="35"/>
+      <w:bookmarkEnd w:id="37"/>
     </w:p>
     <w:p>
       <w:pPr>
@@ -12119,14 +12279,14 @@
           <w:lang w:val="en-GB"/>
         </w:rPr>
       </w:pPr>
-      <w:bookmarkStart w:id="36" w:name="_Toc286440010"/>
+      <w:bookmarkStart w:id="38" w:name="_Toc287131778"/>
       <w:r>
         <w:rPr>
           <w:lang w:val="en-GB"/>
         </w:rPr>
         <w:t>Processing data in Matlab</w:t>
       </w:r>
-      <w:bookmarkEnd w:id="36"/>
+      <w:bookmarkEnd w:id="38"/>
     </w:p>
     <w:p>
       <w:r>
@@ -12190,7 +12350,7 @@
                     <pic:cNvPicPr/>
                   </pic:nvPicPr>
                   <pic:blipFill>
-                    <a:blip r:embed="rId19">
+                    <a:blip r:embed="rId20">
                       <a:extLst>
                         <a:ext uri="{28A0092B-C50C-407E-A947-70E740481C1C}">
                           <a14:useLocalDpi xmlns:a14="http://schemas.microsoft.com/office/drawing/2010/main" val="0"/>
@@ -12251,14 +12411,157 @@
           <w:rFonts w:ascii="Arial" w:hAnsi="Arial" w:cs="Arial"/>
           <w:sz w:val="24"/>
         </w:rPr>
-        <w:t xml:space="preserve">From this diagramm, the value </w:t>
-      </w:r>
-      <w:r>
-        <w:rPr>
-          <w:rFonts w:ascii="Arial" w:hAnsi="Arial" w:cs="Arial"/>
-          <w:sz w:val="24"/>
-        </w:rPr>
-        <w:t>of the wall heat flux at the stagnation point is of special interest. The simulation features at this specific point a wall heat flux of 257.0520. This was necessary for computating the heat transfer coefficient alpha, which can be obtained through the correlation</w:t>
+        <w:t>This data for the heat transfer was the basis for the calculation of diverse dimensionless numbers, which were of major importance for the evaluation of the simulation.</w:t>
+      </w:r>
+    </w:p>
+    <w:p>
+      <w:pPr>
+        <w:rPr>
+          <w:rFonts w:ascii="Arial" w:hAnsi="Arial" w:cs="Arial"/>
+          <w:sz w:val="24"/>
+        </w:rPr>
+      </w:pPr>
+      <w:r>
+        <w:rPr>
+          <w:rFonts w:ascii="Arial" w:hAnsi="Arial" w:cs="Arial"/>
+          <w:sz w:val="24"/>
+        </w:rPr>
+        <w:t>In detail, the Nußelt and the Froude number were used for comparison. For a cylinder the Froude number is more or less equal to one. This was utilized for the evaluation, since the nose of the airfoil can be compared to a cylinder.</w:t>
+      </w:r>
+    </w:p>
+    <w:p>
+      <w:pPr>
+        <w:rPr>
+          <w:rFonts w:ascii="Arial" w:hAnsi="Arial" w:cs="Arial"/>
+          <w:sz w:val="24"/>
+        </w:rPr>
+      </w:pPr>
+      <w:r>
+        <w:rPr>
+          <w:rFonts w:ascii="Arial" w:hAnsi="Arial" w:cs="Arial"/>
+          <w:sz w:val="24"/>
+        </w:rPr>
+        <w:t>The Nußelt and Froude number have been computed with t</w:t>
+      </w:r>
+      <w:r>
+        <w:rPr>
+          <w:rFonts w:ascii="Arial" w:hAnsi="Arial" w:cs="Arial"/>
+          <w:sz w:val="24"/>
+        </w:rPr>
+        <w:t>hree different approaches. For the first, t</w:t>
+      </w:r>
+      <w:r>
+        <w:rPr>
+          <w:rFonts w:ascii="Arial" w:hAnsi="Arial" w:cs="Arial"/>
+          <w:sz w:val="24"/>
+        </w:rPr>
+        <w:t xml:space="preserve">he Nußelt number for a cylinder, equal to the airfoil nose diameter, </w:t>
+      </w:r>
+      <w:r>
+        <w:rPr>
+          <w:rFonts w:ascii="Arial" w:hAnsi="Arial" w:cs="Arial"/>
+          <w:sz w:val="24"/>
+        </w:rPr>
+        <w:t>was generated by means of the Prandtl and the Reynolds number with the relation given in equation ??. This was done for comparison reason</w:t>
+      </w:r>
+      <w:r>
+        <w:rPr>
+          <w:rFonts w:ascii="Arial" w:hAnsi="Arial" w:cs="Arial"/>
+          <w:sz w:val="24"/>
+        </w:rPr>
+        <w:t xml:space="preserve"> and a typical specific heat transfer coefficient of 1,005 Joules per kilgram Kelvin was applied</w:t>
+      </w:r>
+      <w:r>
+        <w:rPr>
+          <w:rFonts w:ascii="Arial" w:hAnsi="Arial" w:cs="Arial"/>
+          <w:sz w:val="24"/>
+        </w:rPr>
+        <w:t>.</w:t>
+      </w:r>
+    </w:p>
+    <w:p>
+      <w:pPr>
+        <w:rPr>
+          <w:rFonts w:ascii="Arial" w:hAnsi="Arial" w:cs="Arial"/>
+          <w:sz w:val="24"/>
+        </w:rPr>
+      </w:pPr>
+      <w:r>
+        <w:rPr>
+          <w:rFonts w:ascii="Arial" w:hAnsi="Arial" w:cs="Arial"/>
+          <w:sz w:val="24"/>
+        </w:rPr>
+        <w:t xml:space="preserve">For the other two approaches the Nußelt number was computed from the values extracted from the simulation. Specificly the </w:t>
+      </w:r>
+      <w:r>
+        <w:rPr>
+          <w:rFonts w:ascii="Arial" w:hAnsi="Arial" w:cs="Arial"/>
+          <w:sz w:val="24"/>
+        </w:rPr>
+        <w:t>value</w:t>
+      </w:r>
+      <w:r>
+        <w:rPr>
+          <w:rFonts w:ascii="Arial" w:hAnsi="Arial" w:cs="Arial"/>
+          <w:sz w:val="24"/>
+        </w:rPr>
+        <w:t>s</w:t>
+      </w:r>
+      <w:r>
+        <w:rPr>
+          <w:rFonts w:ascii="Arial" w:hAnsi="Arial" w:cs="Arial"/>
+          <w:sz w:val="24"/>
+        </w:rPr>
+        <w:t xml:space="preserve"> </w:t>
+      </w:r>
+      <w:r>
+        <w:rPr>
+          <w:rFonts w:ascii="Arial" w:hAnsi="Arial" w:cs="Arial"/>
+          <w:sz w:val="24"/>
+        </w:rPr>
+        <w:t>of the wall heat flux at the sta</w:t>
+      </w:r>
+      <w:r>
+        <w:rPr>
+          <w:rFonts w:ascii="Arial" w:hAnsi="Arial" w:cs="Arial"/>
+          <w:sz w:val="24"/>
+        </w:rPr>
+        <w:t xml:space="preserve">gnation point, where x is equal to zero, was </w:t>
+      </w:r>
+      <w:r>
+        <w:rPr>
+          <w:rFonts w:ascii="Arial" w:hAnsi="Arial" w:cs="Arial"/>
+          <w:sz w:val="24"/>
+        </w:rPr>
+        <w:t xml:space="preserve">of special interest. </w:t>
+      </w:r>
+      <w:r>
+        <w:rPr>
+          <w:rFonts w:ascii="Arial" w:hAnsi="Arial" w:cs="Arial"/>
+          <w:sz w:val="24"/>
+        </w:rPr>
+        <w:t>The stationary simulaton yielded a value of 253.69 Watt per square meter and the transient one a value of 257.05 Watt per square meter. These were</w:t>
+      </w:r>
+      <w:r>
+        <w:rPr>
+          <w:rFonts w:ascii="Arial" w:hAnsi="Arial" w:cs="Arial"/>
+          <w:sz w:val="24"/>
+        </w:rPr>
+        <w:t xml:space="preserve"> </w:t>
+      </w:r>
+      <w:r>
+        <w:rPr>
+          <w:rFonts w:ascii="Arial" w:hAnsi="Arial" w:cs="Arial"/>
+          <w:sz w:val="24"/>
+        </w:rPr>
+        <w:t xml:space="preserve">used </w:t>
+      </w:r>
+      <w:r>
+        <w:rPr>
+          <w:rFonts w:ascii="Arial" w:hAnsi="Arial" w:cs="Arial"/>
+          <w:sz w:val="24"/>
+        </w:rPr>
+        <w:t xml:space="preserve"> for computating the heat transfer coefficient alpha, which can be obtained through the correlation</w:t>
       </w:r>
     </w:p>
     <w:p>
@@ -12288,54 +12591,83 @@
           <w:rFonts w:ascii="Arial" w:hAnsi="Arial" w:cs="Arial"/>
           <w:sz w:val="24"/>
         </w:rPr>
-        <w:t xml:space="preserve">where delta t is the difference of the temperatures of the wall and the fluid. In this case it is one degree. Hence the Froude number and other necessary dimensionless coefficients have been calculate in order to evaluate the accuracy of the results. The Nußelt number </w:t>
-      </w:r>
-      <w:r>
-        <w:rPr>
-          <w:rFonts w:ascii="Arial" w:hAnsi="Arial" w:cs="Arial"/>
-          <w:sz w:val="24"/>
-        </w:rPr>
-        <w:t>has been computed either with the given equation and a specific heat transfer cp of 1005 and with the alpha from the simulation and the equation ??.</w:t>
-      </w:r>
-    </w:p>
-    <w:p>
-      <w:pPr>
-        <w:rPr>
-          <w:rFonts w:ascii="Arial" w:hAnsi="Arial" w:cs="Arial"/>
-          <w:sz w:val="24"/>
-        </w:rPr>
-      </w:pPr>
-      <w:r>
-        <w:rPr>
-          <w:rFonts w:ascii="Arial" w:hAnsi="Arial" w:cs="Arial"/>
-          <w:sz w:val="24"/>
-        </w:rPr>
-        <w:t>In table ?? the differences and similarities of both approaches can be observed.</w:t>
-      </w:r>
-    </w:p>
-    <w:p>
-      <w:pPr>
-        <w:rPr>
-          <w:rFonts w:ascii="Arial" w:hAnsi="Arial" w:cs="Arial"/>
-          <w:sz w:val="24"/>
-        </w:rPr>
-      </w:pPr>
-    </w:p>
-    <w:p>
-      <w:pPr>
-        <w:rPr>
-          <w:rFonts w:ascii="Arial" w:hAnsi="Arial" w:cs="Arial"/>
-          <w:sz w:val="24"/>
-        </w:rPr>
-      </w:pPr>
-    </w:p>
-    <w:p>
-      <w:pPr>
-        <w:rPr>
-          <w:rFonts w:ascii="Arial" w:hAnsi="Arial" w:cs="Arial"/>
-          <w:sz w:val="24"/>
-        </w:rPr>
-      </w:pPr>
+        <w:t xml:space="preserve">where delta t is the difference of the temperatures of the wall and the fluid. In this case it is one degree. </w:t>
+      </w:r>
+      <w:r>
+        <w:rPr>
+          <w:rFonts w:ascii="Arial" w:hAnsi="Arial" w:cs="Arial"/>
+          <w:sz w:val="24"/>
+        </w:rPr>
+        <w:t>With that and the airfoil nose diameter as specific length scale, given by</w:t>
+      </w:r>
+    </w:p>
+    <w:p>
+      <w:pPr>
+        <w:rPr>
+          <w:rFonts w:ascii="Arial" w:hAnsi="Arial" w:cs="Arial"/>
+          <w:sz w:val="24"/>
+        </w:rPr>
+      </w:pPr>
+      <w:r>
+        <w:rPr>
+          <w:rFonts w:ascii="Arial" w:hAnsi="Arial" w:cs="Arial"/>
+          <w:sz w:val="24"/>
+        </w:rPr>
+        <w:t>RE = ...,</w:t>
+      </w:r>
+    </w:p>
+    <w:p>
+      <w:pPr>
+        <w:rPr>
+          <w:rFonts w:ascii="Arial" w:hAnsi="Arial" w:cs="Arial"/>
+          <w:sz w:val="24"/>
+        </w:rPr>
+      </w:pPr>
+      <w:r>
+        <w:rPr>
+          <w:rFonts w:ascii="Arial" w:hAnsi="Arial" w:cs="Arial"/>
+          <w:sz w:val="24"/>
+        </w:rPr>
+        <w:t xml:space="preserve">the Nußelt number was calculated by means of </w:t>
+      </w:r>
+      <w:proofErr w:type="gramStart"/>
+      <w:r>
+        <w:rPr>
+          <w:rFonts w:ascii="Arial" w:hAnsi="Arial" w:cs="Arial"/>
+          <w:sz w:val="24"/>
+        </w:rPr>
+        <w:t>equation ??.</w:t>
+      </w:r>
+      <w:proofErr w:type="gramEnd"/>
+    </w:p>
+    <w:p>
+      <w:pPr>
+        <w:rPr>
+          <w:rFonts w:ascii="Arial" w:hAnsi="Arial" w:cs="Arial"/>
+          <w:sz w:val="24"/>
+        </w:rPr>
+      </w:pPr>
+      <w:r>
+        <w:rPr>
+          <w:rFonts w:ascii="Arial" w:hAnsi="Arial" w:cs="Arial"/>
+          <w:sz w:val="24"/>
+        </w:rPr>
+        <w:t xml:space="preserve">In table ?? the differences and similarities of </w:t>
+      </w:r>
+      <w:r>
+        <w:rPr>
+          <w:rFonts w:ascii="Arial" w:hAnsi="Arial" w:cs="Arial"/>
+          <w:sz w:val="24"/>
+        </w:rPr>
+        <w:t xml:space="preserve">the single </w:t>
+      </w:r>
+      <w:r>
+        <w:rPr>
+          <w:rFonts w:ascii="Arial" w:hAnsi="Arial" w:cs="Arial"/>
+          <w:sz w:val="24"/>
+        </w:rPr>
+        <w:t>approaches can be observed.</w:t>
+      </w:r>
     </w:p>
     <w:p>
       <w:pPr>
@@ -12352,14 +12684,15 @@
         <w:tblLook w:val="04A0" w:firstRow="1" w:lastRow="0" w:firstColumn="1" w:lastColumn="0" w:noHBand="0" w:noVBand="1"/>
       </w:tblPr>
       <w:tblGrid>
-        <w:gridCol w:w="3070"/>
-        <w:gridCol w:w="3070"/>
-        <w:gridCol w:w="3070"/>
+        <w:gridCol w:w="2282"/>
+        <w:gridCol w:w="2334"/>
+        <w:gridCol w:w="2335"/>
+        <w:gridCol w:w="2335"/>
       </w:tblGrid>
       <w:tr>
         <w:tc>
           <w:tcPr>
-            <w:tcW w:w="3070" w:type="dxa"/>
+            <w:tcW w:w="2282" w:type="dxa"/>
           </w:tcPr>
           <w:p>
             <w:pPr>
@@ -12372,7 +12705,7 @@
         </w:tc>
         <w:tc>
           <w:tcPr>
-            <w:tcW w:w="3070" w:type="dxa"/>
+            <w:tcW w:w="2334" w:type="dxa"/>
           </w:tcPr>
           <w:p>
             <w:pPr>
@@ -12386,13 +12719,13 @@
                 <w:rFonts w:ascii="Arial" w:hAnsi="Arial" w:cs="Arial"/>
                 <w:sz w:val="24"/>
               </w:rPr>
-              <w:t>Analytical results</w:t>
+              <w:t>Values for a cylinder</w:t>
             </w:r>
           </w:p>
         </w:tc>
         <w:tc>
           <w:tcPr>
-            <w:tcW w:w="3070" w:type="dxa"/>
+            <w:tcW w:w="2335" w:type="dxa"/>
           </w:tcPr>
           <w:p>
             <w:pPr>
@@ -12406,7 +12739,27 @@
                 <w:rFonts w:ascii="Arial" w:hAnsi="Arial" w:cs="Arial"/>
                 <w:sz w:val="24"/>
               </w:rPr>
-              <w:t>Empirical results</w:t>
+              <w:t>Stationary resuls</w:t>
+            </w:r>
+          </w:p>
+        </w:tc>
+        <w:tc>
+          <w:tcPr>
+            <w:tcW w:w="2335" w:type="dxa"/>
+          </w:tcPr>
+          <w:p>
+            <w:pPr>
+              <w:rPr>
+                <w:rFonts w:ascii="Arial" w:hAnsi="Arial" w:cs="Arial"/>
+                <w:sz w:val="24"/>
+              </w:rPr>
+            </w:pPr>
+            <w:r>
+              <w:rPr>
+                <w:rFonts w:ascii="Arial" w:hAnsi="Arial" w:cs="Arial"/>
+                <w:sz w:val="24"/>
+              </w:rPr>
+              <w:t>Transient results</w:t>
             </w:r>
           </w:p>
         </w:tc>
@@ -12414,7 +12767,7 @@
       <w:tr>
         <w:tc>
           <w:tcPr>
-            <w:tcW w:w="3070" w:type="dxa"/>
+            <w:tcW w:w="2282" w:type="dxa"/>
           </w:tcPr>
           <w:p>
             <w:pPr>
@@ -12434,30 +12787,12 @@
         </w:tc>
         <w:tc>
           <w:tcPr>
-            <w:tcW w:w="3070" w:type="dxa"/>
+            <w:tcW w:w="7004" w:type="dxa"/>
+            <w:gridSpan w:val="3"/>
           </w:tcPr>
           <w:p>
             <w:pPr>
-              <w:rPr>
-                <w:rFonts w:ascii="Arial" w:hAnsi="Arial" w:cs="Arial"/>
-                <w:sz w:val="24"/>
-              </w:rPr>
-            </w:pPr>
-            <w:r>
-              <w:rPr>
-                <w:rFonts w:ascii="Arial" w:hAnsi="Arial" w:cs="Arial"/>
-                <w:sz w:val="24"/>
-              </w:rPr>
-              <w:t>134,000</w:t>
-            </w:r>
-          </w:p>
-        </w:tc>
-        <w:tc>
-          <w:tcPr>
-            <w:tcW w:w="3070" w:type="dxa"/>
-          </w:tcPr>
-          <w:p>
-            <w:pPr>
+              <w:jc w:val="center"/>
               <w:rPr>
                 <w:rFonts w:ascii="Arial" w:hAnsi="Arial" w:cs="Arial"/>
                 <w:sz w:val="24"/>
@@ -12476,7 +12811,7 @@
       <w:tr>
         <w:tc>
           <w:tcPr>
-            <w:tcW w:w="3070" w:type="dxa"/>
+            <w:tcW w:w="2282" w:type="dxa"/>
           </w:tcPr>
           <w:p>
             <w:pPr>
@@ -12496,10 +12831,11 @@
         </w:tc>
         <w:tc>
           <w:tcPr>
-            <w:tcW w:w="3070" w:type="dxa"/>
+            <w:tcW w:w="2334" w:type="dxa"/>
           </w:tcPr>
           <w:p>
             <w:pPr>
+              <w:jc w:val="center"/>
               <w:rPr>
                 <w:rFonts w:ascii="Arial" w:hAnsi="Arial" w:cs="Arial"/>
                 <w:sz w:val="24"/>
@@ -12516,10 +12852,32 @@
         </w:tc>
         <w:tc>
           <w:tcPr>
-            <w:tcW w:w="3070" w:type="dxa"/>
+            <w:tcW w:w="2335" w:type="dxa"/>
           </w:tcPr>
           <w:p>
             <w:pPr>
+              <w:jc w:val="center"/>
+              <w:rPr>
+                <w:rFonts w:ascii="Arial" w:hAnsi="Arial" w:cs="Arial"/>
+                <w:sz w:val="24"/>
+              </w:rPr>
+            </w:pPr>
+            <w:r>
+              <w:rPr>
+                <w:rFonts w:ascii="Arial" w:hAnsi="Arial" w:cs="Arial"/>
+                <w:sz w:val="24"/>
+              </w:rPr>
+              <w:t>-</w:t>
+            </w:r>
+          </w:p>
+        </w:tc>
+        <w:tc>
+          <w:tcPr>
+            <w:tcW w:w="2335" w:type="dxa"/>
+          </w:tcPr>
+          <w:p>
+            <w:pPr>
+              <w:jc w:val="center"/>
               <w:rPr>
                 <w:rFonts w:ascii="Arial" w:hAnsi="Arial" w:cs="Arial"/>
                 <w:sz w:val="24"/>
@@ -12538,7 +12896,7 @@
       <w:tr>
         <w:tc>
           <w:tcPr>
-            <w:tcW w:w="3070" w:type="dxa"/>
+            <w:tcW w:w="2282" w:type="dxa"/>
           </w:tcPr>
           <w:p>
             <w:pPr>
@@ -12558,10 +12916,11 @@
         </w:tc>
         <w:tc>
           <w:tcPr>
-            <w:tcW w:w="3070" w:type="dxa"/>
+            <w:tcW w:w="2334" w:type="dxa"/>
           </w:tcPr>
           <w:p>
             <w:pPr>
+              <w:jc w:val="center"/>
               <w:rPr>
                 <w:rFonts w:ascii="Arial" w:hAnsi="Arial" w:cs="Arial"/>
                 <w:sz w:val="24"/>
@@ -12578,10 +12937,32 @@
         </w:tc>
         <w:tc>
           <w:tcPr>
-            <w:tcW w:w="3070" w:type="dxa"/>
+            <w:tcW w:w="2335" w:type="dxa"/>
           </w:tcPr>
           <w:p>
             <w:pPr>
+              <w:jc w:val="center"/>
+              <w:rPr>
+                <w:rFonts w:ascii="Arial" w:hAnsi="Arial" w:cs="Arial"/>
+                <w:sz w:val="24"/>
+              </w:rPr>
+            </w:pPr>
+            <w:r>
+              <w:rPr>
+                <w:rFonts w:ascii="Arial" w:hAnsi="Arial" w:cs="Arial"/>
+                <w:sz w:val="24"/>
+              </w:rPr>
+              <w:t>308.94</w:t>
+            </w:r>
+          </w:p>
+        </w:tc>
+        <w:tc>
+          <w:tcPr>
+            <w:tcW w:w="2335" w:type="dxa"/>
+          </w:tcPr>
+          <w:p>
+            <w:pPr>
+              <w:jc w:val="center"/>
               <w:rPr>
                 <w:rFonts w:ascii="Arial" w:hAnsi="Arial" w:cs="Arial"/>
                 <w:sz w:val="24"/>
@@ -12600,7 +12981,7 @@
       <w:tr>
         <w:tc>
           <w:tcPr>
-            <w:tcW w:w="3070" w:type="dxa"/>
+            <w:tcW w:w="2282" w:type="dxa"/>
           </w:tcPr>
           <w:p>
             <w:pPr>
@@ -12620,10 +13001,11 @@
         </w:tc>
         <w:tc>
           <w:tcPr>
-            <w:tcW w:w="3070" w:type="dxa"/>
+            <w:tcW w:w="2334" w:type="dxa"/>
           </w:tcPr>
           <w:p>
             <w:pPr>
+              <w:jc w:val="center"/>
               <w:rPr>
                 <w:rFonts w:ascii="Arial" w:hAnsi="Arial" w:cs="Arial"/>
                 <w:sz w:val="24"/>
@@ -12640,10 +13022,32 @@
         </w:tc>
         <w:tc>
           <w:tcPr>
-            <w:tcW w:w="3070" w:type="dxa"/>
+            <w:tcW w:w="2335" w:type="dxa"/>
           </w:tcPr>
           <w:p>
             <w:pPr>
+              <w:jc w:val="center"/>
+              <w:rPr>
+                <w:rFonts w:ascii="Arial" w:hAnsi="Arial" w:cs="Arial"/>
+                <w:sz w:val="24"/>
+              </w:rPr>
+            </w:pPr>
+            <w:r>
+              <w:rPr>
+                <w:rFonts w:ascii="Arial" w:hAnsi="Arial" w:cs="Arial"/>
+                <w:sz w:val="24"/>
+              </w:rPr>
+              <w:t>0.8439</w:t>
+            </w:r>
+          </w:p>
+        </w:tc>
+        <w:tc>
+          <w:tcPr>
+            <w:tcW w:w="2335" w:type="dxa"/>
+          </w:tcPr>
+          <w:p>
+            <w:pPr>
+              <w:jc w:val="center"/>
               <w:rPr>
                 <w:rFonts w:ascii="Arial" w:hAnsi="Arial" w:cs="Arial"/>
                 <w:sz w:val="24"/>
@@ -12662,10 +13066,11 @@
       <w:tr>
         <w:tc>
           <w:tcPr>
-            <w:tcW w:w="3070" w:type="dxa"/>
+            <w:tcW w:w="2282" w:type="dxa"/>
           </w:tcPr>
           <w:p>
             <w:pPr>
+              <w:jc w:val="left"/>
               <w:rPr>
                 <w:rFonts w:ascii="Arial" w:hAnsi="Arial" w:cs="Arial"/>
                 <w:sz w:val="24"/>
@@ -12676,16 +13081,17 @@
                 <w:rFonts w:ascii="Arial" w:hAnsi="Arial" w:cs="Arial"/>
                 <w:sz w:val="24"/>
               </w:rPr>
-              <w:t>Heat transfer coefficient</w:t>
+              <w:t>Heat transfer coefficient [W m^-2 K^-1]</w:t>
             </w:r>
           </w:p>
         </w:tc>
         <w:tc>
           <w:tcPr>
-            <w:tcW w:w="3070" w:type="dxa"/>
+            <w:tcW w:w="2334" w:type="dxa"/>
           </w:tcPr>
           <w:p>
             <w:pPr>
+              <w:jc w:val="center"/>
               <w:rPr>
                 <w:rFonts w:ascii="Arial" w:hAnsi="Arial" w:cs="Arial"/>
                 <w:sz w:val="24"/>
@@ -12702,10 +13108,32 @@
         </w:tc>
         <w:tc>
           <w:tcPr>
-            <w:tcW w:w="3070" w:type="dxa"/>
+            <w:tcW w:w="2335" w:type="dxa"/>
           </w:tcPr>
           <w:p>
             <w:pPr>
+              <w:jc w:val="center"/>
+              <w:rPr>
+                <w:rFonts w:ascii="Arial" w:hAnsi="Arial" w:cs="Arial"/>
+                <w:sz w:val="24"/>
+              </w:rPr>
+            </w:pPr>
+            <w:r>
+              <w:rPr>
+                <w:rFonts w:ascii="Arial" w:hAnsi="Arial" w:cs="Arial"/>
+                <w:sz w:val="24"/>
+              </w:rPr>
+              <w:t>253.69</w:t>
+            </w:r>
+          </w:p>
+        </w:tc>
+        <w:tc>
+          <w:tcPr>
+            <w:tcW w:w="2335" w:type="dxa"/>
+          </w:tcPr>
+          <w:p>
+            <w:pPr>
+              <w:jc w:val="center"/>
               <w:rPr>
                 <w:rFonts w:ascii="Arial" w:hAnsi="Arial" w:cs="Arial"/>
                 <w:sz w:val="24"/>
@@ -12743,7 +13171,7 @@
         </w:rPr>
         <w:br w:type="page"/>
       </w:r>
-      <w:bookmarkStart w:id="37" w:name="_Toc286440011"/>
+      <w:bookmarkStart w:id="39" w:name="_Toc287131779"/>
       <w:r>
         <w:rPr>
           <w:lang w:val="en-GB"/>
@@ -12762,7 +13190,7 @@
         </w:rPr>
         <w:t>ussion</w:t>
       </w:r>
-      <w:bookmarkEnd w:id="37"/>
+      <w:bookmarkEnd w:id="39"/>
     </w:p>
     <w:p>
       <w:pPr>
@@ -12785,6 +13213,24 @@
     </w:p>
     <w:p>
       <w:pPr>
+        <w:pStyle w:val="berschrift2"/>
+        <w:rPr>
+          <w:lang w:val="en-GB"/>
+        </w:rPr>
+      </w:pPr>
+      <w:bookmarkStart w:id="40" w:name="_Toc253042027"/>
+      <w:bookmarkStart w:id="41" w:name="_Toc287131780"/>
+      <w:bookmarkEnd w:id="40"/>
+      <w:r>
+        <w:rPr>
+          <w:lang w:val="en-GB"/>
+        </w:rPr>
+        <w:t>Investigation of the Wall Heat Flux</w:t>
+      </w:r>
+      <w:bookmarkEnd w:id="41"/>
+    </w:p>
+    <w:p>
+      <w:pPr>
         <w:pStyle w:val="StandardTitelseite"/>
         <w:spacing w:line="360" w:lineRule="auto"/>
         <w:rPr>
@@ -12793,97 +13239,111 @@
           <w:lang w:val="en-GB"/>
         </w:rPr>
       </w:pPr>
-    </w:p>
-    <w:p>
-      <w:pPr>
-        <w:pStyle w:val="StandardTitelseite"/>
-        <w:numPr>
-          <w:ilvl w:val="0"/>
-          <w:numId w:val="26"/>
-        </w:numPr>
-        <w:spacing w:line="360" w:lineRule="auto"/>
-        <w:rPr>
-          <w:rFonts w:ascii="Arial" w:hAnsi="Arial" w:cs="Arial"/>
-          <w:sz w:val="24"/>
-          <w:lang w:val="en-GB"/>
-        </w:rPr>
-      </w:pPr>
-      <w:r>
-        <w:rPr>
-          <w:rFonts w:ascii="Arial" w:hAnsi="Arial" w:cs="Arial"/>
-          <w:sz w:val="24"/>
-          <w:lang w:val="en-GB"/>
-        </w:rPr>
-        <w:t>Fr Zahl mit Nasendurchmesser (am Anfang vergleichen), vgl. Zylinder</w:t>
-      </w:r>
-    </w:p>
-    <w:p>
-      <w:pPr>
-        <w:pStyle w:val="StandardTitelseite"/>
-        <w:numPr>
-          <w:ilvl w:val="0"/>
-          <w:numId w:val="26"/>
-        </w:numPr>
-        <w:spacing w:line="360" w:lineRule="auto"/>
-        <w:rPr>
-          <w:rFonts w:ascii="Arial" w:hAnsi="Arial" w:cs="Arial"/>
-          <w:sz w:val="24"/>
-          <w:lang w:val="en-GB"/>
-        </w:rPr>
-      </w:pPr>
-      <w:r>
-        <w:rPr>
-          <w:rFonts w:ascii="Arial" w:hAnsi="Arial" w:cs="Arial"/>
-          <w:sz w:val="24"/>
-          <w:lang w:val="en-GB"/>
-        </w:rPr>
-        <w:t>Fr Zahl für Zylinder = 1</w:t>
-      </w:r>
-    </w:p>
-    <w:p>
-      <w:pPr>
-        <w:pStyle w:val="StandardTitelseite"/>
-        <w:numPr>
-          <w:ilvl w:val="0"/>
-          <w:numId w:val="26"/>
-        </w:numPr>
-        <w:spacing w:line="360" w:lineRule="auto"/>
-        <w:rPr>
-          <w:rFonts w:ascii="Arial" w:hAnsi="Arial" w:cs="Arial"/>
-          <w:sz w:val="24"/>
-          <w:lang w:val="en-GB"/>
-        </w:rPr>
-      </w:pPr>
-      <w:r>
-        <w:rPr>
-          <w:rFonts w:ascii="Arial" w:hAnsi="Arial" w:cs="Arial"/>
-          <w:sz w:val="24"/>
-          <w:lang w:val="en-GB"/>
-        </w:rPr>
-        <w:t>Fehler am Anfang wegen laminar-turbulenten übergang des SSD-models</w:t>
-      </w:r>
-    </w:p>
-    <w:p>
-      <w:pPr>
-        <w:pStyle w:val="StandardTitelseite"/>
-        <w:numPr>
-          <w:ilvl w:val="0"/>
-          <w:numId w:val="26"/>
-        </w:numPr>
-        <w:spacing w:line="360" w:lineRule="auto"/>
-        <w:rPr>
-          <w:rFonts w:ascii="Arial" w:hAnsi="Arial" w:cs="Arial"/>
-          <w:sz w:val="24"/>
-          <w:lang w:val="en-GB"/>
-        </w:rPr>
-      </w:pPr>
-      <w:r>
-        <w:rPr>
-          <w:rFonts w:ascii="Arial" w:hAnsi="Arial" w:cs="Arial"/>
-          <w:sz w:val="24"/>
-          <w:lang w:val="en-GB"/>
-        </w:rPr>
-        <w:t>Ausschlag am Anfang zu hoch - &gt; weitere Nachforschung notwendig</w:t>
+      <w:r>
+        <w:rPr>
+          <w:rFonts w:ascii="Arial" w:hAnsi="Arial" w:cs="Arial"/>
+          <w:sz w:val="24"/>
+          <w:lang w:val="en-GB"/>
+        </w:rPr>
+        <w:t>The core of this project is the investigation of the wall heat flux on the wing surface. The basis for this examination are the results obtained from the simulations, which are plotted in Figure 3.2</w:t>
+      </w:r>
+      <w:r>
+        <w:rPr>
+          <w:rFonts w:ascii="Arial" w:hAnsi="Arial" w:cs="Arial"/>
+          <w:sz w:val="24"/>
+          <w:lang w:val="en-GB"/>
+        </w:rPr>
+        <w:t xml:space="preserve"> and the calculation results, belonging to them, in </w:t>
+      </w:r>
+      <w:proofErr w:type="gramStart"/>
+      <w:r>
+        <w:rPr>
+          <w:rFonts w:ascii="Arial" w:hAnsi="Arial" w:cs="Arial"/>
+          <w:sz w:val="24"/>
+          <w:lang w:val="en-GB"/>
+        </w:rPr>
+        <w:t>table ?</w:t>
+      </w:r>
+      <w:proofErr w:type="gramEnd"/>
+      <w:r>
+        <w:rPr>
+          <w:rFonts w:ascii="Arial" w:hAnsi="Arial" w:cs="Arial"/>
+          <w:sz w:val="24"/>
+          <w:lang w:val="en-GB"/>
+        </w:rPr>
+        <w:t>?</w:t>
+      </w:r>
+      <w:r>
+        <w:rPr>
+          <w:rFonts w:ascii="Arial" w:hAnsi="Arial" w:cs="Arial"/>
+          <w:sz w:val="24"/>
+          <w:lang w:val="en-GB"/>
+        </w:rPr>
+        <w:t>.</w:t>
+      </w:r>
+      <w:r>
+        <w:rPr>
+          <w:rFonts w:ascii="Arial" w:hAnsi="Arial" w:cs="Arial"/>
+          <w:sz w:val="24"/>
+          <w:lang w:val="en-GB"/>
+        </w:rPr>
+        <w:t xml:space="preserve"> </w:t>
+      </w:r>
+      <w:r>
+        <w:rPr>
+          <w:rFonts w:ascii="Arial" w:hAnsi="Arial" w:cs="Arial"/>
+          <w:sz w:val="24"/>
+          <w:lang w:val="en-GB"/>
+        </w:rPr>
+        <w:t>Altough in this plot it seems like there is just one graph for each simulation type, t</w:t>
+      </w:r>
+      <w:r>
+        <w:rPr>
+          <w:rFonts w:ascii="Arial" w:hAnsi="Arial" w:cs="Arial"/>
+          <w:sz w:val="24"/>
+          <w:lang w:val="en-GB"/>
+        </w:rPr>
+        <w:t>here are actually two for each - o</w:t>
+      </w:r>
+      <w:r>
+        <w:rPr>
+          <w:rFonts w:ascii="Arial" w:hAnsi="Arial" w:cs="Arial"/>
+          <w:sz w:val="24"/>
+          <w:lang w:val="en-GB"/>
+        </w:rPr>
+        <w:t xml:space="preserve">ne for the upper side and one for the bottom side of the wing. </w:t>
+      </w:r>
+      <w:r>
+        <w:rPr>
+          <w:rFonts w:ascii="Arial" w:hAnsi="Arial" w:cs="Arial"/>
+          <w:sz w:val="24"/>
+          <w:lang w:val="en-GB"/>
+        </w:rPr>
+        <w:t>However, d</w:t>
+      </w:r>
+      <w:r>
+        <w:rPr>
+          <w:rFonts w:ascii="Arial" w:hAnsi="Arial" w:cs="Arial"/>
+          <w:sz w:val="24"/>
+          <w:lang w:val="en-GB"/>
+        </w:rPr>
+        <w:t>ue</w:t>
+      </w:r>
+      <w:r>
+        <w:rPr>
+          <w:rFonts w:ascii="Arial" w:hAnsi="Arial" w:cs="Arial"/>
+          <w:sz w:val="24"/>
+          <w:lang w:val="en-GB"/>
+        </w:rPr>
+        <w:t xml:space="preserve"> to the symetry of the geometry and the flow conditions their heat transfer along the profile is almost the same, appart from numerical </w:t>
+      </w:r>
+      <w:r>
+        <w:rPr>
+          <w:rFonts w:ascii="Arial" w:hAnsi="Arial" w:cs="Arial"/>
+          <w:sz w:val="24"/>
+          <w:lang w:val="en-GB"/>
+        </w:rPr>
+        <w:t>inaccuracies.</w:t>
       </w:r>
     </w:p>
     <w:p>
@@ -12896,24 +13356,55 @@
           <w:lang w:val="en-GB"/>
         </w:rPr>
       </w:pPr>
-    </w:p>
-    <w:p>
-      <w:pPr>
-        <w:pStyle w:val="berschrift2"/>
-        <w:rPr>
-          <w:lang w:val="en-GB"/>
-        </w:rPr>
-      </w:pPr>
-      <w:bookmarkStart w:id="38" w:name="_Toc253042027"/>
-      <w:bookmarkStart w:id="39" w:name="_Toc286440012"/>
-      <w:bookmarkEnd w:id="38"/>
-      <w:r>
-        <w:rPr>
-          <w:lang w:val="en-GB"/>
-        </w:rPr>
-        <w:t>Investigation of the Wall Heat Flux</w:t>
-      </w:r>
-      <w:bookmarkEnd w:id="39"/>
+      <w:r>
+        <w:rPr>
+          <w:rFonts w:ascii="Arial" w:hAnsi="Arial" w:cs="Arial"/>
+          <w:sz w:val="24"/>
+          <w:lang w:val="en-GB"/>
+        </w:rPr>
+        <w:tab/>
+        <w:t xml:space="preserve">In the plot of the stationary result there are heavy flunctuations visible at the front end of the airfoil. This is physically illogically and results most likely from the application of the SST (Shear-Stress Transport) turbulence model for this simulation. The LES results seem much more convincing in this respect and it can be oberved that they </w:t>
+      </w:r>
+      <w:r>
+        <w:rPr>
+          <w:rFonts w:ascii="Arial" w:hAnsi="Arial" w:cs="Arial"/>
+          <w:sz w:val="24"/>
+          <w:lang w:val="en-GB"/>
+        </w:rPr>
+        <w:t xml:space="preserve">feature a much higher </w:t>
+      </w:r>
+      <w:r>
+        <w:rPr>
+          <w:rFonts w:ascii="Arial" w:hAnsi="Arial" w:cs="Arial"/>
+          <w:sz w:val="24"/>
+          <w:lang w:val="en-GB"/>
+        </w:rPr>
+        <w:t>wall heat flux</w:t>
+      </w:r>
+      <w:r>
+        <w:rPr>
+          <w:rFonts w:ascii="Arial" w:hAnsi="Arial" w:cs="Arial"/>
+          <w:sz w:val="24"/>
+          <w:lang w:val="en-GB"/>
+        </w:rPr>
+        <w:t xml:space="preserve"> at the front section of the wing and a lower one at the rear section, while it is equal to the stationary simulation at about forty percent wing depth.</w:t>
+      </w:r>
+      <w:r>
+        <w:rPr>
+          <w:rFonts w:ascii="Arial" w:hAnsi="Arial" w:cs="Arial"/>
+          <w:sz w:val="24"/>
+          <w:lang w:val="en-GB"/>
+        </w:rPr>
+        <w:t xml:space="preserve"> </w:t>
+      </w:r>
+      <w:r>
+        <w:rPr>
+          <w:rFonts w:ascii="Arial" w:hAnsi="Arial" w:cs="Arial"/>
+          <w:sz w:val="24"/>
+          <w:lang w:val="en-GB"/>
+        </w:rPr>
+        <w:t>This agrees with the exectations, because in a turbulent flow the heat transfer is much better than in a laminar flow, since the turbulent vortices movement favors the energy exchange.</w:t>
+      </w:r>
     </w:p>
     <w:p>
       <w:pPr>
@@ -12925,90 +13416,28 @@
           <w:lang w:val="en-GB"/>
         </w:rPr>
       </w:pPr>
-      <w:r>
-        <w:rPr>
-          <w:rFonts w:ascii="Arial" w:hAnsi="Arial" w:cs="Arial"/>
-          <w:sz w:val="24"/>
-          <w:lang w:val="en-GB"/>
-        </w:rPr>
-        <w:t xml:space="preserve">The core of this project is the investigation of the wall heat flux on the wing surface. The </w:t>
-      </w:r>
-      <w:proofErr w:type="gramStart"/>
-      <w:r>
-        <w:rPr>
-          <w:rFonts w:ascii="Arial" w:hAnsi="Arial" w:cs="Arial"/>
-          <w:sz w:val="24"/>
-          <w:lang w:val="en-GB"/>
-        </w:rPr>
-        <w:t>basis for this examination are</w:t>
-      </w:r>
-      <w:proofErr w:type="gramEnd"/>
-      <w:r>
-        <w:rPr>
-          <w:rFonts w:ascii="Arial" w:hAnsi="Arial" w:cs="Arial"/>
-          <w:sz w:val="24"/>
-          <w:lang w:val="en-GB"/>
-        </w:rPr>
-        <w:t xml:space="preserve"> the results obtained from the simulations, which are plotted in Figure 3.2.</w:t>
-      </w:r>
-      <w:r>
-        <w:rPr>
-          <w:rFonts w:ascii="Arial" w:hAnsi="Arial" w:cs="Arial"/>
-          <w:sz w:val="24"/>
-          <w:lang w:val="en-GB"/>
-        </w:rPr>
-        <w:t xml:space="preserve"> </w:t>
-      </w:r>
-      <w:r>
-        <w:rPr>
-          <w:rFonts w:ascii="Arial" w:hAnsi="Arial" w:cs="Arial"/>
-          <w:sz w:val="24"/>
-          <w:lang w:val="en-GB"/>
-        </w:rPr>
-        <w:t xml:space="preserve">Altough in this plot it seems like there is just one graph for each simulation type, there are actually two for each. </w:t>
-      </w:r>
-      <w:proofErr w:type="gramStart"/>
-      <w:r>
-        <w:rPr>
-          <w:rFonts w:ascii="Arial" w:hAnsi="Arial" w:cs="Arial"/>
-          <w:sz w:val="24"/>
-          <w:lang w:val="en-GB"/>
-        </w:rPr>
-        <w:t>One for the upper side and one for the bottom side of the wing.</w:t>
-      </w:r>
-      <w:proofErr w:type="gramEnd"/>
-      <w:r>
-        <w:rPr>
-          <w:rFonts w:ascii="Arial" w:hAnsi="Arial" w:cs="Arial"/>
-          <w:sz w:val="24"/>
-          <w:lang w:val="en-GB"/>
-        </w:rPr>
-        <w:t xml:space="preserve"> </w:t>
-      </w:r>
-      <w:r>
-        <w:rPr>
-          <w:rFonts w:ascii="Arial" w:hAnsi="Arial" w:cs="Arial"/>
-          <w:sz w:val="24"/>
-          <w:lang w:val="en-GB"/>
-        </w:rPr>
-        <w:t>Due</w:t>
-      </w:r>
-      <w:r>
-        <w:rPr>
-          <w:rFonts w:ascii="Arial" w:hAnsi="Arial" w:cs="Arial"/>
-          <w:sz w:val="24"/>
-          <w:lang w:val="en-GB"/>
-        </w:rPr>
-        <w:t xml:space="preserve"> to the symetry of the geometry and the flow conditions their heat transfer along the profile is almost the same, appart from numerical </w:t>
-      </w:r>
-      <w:r>
-        <w:rPr>
-          <w:rFonts w:ascii="Arial" w:hAnsi="Arial" w:cs="Arial"/>
-          <w:sz w:val="24"/>
-          <w:lang w:val="en-GB"/>
-        </w:rPr>
-        <w:t>inaccuracies and therefore the two lines appear as one.</w:t>
-      </w:r>
+    </w:p>
+    <w:p>
+      <w:pPr>
+        <w:pStyle w:val="berschrift2"/>
+        <w:rPr>
+          <w:lang w:val="en-GB"/>
+        </w:rPr>
+      </w:pPr>
+      <w:bookmarkStart w:id="42" w:name="_Toc287131781"/>
+      <w:r>
+        <w:rPr>
+          <w:lang w:val="en-GB"/>
+        </w:rPr>
+        <w:t xml:space="preserve">Interpretation of the </w:t>
+      </w:r>
+      <w:r>
+        <w:rPr>
+          <w:lang w:val="en-GB"/>
+        </w:rPr>
+        <w:t>dimensionless numbers</w:t>
+      </w:r>
+      <w:bookmarkEnd w:id="42"/>
     </w:p>
     <w:p>
       <w:pPr>
@@ -13026,8 +13455,25 @@
           <w:sz w:val="24"/>
           <w:lang w:val="en-GB"/>
         </w:rPr>
-        <w:tab/>
-        <w:t>It is apparent that the results from the Large Eddy Simulation feature a much higher heat transfer at the front section of the wing and a lower one at the rear section, while it is equal to the stationary simulation at about forty percent wing depth.</w:t>
+        <w:t xml:space="preserve">This subchapter is dedicated to analysing of the dimensionless number refered to in </w:t>
+      </w:r>
+      <w:proofErr w:type="gramStart"/>
+      <w:r>
+        <w:rPr>
+          <w:rFonts w:ascii="Arial" w:hAnsi="Arial" w:cs="Arial"/>
+          <w:sz w:val="24"/>
+          <w:lang w:val="en-GB"/>
+        </w:rPr>
+        <w:t>table ?</w:t>
+      </w:r>
+      <w:proofErr w:type="gramEnd"/>
+      <w:r>
+        <w:rPr>
+          <w:rFonts w:ascii="Arial" w:hAnsi="Arial" w:cs="Arial"/>
+          <w:sz w:val="24"/>
+          <w:lang w:val="en-GB"/>
+        </w:rPr>
+        <w:t>?. The Reynolds number is of course the same for both solutions, since it is independent from heat transfer.</w:t>
       </w:r>
     </w:p>
     <w:p>
@@ -13040,6 +13486,46 @@
           <w:lang w:val="en-GB"/>
         </w:rPr>
       </w:pPr>
+      <w:r>
+        <w:rPr>
+          <w:rFonts w:ascii="Arial" w:hAnsi="Arial" w:cs="Arial"/>
+          <w:sz w:val="24"/>
+          <w:lang w:val="en-GB"/>
+        </w:rPr>
+        <w:t>The parameter of interest is the Foude number, which is almost equal to one for a cylinder. For the transient solution the Froude number shows a deviation of about fourteen percent from this value</w:t>
+      </w:r>
+      <w:r>
+        <w:rPr>
+          <w:rFonts w:ascii="Arial" w:hAnsi="Arial" w:cs="Arial"/>
+          <w:sz w:val="24"/>
+          <w:lang w:val="en-GB"/>
+        </w:rPr>
+        <w:t>. What causes this inaccuracy may be the subject of further investigations,</w:t>
+      </w:r>
+      <w:r>
+        <w:rPr>
+          <w:rFonts w:ascii="Arial" w:hAnsi="Arial" w:cs="Arial"/>
+          <w:sz w:val="24"/>
+          <w:lang w:val="en-GB"/>
+        </w:rPr>
+        <w:t xml:space="preserve"> but</w:t>
+      </w:r>
+      <w:r>
+        <w:rPr>
+          <w:rFonts w:ascii="Arial" w:hAnsi="Arial" w:cs="Arial"/>
+          <w:sz w:val="24"/>
+          <w:lang w:val="en-GB"/>
+        </w:rPr>
+        <w:t xml:space="preserve"> an interesting fact here is, that </w:t>
+      </w:r>
+      <w:r>
+        <w:rPr>
+          <w:rFonts w:ascii="Arial" w:hAnsi="Arial" w:cs="Arial"/>
+          <w:sz w:val="24"/>
+          <w:lang w:val="en-GB"/>
+        </w:rPr>
+        <w:t>it is still closer to the desired result than the stationary simulation.</w:t>
+      </w:r>
     </w:p>
     <w:p>
       <w:pPr>
@@ -13051,35 +13537,6 @@
           <w:lang w:val="en-GB"/>
         </w:rPr>
       </w:pPr>
-      <w:r>
-        <w:rPr>
-          <w:rFonts w:ascii="Arial" w:hAnsi="Arial" w:cs="Arial"/>
-          <w:sz w:val="24"/>
-          <w:highlight w:val="red"/>
-          <w:lang w:val="en-GB"/>
-        </w:rPr>
-        <w:t xml:space="preserve">Sowohl bei erzwungener </w:t>
-      </w:r>
-      <w:proofErr w:type="gramStart"/>
-      <w:r>
-        <w:rPr>
-          <w:rFonts w:ascii="Arial" w:hAnsi="Arial" w:cs="Arial"/>
-          <w:sz w:val="24"/>
-          <w:highlight w:val="red"/>
-          <w:lang w:val="en-GB"/>
-        </w:rPr>
-        <w:t>als</w:t>
-      </w:r>
-      <w:proofErr w:type="gramEnd"/>
-      <w:r>
-        <w:rPr>
-          <w:rFonts w:ascii="Arial" w:hAnsi="Arial" w:cs="Arial"/>
-          <w:sz w:val="24"/>
-          <w:highlight w:val="red"/>
-          <w:lang w:val="en-GB"/>
-        </w:rPr>
-        <w:t xml:space="preserve"> auch bei freier Konvektion ist bei turbulenter Strömung der Wärmeübergang besser als bei laminarer Strömung, da die turbulente Mischbewegung den Energieaustausch begünstigt.</w:t>
-      </w:r>
     </w:p>
     <w:p>
       <w:pPr>
@@ -13088,18 +13545,14 @@
           <w:lang w:val="en-GB"/>
         </w:rPr>
       </w:pPr>
-      <w:r>
-        <w:rPr>
-          <w:lang w:val="en-GB"/>
-        </w:rPr>
-        <w:t xml:space="preserve">Interpretation of the </w:t>
-      </w:r>
-      <w:r>
-        <w:rPr>
-          <w:lang w:val="en-GB"/>
-        </w:rPr>
-        <w:t>dimensionless numbers</w:t>
-      </w:r>
+      <w:bookmarkStart w:id="43" w:name="_Toc287131782"/>
+      <w:r>
+        <w:rPr>
+          <w:lang w:val="en-GB"/>
+        </w:rPr>
+        <w:t>Comparison Large Eddy Simulation and RANS Equations</w:t>
+      </w:r>
+      <w:bookmarkEnd w:id="43"/>
     </w:p>
     <w:p>
       <w:pPr>
@@ -13117,25 +13570,33 @@
           <w:sz w:val="24"/>
           <w:lang w:val="en-GB"/>
         </w:rPr>
-        <w:t xml:space="preserve">This subchapter is dedicated to analysing of the dimensionless number refered to in </w:t>
-      </w:r>
-      <w:proofErr w:type="gramStart"/>
-      <w:r>
-        <w:rPr>
-          <w:rFonts w:ascii="Arial" w:hAnsi="Arial" w:cs="Arial"/>
-          <w:sz w:val="24"/>
-          <w:lang w:val="en-GB"/>
-        </w:rPr>
-        <w:t>table ?</w:t>
-      </w:r>
-      <w:proofErr w:type="gramEnd"/>
-      <w:r>
-        <w:rPr>
-          <w:rFonts w:ascii="Arial" w:hAnsi="Arial" w:cs="Arial"/>
-          <w:sz w:val="24"/>
-          <w:lang w:val="en-GB"/>
-        </w:rPr>
-        <w:t>?. The Reynolds number is of course the same for both solutions, since it is independent from heat transfer.</w:t>
+        <w:t xml:space="preserve">As already mentioned the Large Eddy Simulation requires massive ressources and a very sophisticated mesh </w:t>
+      </w:r>
+      <w:bookmarkStart w:id="44" w:name="_GoBack"/>
+      <w:r>
+        <w:rPr>
+          <w:rFonts w:ascii="Arial" w:hAnsi="Arial" w:cs="Arial"/>
+          <w:sz w:val="24"/>
+          <w:lang w:val="en-GB"/>
+        </w:rPr>
+        <w:t xml:space="preserve">compared to the RANS equations. However there are significant reasons, why LES becomes </w:t>
+      </w:r>
+      <w:bookmarkEnd w:id="44"/>
+      <w:r>
+        <w:rPr>
+          <w:rFonts w:ascii="Arial" w:hAnsi="Arial" w:cs="Arial"/>
+          <w:sz w:val="24"/>
+          <w:lang w:val="en-GB"/>
+        </w:rPr>
+        <w:t xml:space="preserve">more and more attractive than RANS. One major drawback of the RANS equations is, that they are not sufficiently reliable in terms of prediction of heat transfers. </w:t>
+      </w:r>
+      <w:r>
+        <w:rPr>
+          <w:rFonts w:ascii="Arial" w:hAnsi="Arial" w:cs="Arial"/>
+          <w:sz w:val="24"/>
+          <w:lang w:val="en-GB"/>
+        </w:rPr>
+        <w:t xml:space="preserve">As it is the case with this simulation, where the RANS equations come up with a physically rather questionable behaviour of the heat transfer. </w:t>
       </w:r>
     </w:p>
     <w:p>
@@ -13154,7 +13615,7 @@
           <w:sz w:val="24"/>
           <w:lang w:val="en-GB"/>
         </w:rPr>
-        <w:t>The Nußelt number, on the other hand, is already much more significant for it is the dimensionless form of the heat transfer coefficient, which is also listed in the table. It is not surprising that the Froude number shows roughly the same deviation, since it depends only on Nußelt- and Reynolds number.</w:t>
+        <w:t>Furthermore LES is capable of dealing with plenty of different flow conditions, without relying on a priori assumptions.</w:t>
       </w:r>
     </w:p>
     <w:p>
@@ -13170,134 +13631,59 @@
     </w:p>
     <w:p>
       <w:pPr>
-        <w:pStyle w:val="berschrift2"/>
-        <w:rPr>
-          <w:lang w:val="en-GB"/>
-        </w:rPr>
-      </w:pPr>
-      <w:bookmarkStart w:id="40" w:name="_Toc286440013"/>
-      <w:r>
-        <w:rPr>
-          <w:lang w:val="en-GB"/>
-        </w:rPr>
-        <w:t>Comparison Large Eddy Simulation and RANS Equations</w:t>
-      </w:r>
-      <w:bookmarkEnd w:id="40"/>
-    </w:p>
-    <w:p>
-      <w:pPr>
-        <w:pStyle w:val="StandardTitelseite"/>
-        <w:spacing w:line="360" w:lineRule="auto"/>
-        <w:rPr>
-          <w:rFonts w:ascii="Arial" w:hAnsi="Arial" w:cs="Arial"/>
-          <w:sz w:val="24"/>
-          <w:lang w:val="en-GB"/>
-        </w:rPr>
-      </w:pPr>
-      <w:r>
-        <w:rPr>
-          <w:rFonts w:ascii="Arial" w:hAnsi="Arial" w:cs="Arial"/>
-          <w:sz w:val="24"/>
-          <w:lang w:val="en-GB"/>
-        </w:rPr>
-        <w:t>As already mentioned the Lar</w:t>
-      </w:r>
-      <w:bookmarkStart w:id="41" w:name="_GoBack"/>
-      <w:bookmarkEnd w:id="41"/>
-      <w:r>
-        <w:rPr>
-          <w:rFonts w:ascii="Arial" w:hAnsi="Arial" w:cs="Arial"/>
-          <w:sz w:val="24"/>
-          <w:lang w:val="en-GB"/>
-        </w:rPr>
-        <w:t>ge Eddy Simulation requires massive ressources and a very sophisticated mesh compared to the RANS equations. However there are significant reasons, why LES becomes more and more attractive than RANS. One major drawback of the RANS equations is, that they are not sufficiently reliable in terms of prediction of heat transfers. Furthermore LES is capable of dealing with plenty of different flow conditions, without relying on a priori assumptions.</w:t>
-      </w:r>
-    </w:p>
-    <w:p>
-      <w:pPr>
-        <w:pStyle w:val="StandardTitelseite"/>
-        <w:spacing w:line="360" w:lineRule="auto"/>
-        <w:rPr>
-          <w:rFonts w:ascii="Arial" w:hAnsi="Arial" w:cs="Arial"/>
-          <w:sz w:val="24"/>
-          <w:lang w:val="en-GB"/>
-        </w:rPr>
-      </w:pPr>
-    </w:p>
-    <w:p>
-      <w:pPr>
         <w:pStyle w:val="berschrift1"/>
         <w:rPr>
           <w:lang w:val="en-GB"/>
         </w:rPr>
       </w:pPr>
-      <w:bookmarkStart w:id="42" w:name="_Toc253042031"/>
-      <w:bookmarkEnd w:id="42"/>
+      <w:bookmarkStart w:id="45" w:name="_Toc253042031"/>
+      <w:bookmarkEnd w:id="45"/>
       <w:r>
         <w:rPr>
           <w:lang w:val="en-GB"/>
         </w:rPr>
         <w:br w:type="page"/>
       </w:r>
-      <w:bookmarkStart w:id="43" w:name="_Toc286440014"/>
+      <w:bookmarkStart w:id="46" w:name="_Toc287131783"/>
       <w:r>
         <w:rPr>
           <w:lang w:val="en-GB"/>
         </w:rPr>
         <w:t>Conclusions</w:t>
       </w:r>
-      <w:bookmarkEnd w:id="43"/>
-    </w:p>
-    <w:p>
-      <w:pPr>
-        <w:rPr>
-          <w:rFonts w:ascii="Arial" w:hAnsi="Arial" w:cs="Arial"/>
-          <w:sz w:val="24"/>
-          <w:lang w:val="en-GB"/>
-        </w:rPr>
-      </w:pPr>
-      <w:r>
-        <w:rPr>
-          <w:rFonts w:ascii="Arial" w:hAnsi="Arial" w:cs="Arial"/>
-          <w:sz w:val="24"/>
-          <w:highlight w:val="yellow"/>
-          <w:lang w:val="en-GB"/>
-        </w:rPr>
-        <w:t>RANS kann schneller durchgeführt werden</w:t>
-      </w:r>
-    </w:p>
-    <w:p>
-      <w:pPr>
-        <w:rPr>
-          <w:rFonts w:ascii="Arial" w:hAnsi="Arial" w:cs="Arial"/>
-          <w:sz w:val="24"/>
-          <w:lang w:val="en-GB"/>
-        </w:rPr>
-      </w:pPr>
-    </w:p>
-    <w:p>
-      <w:pPr>
-        <w:rPr>
-          <w:rFonts w:ascii="Arial" w:hAnsi="Arial" w:cs="Arial"/>
-          <w:sz w:val="24"/>
-          <w:lang w:val="en-GB"/>
-        </w:rPr>
-      </w:pPr>
-      <w:r>
-        <w:rPr>
-          <w:rFonts w:ascii="Arial" w:hAnsi="Arial" w:cs="Arial"/>
-          <w:sz w:val="24"/>
-          <w:lang w:val="en-GB"/>
-        </w:rPr>
-        <w:t xml:space="preserve">It has to be stated that the documentation and reference material for Large Eddy Simulation is rather meager. </w:t>
-      </w:r>
-      <w:r>
-        <w:rPr>
-          <w:rFonts w:ascii="Arial" w:hAnsi="Arial" w:cs="Arial"/>
-          <w:sz w:val="24"/>
-          <w:lang w:val="en-GB"/>
-        </w:rPr>
-        <w:t>It seems that the Ansys Software tool are more dedicated to stationary simulations and i</w:t>
+      <w:bookmarkEnd w:id="46"/>
+    </w:p>
+    <w:p>
+      <w:pPr>
+        <w:rPr>
+          <w:rFonts w:ascii="Arial" w:hAnsi="Arial" w:cs="Arial"/>
+          <w:sz w:val="24"/>
+          <w:lang w:val="en-GB"/>
+        </w:rPr>
+      </w:pPr>
+      <w:r>
+        <w:rPr>
+          <w:rFonts w:ascii="Arial" w:hAnsi="Arial" w:cs="Arial"/>
+          <w:sz w:val="24"/>
+          <w:lang w:val="en-GB"/>
+        </w:rPr>
+        <w:t>It has to be stated that the documentation and reference material for Large Eddy Simulation is rather meager</w:t>
+      </w:r>
+      <w:r>
+        <w:rPr>
+          <w:rFonts w:ascii="Arial" w:hAnsi="Arial" w:cs="Arial"/>
+          <w:sz w:val="24"/>
+          <w:lang w:val="en-GB"/>
+        </w:rPr>
+        <w:t xml:space="preserve">. It </w:t>
+      </w:r>
+      <w:r>
+        <w:rPr>
+          <w:rFonts w:ascii="Arial" w:hAnsi="Arial" w:cs="Arial"/>
+          <w:sz w:val="24"/>
+          <w:lang w:val="en-GB"/>
+        </w:rPr>
+        <w:t>seems that the Ansys Software tool are more dedicated to stationary simulations and i</w:t>
       </w:r>
       <w:r>
         <w:rPr>
@@ -13426,14 +13812,14 @@
         </w:rPr>
         <w:br w:type="page"/>
       </w:r>
-      <w:bookmarkStart w:id="44" w:name="_Toc286440015"/>
+      <w:bookmarkStart w:id="47" w:name="_Toc287131784"/>
       <w:r>
         <w:rPr>
           <w:lang w:val="en-GB"/>
         </w:rPr>
         <w:t>References</w:t>
       </w:r>
-      <w:bookmarkEnd w:id="44"/>
+      <w:bookmarkEnd w:id="47"/>
     </w:p>
     <w:p>
       <w:pPr>
@@ -13447,6 +13833,56 @@
           <w:lang w:val="en-GB"/>
         </w:rPr>
       </w:pPr>
+      <w:r>
+        <w:rPr>
+          <w:rFonts w:ascii="Arial" w:hAnsi="Arial" w:cs="Arial"/>
+          <w:sz w:val="24"/>
+          <w:lang w:val="en-GB"/>
+        </w:rPr>
+        <w:t xml:space="preserve">Versteeg, H.K., and Malalasekera, W., </w:t>
+      </w:r>
+      <w:r>
+        <w:rPr>
+          <w:rFonts w:ascii="Arial" w:hAnsi="Arial" w:cs="Arial"/>
+          <w:i/>
+          <w:sz w:val="24"/>
+          <w:lang w:val="en-GB"/>
+        </w:rPr>
+        <w:t>An Introduction to COMPUTATIONAL FLUID DYNAMICS: The Finite Volume Method</w:t>
+      </w:r>
+      <w:r>
+        <w:rPr>
+          <w:rFonts w:ascii="Arial" w:hAnsi="Arial" w:cs="Arial"/>
+          <w:sz w:val="24"/>
+          <w:lang w:val="en-GB"/>
+        </w:rPr>
+        <w:t>, 2</w:t>
+      </w:r>
+      <w:r>
+        <w:rPr>
+          <w:rFonts w:ascii="Arial" w:hAnsi="Arial" w:cs="Arial"/>
+          <w:sz w:val="24"/>
+          <w:vertAlign w:val="superscript"/>
+          <w:lang w:val="en-GB"/>
+        </w:rPr>
+        <w:t>nd</w:t>
+      </w:r>
+      <w:r>
+        <w:rPr>
+          <w:rFonts w:ascii="Arial" w:hAnsi="Arial" w:cs="Arial"/>
+          <w:sz w:val="24"/>
+          <w:lang w:val="en-GB"/>
+        </w:rPr>
+        <w:t xml:space="preserve"> ed., Pearson Education Limited, Harlow, England</w:t>
+      </w:r>
+      <w:r>
+        <w:rPr>
+          <w:rFonts w:ascii="Arial" w:hAnsi="Arial" w:cs="Arial"/>
+          <w:sz w:val="24"/>
+          <w:lang w:val="en-GB"/>
+        </w:rPr>
+        <w:t>, 2007.</w:t>
+      </w:r>
     </w:p>
     <w:p>
       <w:pPr>
@@ -13466,7 +13902,7 @@
           <w:sz w:val="24"/>
           <w:lang w:val="en-GB"/>
         </w:rPr>
-        <w:t xml:space="preserve">Versteeg, H.K., and Malalasekera, W., </w:t>
+        <w:t xml:space="preserve">Fröhlich, J., </w:t>
       </w:r>
       <w:r>
         <w:rPr>
@@ -13475,15 +13911,15 @@
           <w:sz w:val="24"/>
           <w:lang w:val="en-GB"/>
         </w:rPr>
-        <w:t>An Introduction to COMPUTATIONAL FLUID DYNAMICS: The Finite Volume Method</w:t>
-      </w:r>
-      <w:r>
-        <w:rPr>
-          <w:rFonts w:ascii="Arial" w:hAnsi="Arial" w:cs="Arial"/>
-          <w:sz w:val="24"/>
-          <w:lang w:val="en-GB"/>
-        </w:rPr>
-        <w:t>, 2</w:t>
+        <w:t>Large Eddy Simulation turbulenter Strömungen</w:t>
+      </w:r>
+      <w:r>
+        <w:rPr>
+          <w:rFonts w:ascii="Arial" w:hAnsi="Arial" w:cs="Arial"/>
+          <w:sz w:val="24"/>
+          <w:lang w:val="en-GB"/>
+        </w:rPr>
+        <w:t>, 1</w:t>
       </w:r>
       <w:r>
         <w:rPr>
@@ -13492,23 +13928,15 @@
           <w:vertAlign w:val="superscript"/>
           <w:lang w:val="en-GB"/>
         </w:rPr>
-        <w:t>nd</w:t>
-      </w:r>
-      <w:r>
-        <w:rPr>
-          <w:rFonts w:ascii="Arial" w:hAnsi="Arial" w:cs="Arial"/>
-          <w:sz w:val="24"/>
-          <w:lang w:val="en-GB"/>
-        </w:rPr>
-        <w:t xml:space="preserve"> ed., Pearson Education Limited, Harlow, England</w:t>
-      </w:r>
-      <w:r>
-        <w:rPr>
-          <w:rFonts w:ascii="Arial" w:hAnsi="Arial" w:cs="Arial"/>
-          <w:sz w:val="24"/>
-          <w:lang w:val="en-GB"/>
-        </w:rPr>
-        <w:t>, 2007.</w:t>
+        <w:t>st</w:t>
+      </w:r>
+      <w:r>
+        <w:rPr>
+          <w:rFonts w:ascii="Arial" w:hAnsi="Arial" w:cs="Arial"/>
+          <w:sz w:val="24"/>
+          <w:lang w:val="en-GB"/>
+        </w:rPr>
+        <w:t xml:space="preserve"> ed., Teubner Verlag, Wiesbaden, 2006.</w:t>
       </w:r>
     </w:p>
     <w:p>
@@ -13529,7 +13957,7 @@
           <w:sz w:val="24"/>
           <w:lang w:val="en-GB"/>
         </w:rPr>
-        <w:t xml:space="preserve">Fröhlich, J., </w:t>
+        <w:t xml:space="preserve">Cerbe, G., and Wilhelms, G., </w:t>
       </w:r>
       <w:r>
         <w:rPr>
@@ -13538,15 +13966,15 @@
           <w:sz w:val="24"/>
           <w:lang w:val="en-GB"/>
         </w:rPr>
-        <w:t>Large Eddy Simulation turbulenter Strömungen</w:t>
-      </w:r>
-      <w:r>
-        <w:rPr>
-          <w:rFonts w:ascii="Arial" w:hAnsi="Arial" w:cs="Arial"/>
-          <w:sz w:val="24"/>
-          <w:lang w:val="en-GB"/>
-        </w:rPr>
-        <w:t>, 1</w:t>
+        <w:t>Technische Thermodynamik: Theoretische Grundlagen und praktische Anwendungen</w:t>
+      </w:r>
+      <w:r>
+        <w:rPr>
+          <w:rFonts w:ascii="Arial" w:hAnsi="Arial" w:cs="Arial"/>
+          <w:sz w:val="24"/>
+          <w:lang w:val="en-GB"/>
+        </w:rPr>
+        <w:t>, 15</w:t>
       </w:r>
       <w:r>
         <w:rPr>
@@ -13555,15 +13983,15 @@
           <w:vertAlign w:val="superscript"/>
           <w:lang w:val="en-GB"/>
         </w:rPr>
-        <w:t>st</w:t>
-      </w:r>
-      <w:r>
-        <w:rPr>
-          <w:rFonts w:ascii="Arial" w:hAnsi="Arial" w:cs="Arial"/>
-          <w:sz w:val="24"/>
-          <w:lang w:val="en-GB"/>
-        </w:rPr>
-        <w:t xml:space="preserve"> ed., Teubner Verlag, Wiesbaden, 2006.</w:t>
+        <w:t>th</w:t>
+      </w:r>
+      <w:r>
+        <w:rPr>
+          <w:rFonts w:ascii="Arial" w:hAnsi="Arial" w:cs="Arial"/>
+          <w:sz w:val="24"/>
+          <w:lang w:val="en-GB"/>
+        </w:rPr>
+        <w:t xml:space="preserve"> ed., Carl Hanser Verlag, München, 2008</w:t>
       </w:r>
     </w:p>
     <w:p>
@@ -13584,7 +14012,7 @@
           <w:sz w:val="24"/>
           <w:lang w:val="en-GB"/>
         </w:rPr>
-        <w:t xml:space="preserve">Cerbe, G., and Wilhelms, G., </w:t>
+        <w:t xml:space="preserve">Schwarzer, R, </w:t>
       </w:r>
       <w:r>
         <w:rPr>
@@ -13593,32 +14021,15 @@
           <w:sz w:val="24"/>
           <w:lang w:val="en-GB"/>
         </w:rPr>
-        <w:t>Technische Thermodynamik: Theoretische Grundlagen und praktische Anwendungen</w:t>
-      </w:r>
-      <w:r>
-        <w:rPr>
-          <w:rFonts w:ascii="Arial" w:hAnsi="Arial" w:cs="Arial"/>
-          <w:sz w:val="24"/>
-          <w:lang w:val="en-GB"/>
-        </w:rPr>
-        <w:t>, 15</w:t>
-      </w:r>
-      <w:r>
-        <w:rPr>
-          <w:rFonts w:ascii="Arial" w:hAnsi="Arial" w:cs="Arial"/>
-          <w:sz w:val="24"/>
-          <w:vertAlign w:val="superscript"/>
-          <w:lang w:val="en-GB"/>
-        </w:rPr>
-        <w:t>th</w:t>
-      </w:r>
-      <w:r>
-        <w:rPr>
-          <w:rFonts w:ascii="Arial" w:hAnsi="Arial" w:cs="Arial"/>
-          <w:sz w:val="24"/>
-          <w:lang w:val="en-GB"/>
-        </w:rPr>
-        <w:t xml:space="preserve"> ed., Carl Hanser Verlag, München, 2008</w:t>
+        <w:t>CFD-Modellierung: Grundlagen und Anwendungen bei Strömungsprozessen</w:t>
+      </w:r>
+      <w:r>
+        <w:rPr>
+          <w:rFonts w:ascii="Arial" w:hAnsi="Arial" w:cs="Arial"/>
+          <w:sz w:val="24"/>
+          <w:lang w:val="en-GB"/>
+        </w:rPr>
+        <w:t>, Springer-Verlag, Berlin, Heidelberg, 2013</w:t>
       </w:r>
     </w:p>
     <w:p>
@@ -13633,31 +14044,16 @@
           <w:lang w:val="en-GB"/>
         </w:rPr>
       </w:pPr>
-      <w:r>
-        <w:rPr>
-          <w:rFonts w:ascii="Arial" w:hAnsi="Arial" w:cs="Arial"/>
-          <w:sz w:val="24"/>
-          <w:lang w:val="en-GB"/>
-        </w:rPr>
-        <w:t xml:space="preserve">Schwarzer, R, </w:t>
-      </w:r>
-      <w:r>
-        <w:rPr>
-          <w:rFonts w:ascii="Arial" w:hAnsi="Arial" w:cs="Arial"/>
-          <w:i/>
-          <w:sz w:val="24"/>
-          <w:lang w:val="en-GB"/>
-        </w:rPr>
-        <w:t>CFD-Modellierung: Grundlagen und Anwendungen bei Strömungsprozessen</w:t>
-      </w:r>
-      <w:r>
-        <w:rPr>
-          <w:rFonts w:ascii="Arial" w:hAnsi="Arial" w:cs="Arial"/>
-          <w:sz w:val="24"/>
-          <w:lang w:val="en-GB"/>
-        </w:rPr>
-        <w:t>, Springer-Verlag, Berlin, Heidelberg, 2013</w:t>
-      </w:r>
+      <w:proofErr w:type="gramStart"/>
+      <w:r>
+        <w:rPr>
+          <w:rFonts w:ascii="Arial" w:hAnsi="Arial" w:cs="Arial"/>
+          <w:sz w:val="24"/>
+          <w:lang w:val="en-GB"/>
+        </w:rPr>
+        <w:t>Ochoa, J.S., and Fueyo, N., “Large Eddy Simulation of the flow past a square cylinder”, Zaragoza, Spain.</w:t>
+      </w:r>
+      <w:proofErr w:type="gramEnd"/>
     </w:p>
     <w:p>
       <w:pPr>
@@ -13678,7 +14074,7 @@
           <w:sz w:val="24"/>
           <w:lang w:val="en-GB"/>
         </w:rPr>
-        <w:t>Ochoa, J.S., and Fueyo, N., “Large Eddy Simulation of the flow past a square cylinder”, Zaragoza, Spain.</w:t>
+        <w:t>Anderson, D., and Tsao, J., “Evaluation and Validation of the Messinger Freezing Fraction”, Ohio Aerospace Institute, Brook Park, Ohio, 2003.</w:t>
       </w:r>
       <w:proofErr w:type="gramEnd"/>
     </w:p>
@@ -13716,7 +14112,7 @@
         </w:rPr>
         <w:br w:type="page"/>
       </w:r>
-      <w:bookmarkStart w:id="45" w:name="_Toc286440016"/>
+      <w:bookmarkStart w:id="48" w:name="_Toc287131785"/>
       <w:r>
         <w:rPr>
           <w:lang w:val="en-GB"/>
@@ -13753,7 +14149,7 @@
         </w:rPr>
         <w:t>Source Code or Similar Appendices</w:t>
       </w:r>
-      <w:bookmarkEnd w:id="45"/>
+      <w:bookmarkEnd w:id="48"/>
     </w:p>
     <w:p>
       <w:pPr>
@@ -16164,7 +16560,7 @@
     </w:p>
     <w:sectPr>
       <w:pgSz w:w="11906" w:h="16838" w:code="9"/>
-      <w:pgMar w:top="1418" w:right="1418" w:bottom="1134" w:left="1418" w:header="709" w:footer="599" w:gutter="0"/>
+      <w:pgMar w:top="1418" w:right="1418" w:bottom="1134" w:left="1418" w:header="709" w:footer="601" w:gutter="0"/>
       <w:pgNumType w:start="1"/>
       <w:cols w:space="708"/>
       <w:titlePg/>
@@ -16223,7 +16619,7 @@
         <w:rStyle w:val="Seitenzahl"/>
         <w:noProof/>
       </w:rPr>
-      <w:t>24</w:t>
+      <w:t>18</w:t>
     </w:r>
     <w:r>
       <w:rPr>
@@ -16312,7 +16708,7 @@
   <w:abstractNum w:abstractNumId="0">
     <w:nsid w:val="FFFFFF1D"/>
     <w:multiLevelType w:val="multilevel"/>
-    <w:tmpl w:val="DA8E23C4"/>
+    <w:tmpl w:val="731450FA"/>
     <w:lvl w:ilvl="0">
       <w:start w:val="1"/>
       <w:numFmt w:val="bullet"/>
@@ -21280,4 +21676,16 @@
   </a:objectDefaults>
   <a:extraClrSchemeLst/>
 </a:theme>
+</file>
+
+<file path=customXml/item1.xml><?xml version="1.0" encoding="utf-8"?>
+<b:Sources xmlns:b="http://schemas.openxmlformats.org/officeDocument/2006/bibliography" xmlns="http://schemas.openxmlformats.org/officeDocument/2006/bibliography" SelectedStyle="/APA.XSL" StyleName="APA"/>
+</file>
+
+<file path=customXml/itemProps1.xml><?xml version="1.0" encoding="utf-8"?>
+<ds:datastoreItem xmlns:ds="http://schemas.openxmlformats.org/officeDocument/2006/customXml" ds:itemID="{4892D7D8-726D-304F-B1F6-779C12FD6811}">
+  <ds:schemaRefs>
+    <ds:schemaRef ds:uri="http://schemas.openxmlformats.org/officeDocument/2006/bibliography"/>
+  </ds:schemaRefs>
+</ds:datastoreItem>
 </file>
</xml_diff>